<commit_message>
empecé a mejorar la clase sobre reglas de la lógica.
</commit_message>
<xml_diff>
--- a/3_programa_curso/3_prog_fund_logica_marco_canas_caucasia.docx
+++ b/3_programa_curso/3_prog_fund_logica_marco_canas_caucasia.docx
@@ -1040,25 +1040,7 @@
                 <w:sz w:val="22"/>
                 <w:szCs w:val="22"/>
               </w:rPr>
-              <w:t xml:space="preserve">Validable ☒    </w:t>
-            </w:r>
-            <w:proofErr w:type="spellStart"/>
-            <w:r>
-              <w:rPr>
-                <w:rFonts w:ascii="Calibri" w:hAnsi="Calibri" w:cs="Calibri"/>
-                <w:sz w:val="22"/>
-                <w:szCs w:val="22"/>
-              </w:rPr>
-              <w:t>Habilitable</w:t>
-            </w:r>
-            <w:proofErr w:type="spellEnd"/>
-            <w:r>
-              <w:rPr>
-                <w:rFonts w:ascii="Calibri" w:hAnsi="Calibri" w:cs="Calibri"/>
-                <w:sz w:val="22"/>
-                <w:szCs w:val="22"/>
-              </w:rPr>
-              <w:t xml:space="preserve"> ☒    Clasificable </w:t>
+              <w:t xml:space="preserve">Validable ☒    Habilitable ☒    Clasificable </w:t>
             </w:r>
             <w:r>
               <w:rPr>
@@ -2651,25 +2633,7 @@
                 <w:sz w:val="22"/>
                 <w:szCs w:val="22"/>
               </w:rPr>
-              <w:t xml:space="preserve">El perfil profesional del programa de Licenciatura en Matemáticas de la Universidad de Antioquia está orientado a formar educadores con una sólida base en matemáticas y pedagogía, capaces de enseñar y difundir el conocimiento matemático en diversos contextos educativos. A </w:t>
-            </w:r>
-            <w:proofErr w:type="gramStart"/>
-            <w:r>
-              <w:rPr>
-                <w:rFonts w:ascii="Calibri" w:hAnsi="Calibri"/>
-                <w:sz w:val="22"/>
-                <w:szCs w:val="22"/>
-              </w:rPr>
-              <w:t>continuación</w:t>
-            </w:r>
-            <w:proofErr w:type="gramEnd"/>
-            <w:r>
-              <w:rPr>
-                <w:rFonts w:ascii="Calibri" w:hAnsi="Calibri"/>
-                <w:sz w:val="22"/>
-                <w:szCs w:val="22"/>
-              </w:rPr>
-              <w:t xml:space="preserve"> se describen algunos aspectos clave del perfil profesional:</w:t>
+              <w:t>El perfil profesional del programa de Licenciatura en Matemáticas de la Universidad de Antioquia está orientado a formar educadores con una sólida base en matemáticas y pedagogía, capaces de enseñar y difundir el conocimiento matemático en diversos contextos educativos. A continuación se describen algunos aspectos clave del perfil profesional:</w:t>
             </w:r>
           </w:p>
           <w:p>
@@ -2995,33 +2959,331 @@
                 <w:sz w:val="22"/>
                 <w:szCs w:val="22"/>
               </w:rPr>
-              <w:t>**Curso: Fundamentos de Lógica Matemática**</w:t>
-            </w:r>
-          </w:p>
-          <w:p>
-            <w:pPr>
-              <w:jc w:val="both"/>
-              <w:rPr>
-                <w:rFonts w:asciiTheme="minorHAnsi" w:hAnsiTheme="minorHAnsi"/>
-                <w:sz w:val="22"/>
-                <w:szCs w:val="22"/>
-              </w:rPr>
-            </w:pPr>
-          </w:p>
-          <w:p>
-            <w:pPr>
-              <w:jc w:val="both"/>
-              <w:rPr>
-                <w:rFonts w:asciiTheme="minorHAnsi" w:hAnsiTheme="minorHAnsi"/>
-                <w:b/>
-                <w:bCs/>
-                <w:sz w:val="22"/>
-                <w:szCs w:val="22"/>
-              </w:rPr>
-            </w:pPr>
-            <w:r>
-              <w:rPr>
-                <w:rFonts w:ascii="Calibri" w:hAnsi="Calibri"/>
+              <w:t>Curso: Fundamentos de Lógica Matemática</w:t>
+            </w:r>
+          </w:p>
+          <w:p>
+            <w:pPr>
+              <w:jc w:val="both"/>
+              <w:rPr>
+                <w:rFonts w:asciiTheme="minorHAnsi" w:hAnsiTheme="minorHAnsi"/>
+                <w:sz w:val="22"/>
+                <w:szCs w:val="22"/>
+              </w:rPr>
+            </w:pPr>
+          </w:p>
+          <w:p>
+            <w:pPr>
+              <w:jc w:val="both"/>
+              <w:rPr>
+                <w:rFonts w:asciiTheme="minorHAnsi" w:hAnsiTheme="minorHAnsi"/>
+                <w:b/>
+                <w:bCs/>
+                <w:sz w:val="22"/>
+                <w:szCs w:val="22"/>
+              </w:rPr>
+            </w:pPr>
+            <w:r>
+              <w:rPr>
+                <w:rFonts w:ascii="Calibri" w:hAnsi="Calibri"/>
+                <w:b/>
+                <w:bCs/>
+                <w:sz w:val="22"/>
+                <w:szCs w:val="22"/>
+              </w:rPr>
+              <w:t>Descripción:</w:t>
+            </w:r>
+          </w:p>
+          <w:p>
+            <w:pPr>
+              <w:jc w:val="both"/>
+              <w:rPr>
+                <w:rFonts w:asciiTheme="minorHAnsi" w:hAnsiTheme="minorHAnsi"/>
+                <w:sz w:val="22"/>
+                <w:szCs w:val="22"/>
+              </w:rPr>
+            </w:pPr>
+          </w:p>
+          <w:p>
+            <w:pPr>
+              <w:jc w:val="both"/>
+              <w:rPr>
+                <w:rFonts w:asciiTheme="minorHAnsi" w:hAnsiTheme="minorHAnsi"/>
+                <w:sz w:val="22"/>
+                <w:szCs w:val="22"/>
+              </w:rPr>
+            </w:pPr>
+            <w:r>
+              <w:rPr>
+                <w:rFonts w:ascii="Calibri" w:hAnsi="Calibri"/>
+                <w:sz w:val="22"/>
+                <w:szCs w:val="22"/>
+              </w:rPr>
+              <w:t>Este curso está diseñado para fortalecer las competencias pedagógicas y matemáticas de los futuros licenciados en matemáticas, aportando a la consolidación de un perfil profesional que combina la solidez teórica con habilidades prácticas para la enseñanza de la lógica matemática y la teoría de conjuntos.</w:t>
+            </w:r>
+          </w:p>
+          <w:p>
+            <w:pPr>
+              <w:jc w:val="both"/>
+              <w:rPr>
+                <w:rFonts w:asciiTheme="minorHAnsi" w:hAnsiTheme="minorHAnsi"/>
+                <w:sz w:val="22"/>
+                <w:szCs w:val="22"/>
+              </w:rPr>
+            </w:pPr>
+          </w:p>
+          <w:p>
+            <w:pPr>
+              <w:jc w:val="both"/>
+              <w:rPr>
+                <w:rFonts w:asciiTheme="minorHAnsi" w:hAnsiTheme="minorHAnsi"/>
+                <w:sz w:val="22"/>
+                <w:szCs w:val="22"/>
+              </w:rPr>
+            </w:pPr>
+            <w:r>
+              <w:rPr>
+                <w:rFonts w:ascii="Calibri" w:hAnsi="Calibri"/>
+                <w:sz w:val="22"/>
+                <w:szCs w:val="22"/>
+              </w:rPr>
+              <w:t>El curso se divide en tres módulos principales:</w:t>
+            </w:r>
+          </w:p>
+          <w:p>
+            <w:pPr>
+              <w:jc w:val="both"/>
+              <w:rPr>
+                <w:rFonts w:asciiTheme="minorHAnsi" w:hAnsiTheme="minorHAnsi"/>
+                <w:sz w:val="22"/>
+                <w:szCs w:val="22"/>
+              </w:rPr>
+            </w:pPr>
+          </w:p>
+          <w:p>
+            <w:pPr>
+              <w:jc w:val="both"/>
+              <w:rPr>
+                <w:rFonts w:asciiTheme="minorHAnsi" w:hAnsiTheme="minorHAnsi"/>
+                <w:b/>
+                <w:bCs/>
+                <w:sz w:val="22"/>
+                <w:szCs w:val="22"/>
+              </w:rPr>
+            </w:pPr>
+            <w:r>
+              <w:rPr>
+                <w:rFonts w:ascii="Calibri" w:hAnsi="Calibri"/>
+                <w:b/>
+                <w:bCs/>
+                <w:sz w:val="22"/>
+                <w:szCs w:val="22"/>
+              </w:rPr>
+              <w:t>Parte 1: Aspectos Fundamentales de la Lógica Matemática</w:t>
+            </w:r>
+          </w:p>
+          <w:p>
+            <w:pPr>
+              <w:jc w:val="both"/>
+              <w:rPr>
+                <w:rFonts w:asciiTheme="minorHAnsi" w:hAnsiTheme="minorHAnsi"/>
+                <w:sz w:val="22"/>
+                <w:szCs w:val="22"/>
+              </w:rPr>
+            </w:pPr>
+            <w:r>
+              <w:rPr>
+                <w:rFonts w:ascii="Calibri" w:hAnsi="Calibri"/>
+                <w:sz w:val="22"/>
+                <w:szCs w:val="22"/>
+              </w:rPr>
+              <w:t xml:space="preserve">1. </w:t>
+            </w:r>
+            <w:r>
+              <w:rPr>
+                <w:rFonts w:ascii="Calibri" w:hAnsi="Calibri"/>
+                <w:b/>
+                <w:bCs/>
+                <w:sz w:val="22"/>
+                <w:szCs w:val="22"/>
+              </w:rPr>
+              <w:t>Lógica Matemática</w:t>
+            </w:r>
+          </w:p>
+          <w:p>
+            <w:pPr>
+              <w:jc w:val="both"/>
+              <w:rPr>
+                <w:rFonts w:asciiTheme="minorHAnsi" w:hAnsiTheme="minorHAnsi"/>
+                <w:sz w:val="22"/>
+                <w:szCs w:val="22"/>
+              </w:rPr>
+            </w:pPr>
+            <w:r>
+              <w:rPr>
+                <w:rFonts w:ascii="Calibri" w:hAnsi="Calibri"/>
+                <w:sz w:val="22"/>
+                <w:szCs w:val="22"/>
+              </w:rPr>
+              <w:t xml:space="preserve">   - Los elementos de la lógica</w:t>
+            </w:r>
+          </w:p>
+          <w:p>
+            <w:pPr>
+              <w:jc w:val="both"/>
+              <w:rPr>
+                <w:rFonts w:asciiTheme="minorHAnsi" w:hAnsiTheme="minorHAnsi"/>
+                <w:sz w:val="22"/>
+                <w:szCs w:val="22"/>
+              </w:rPr>
+            </w:pPr>
+            <w:r>
+              <w:rPr>
+                <w:rFonts w:ascii="Calibri" w:hAnsi="Calibri"/>
+                <w:sz w:val="22"/>
+                <w:szCs w:val="22"/>
+              </w:rPr>
+              <w:t xml:space="preserve">   - Operaciones lógicas</w:t>
+            </w:r>
+          </w:p>
+          <w:p>
+            <w:pPr>
+              <w:jc w:val="both"/>
+              <w:rPr>
+                <w:rFonts w:asciiTheme="minorHAnsi" w:hAnsiTheme="minorHAnsi"/>
+                <w:sz w:val="22"/>
+                <w:szCs w:val="22"/>
+              </w:rPr>
+            </w:pPr>
+            <w:r>
+              <w:rPr>
+                <w:rFonts w:ascii="Calibri" w:hAnsi="Calibri"/>
+                <w:sz w:val="22"/>
+                <w:szCs w:val="22"/>
+              </w:rPr>
+              <w:t xml:space="preserve">   - Tablas de verdad</w:t>
+            </w:r>
+          </w:p>
+          <w:p>
+            <w:pPr>
+              <w:jc w:val="both"/>
+              <w:rPr>
+                <w:rFonts w:asciiTheme="minorHAnsi" w:hAnsiTheme="minorHAnsi"/>
+                <w:sz w:val="22"/>
+                <w:szCs w:val="22"/>
+              </w:rPr>
+            </w:pPr>
+            <w:r>
+              <w:rPr>
+                <w:rFonts w:ascii="Calibri" w:hAnsi="Calibri"/>
+                <w:sz w:val="22"/>
+                <w:szCs w:val="22"/>
+              </w:rPr>
+              <w:t xml:space="preserve">   - Tautologías</w:t>
+            </w:r>
+          </w:p>
+          <w:p>
+            <w:pPr>
+              <w:jc w:val="both"/>
+              <w:rPr>
+                <w:rFonts w:asciiTheme="minorHAnsi" w:hAnsiTheme="minorHAnsi"/>
+                <w:sz w:val="22"/>
+                <w:szCs w:val="22"/>
+              </w:rPr>
+            </w:pPr>
+            <w:r>
+              <w:rPr>
+                <w:rFonts w:ascii="Calibri" w:hAnsi="Calibri"/>
+                <w:sz w:val="22"/>
+                <w:szCs w:val="22"/>
+              </w:rPr>
+              <w:t xml:space="preserve">   - Contradicción</w:t>
+            </w:r>
+          </w:p>
+          <w:p>
+            <w:pPr>
+              <w:jc w:val="both"/>
+              <w:rPr>
+                <w:rFonts w:asciiTheme="minorHAnsi" w:hAnsiTheme="minorHAnsi"/>
+                <w:sz w:val="22"/>
+                <w:szCs w:val="22"/>
+              </w:rPr>
+            </w:pPr>
+            <w:r>
+              <w:rPr>
+                <w:rFonts w:ascii="Calibri" w:hAnsi="Calibri"/>
+                <w:sz w:val="22"/>
+                <w:szCs w:val="22"/>
+              </w:rPr>
+              <w:t xml:space="preserve">   - Indeterminación o contingencia</w:t>
+            </w:r>
+          </w:p>
+          <w:p>
+            <w:pPr>
+              <w:jc w:val="both"/>
+              <w:rPr>
+                <w:rFonts w:asciiTheme="minorHAnsi" w:hAnsiTheme="minorHAnsi"/>
+                <w:sz w:val="22"/>
+                <w:szCs w:val="22"/>
+              </w:rPr>
+            </w:pPr>
+            <w:r>
+              <w:rPr>
+                <w:rFonts w:ascii="Calibri" w:hAnsi="Calibri"/>
+                <w:sz w:val="22"/>
+                <w:szCs w:val="22"/>
+              </w:rPr>
+              <w:t xml:space="preserve">   - Equivalencia lógica</w:t>
+            </w:r>
+          </w:p>
+          <w:p>
+            <w:pPr>
+              <w:jc w:val="both"/>
+              <w:rPr>
+                <w:rFonts w:asciiTheme="minorHAnsi" w:hAnsiTheme="minorHAnsi"/>
+                <w:sz w:val="22"/>
+                <w:szCs w:val="22"/>
+              </w:rPr>
+            </w:pPr>
+            <w:r>
+              <w:rPr>
+                <w:rFonts w:ascii="Calibri" w:hAnsi="Calibri"/>
+                <w:sz w:val="22"/>
+                <w:szCs w:val="22"/>
+              </w:rPr>
+              <w:t xml:space="preserve">   - Recíproco, contrario y contrarrecíproco</w:t>
+            </w:r>
+          </w:p>
+          <w:p>
+            <w:pPr>
+              <w:jc w:val="both"/>
+              <w:rPr>
+                <w:rFonts w:asciiTheme="minorHAnsi" w:hAnsiTheme="minorHAnsi"/>
+                <w:sz w:val="22"/>
+                <w:szCs w:val="22"/>
+              </w:rPr>
+            </w:pPr>
+            <w:r>
+              <w:rPr>
+                <w:rFonts w:ascii="Calibri" w:hAnsi="Calibri"/>
+                <w:sz w:val="22"/>
+                <w:szCs w:val="22"/>
+              </w:rPr>
+              <w:t xml:space="preserve">   - </w:t>
+            </w:r>
+            <w:r>
+              <w:rPr>
+                <w:rFonts w:ascii="Calibri" w:hAnsi="Calibri"/>
+                <w:b/>
+                <w:bCs/>
+                <w:sz w:val="22"/>
+                <w:szCs w:val="22"/>
+              </w:rPr>
+              <w:t>Leyes de la lógica</w:t>
+            </w:r>
+            <w:r>
+              <w:rPr>
+                <w:rFonts w:asciiTheme="minorHAnsi" w:hAnsiTheme="minorHAnsi"/>
                 <w:b/>
                 <w:bCs/>
                 <w:sz w:val="22"/>
@@ -3029,326 +3291,6 @@
               </w:rPr>
               <w:t>**</w:t>
             </w:r>
-            <w:proofErr w:type="gramStart"/>
-            <w:r>
-              <w:rPr>
-                <w:rFonts w:ascii="Calibri" w:hAnsi="Calibri"/>
-                <w:b/>
-                <w:bCs/>
-                <w:sz w:val="22"/>
-                <w:szCs w:val="22"/>
-              </w:rPr>
-              <w:t>Descripción:*</w:t>
-            </w:r>
-            <w:proofErr w:type="gramEnd"/>
-            <w:r>
-              <w:rPr>
-                <w:rFonts w:ascii="Calibri" w:hAnsi="Calibri"/>
-                <w:b/>
-                <w:bCs/>
-                <w:sz w:val="22"/>
-                <w:szCs w:val="22"/>
-              </w:rPr>
-              <w:t>*</w:t>
-            </w:r>
-          </w:p>
-          <w:p>
-            <w:pPr>
-              <w:jc w:val="both"/>
-              <w:rPr>
-                <w:rFonts w:asciiTheme="minorHAnsi" w:hAnsiTheme="minorHAnsi"/>
-                <w:sz w:val="22"/>
-                <w:szCs w:val="22"/>
-              </w:rPr>
-            </w:pPr>
-          </w:p>
-          <w:p>
-            <w:pPr>
-              <w:jc w:val="both"/>
-              <w:rPr>
-                <w:rFonts w:asciiTheme="minorHAnsi" w:hAnsiTheme="minorHAnsi"/>
-                <w:sz w:val="22"/>
-                <w:szCs w:val="22"/>
-              </w:rPr>
-            </w:pPr>
-            <w:r>
-              <w:rPr>
-                <w:rFonts w:ascii="Calibri" w:hAnsi="Calibri"/>
-                <w:sz w:val="22"/>
-                <w:szCs w:val="22"/>
-              </w:rPr>
-              <w:t>Este curso está diseñado para fortalecer las competencias pedagógicas y matemáticas de los futuros licenciados en matemáticas, aportando a la consolidación de un perfil profesional que combina la solidez teórica con habilidades prácticas para la enseñanza de la lógica matemática y la teoría de conjuntos.</w:t>
-            </w:r>
-          </w:p>
-          <w:p>
-            <w:pPr>
-              <w:jc w:val="both"/>
-              <w:rPr>
-                <w:rFonts w:asciiTheme="minorHAnsi" w:hAnsiTheme="minorHAnsi"/>
-                <w:sz w:val="22"/>
-                <w:szCs w:val="22"/>
-              </w:rPr>
-            </w:pPr>
-          </w:p>
-          <w:p>
-            <w:pPr>
-              <w:jc w:val="both"/>
-              <w:rPr>
-                <w:rFonts w:asciiTheme="minorHAnsi" w:hAnsiTheme="minorHAnsi"/>
-                <w:sz w:val="22"/>
-                <w:szCs w:val="22"/>
-              </w:rPr>
-            </w:pPr>
-            <w:r>
-              <w:rPr>
-                <w:rFonts w:ascii="Calibri" w:hAnsi="Calibri"/>
-                <w:sz w:val="22"/>
-                <w:szCs w:val="22"/>
-              </w:rPr>
-              <w:t>El curso se divide en tres módulos principales:</w:t>
-            </w:r>
-          </w:p>
-          <w:p>
-            <w:pPr>
-              <w:jc w:val="both"/>
-              <w:rPr>
-                <w:rFonts w:asciiTheme="minorHAnsi" w:hAnsiTheme="minorHAnsi"/>
-                <w:sz w:val="22"/>
-                <w:szCs w:val="22"/>
-              </w:rPr>
-            </w:pPr>
-          </w:p>
-          <w:p>
-            <w:pPr>
-              <w:jc w:val="both"/>
-              <w:rPr>
-                <w:rFonts w:asciiTheme="minorHAnsi" w:hAnsiTheme="minorHAnsi"/>
-                <w:b/>
-                <w:bCs/>
-                <w:sz w:val="22"/>
-                <w:szCs w:val="22"/>
-              </w:rPr>
-            </w:pPr>
-            <w:r>
-              <w:rPr>
-                <w:rFonts w:ascii="Calibri" w:hAnsi="Calibri"/>
-                <w:b/>
-                <w:bCs/>
-                <w:sz w:val="22"/>
-                <w:szCs w:val="22"/>
-              </w:rPr>
-              <w:t>### **Parte 1: Aspectos Fundamentales de la Lógica Matemática**</w:t>
-            </w:r>
-          </w:p>
-          <w:p>
-            <w:pPr>
-              <w:jc w:val="both"/>
-              <w:rPr>
-                <w:rFonts w:asciiTheme="minorHAnsi" w:hAnsiTheme="minorHAnsi"/>
-                <w:sz w:val="22"/>
-                <w:szCs w:val="22"/>
-              </w:rPr>
-            </w:pPr>
-            <w:r>
-              <w:rPr>
-                <w:rFonts w:ascii="Calibri" w:hAnsi="Calibri"/>
-                <w:sz w:val="22"/>
-                <w:szCs w:val="22"/>
-              </w:rPr>
-              <w:t xml:space="preserve">1. </w:t>
-            </w:r>
-            <w:r>
-              <w:rPr>
-                <w:rFonts w:ascii="Calibri" w:hAnsi="Calibri"/>
-                <w:b/>
-                <w:bCs/>
-                <w:sz w:val="22"/>
-                <w:szCs w:val="22"/>
-              </w:rPr>
-              <w:t>Lógica Matemática</w:t>
-            </w:r>
-          </w:p>
-          <w:p>
-            <w:pPr>
-              <w:jc w:val="both"/>
-              <w:rPr>
-                <w:rFonts w:asciiTheme="minorHAnsi" w:hAnsiTheme="minorHAnsi"/>
-                <w:sz w:val="22"/>
-                <w:szCs w:val="22"/>
-              </w:rPr>
-            </w:pPr>
-            <w:r>
-              <w:rPr>
-                <w:rFonts w:ascii="Calibri" w:hAnsi="Calibri"/>
-                <w:sz w:val="22"/>
-                <w:szCs w:val="22"/>
-              </w:rPr>
-              <w:t xml:space="preserve">   - Los elementos de la lógica</w:t>
-            </w:r>
-          </w:p>
-          <w:p>
-            <w:pPr>
-              <w:jc w:val="both"/>
-              <w:rPr>
-                <w:rFonts w:asciiTheme="minorHAnsi" w:hAnsiTheme="minorHAnsi"/>
-                <w:sz w:val="22"/>
-                <w:szCs w:val="22"/>
-              </w:rPr>
-            </w:pPr>
-            <w:r>
-              <w:rPr>
-                <w:rFonts w:ascii="Calibri" w:hAnsi="Calibri"/>
-                <w:sz w:val="22"/>
-                <w:szCs w:val="22"/>
-              </w:rPr>
-              <w:t xml:space="preserve">   - Operaciones lógicas</w:t>
-            </w:r>
-          </w:p>
-          <w:p>
-            <w:pPr>
-              <w:jc w:val="both"/>
-              <w:rPr>
-                <w:rFonts w:asciiTheme="minorHAnsi" w:hAnsiTheme="minorHAnsi"/>
-                <w:sz w:val="22"/>
-                <w:szCs w:val="22"/>
-              </w:rPr>
-            </w:pPr>
-            <w:r>
-              <w:rPr>
-                <w:rFonts w:ascii="Calibri" w:hAnsi="Calibri"/>
-                <w:sz w:val="22"/>
-                <w:szCs w:val="22"/>
-              </w:rPr>
-              <w:t xml:space="preserve">   - Tablas de verdad</w:t>
-            </w:r>
-          </w:p>
-          <w:p>
-            <w:pPr>
-              <w:jc w:val="both"/>
-              <w:rPr>
-                <w:rFonts w:asciiTheme="minorHAnsi" w:hAnsiTheme="minorHAnsi"/>
-                <w:sz w:val="22"/>
-                <w:szCs w:val="22"/>
-              </w:rPr>
-            </w:pPr>
-            <w:r>
-              <w:rPr>
-                <w:rFonts w:ascii="Calibri" w:hAnsi="Calibri"/>
-                <w:sz w:val="22"/>
-                <w:szCs w:val="22"/>
-              </w:rPr>
-              <w:t xml:space="preserve">   - Tautologías</w:t>
-            </w:r>
-          </w:p>
-          <w:p>
-            <w:pPr>
-              <w:jc w:val="both"/>
-              <w:rPr>
-                <w:rFonts w:asciiTheme="minorHAnsi" w:hAnsiTheme="minorHAnsi"/>
-                <w:sz w:val="22"/>
-                <w:szCs w:val="22"/>
-              </w:rPr>
-            </w:pPr>
-            <w:r>
-              <w:rPr>
-                <w:rFonts w:ascii="Calibri" w:hAnsi="Calibri"/>
-                <w:sz w:val="22"/>
-                <w:szCs w:val="22"/>
-              </w:rPr>
-              <w:t xml:space="preserve">   - Contradicción</w:t>
-            </w:r>
-          </w:p>
-          <w:p>
-            <w:pPr>
-              <w:jc w:val="both"/>
-              <w:rPr>
-                <w:rFonts w:asciiTheme="minorHAnsi" w:hAnsiTheme="minorHAnsi"/>
-                <w:sz w:val="22"/>
-                <w:szCs w:val="22"/>
-              </w:rPr>
-            </w:pPr>
-            <w:r>
-              <w:rPr>
-                <w:rFonts w:ascii="Calibri" w:hAnsi="Calibri"/>
-                <w:sz w:val="22"/>
-                <w:szCs w:val="22"/>
-              </w:rPr>
-              <w:t xml:space="preserve">   - Indeterminación o contingencia</w:t>
-            </w:r>
-          </w:p>
-          <w:p>
-            <w:pPr>
-              <w:jc w:val="both"/>
-              <w:rPr>
-                <w:rFonts w:asciiTheme="minorHAnsi" w:hAnsiTheme="minorHAnsi"/>
-                <w:sz w:val="22"/>
-                <w:szCs w:val="22"/>
-              </w:rPr>
-            </w:pPr>
-            <w:r>
-              <w:rPr>
-                <w:rFonts w:ascii="Calibri" w:hAnsi="Calibri"/>
-                <w:sz w:val="22"/>
-                <w:szCs w:val="22"/>
-              </w:rPr>
-              <w:t xml:space="preserve">   - Equivalencia lógica</w:t>
-            </w:r>
-          </w:p>
-          <w:p>
-            <w:pPr>
-              <w:jc w:val="both"/>
-              <w:rPr>
-                <w:rFonts w:asciiTheme="minorHAnsi" w:hAnsiTheme="minorHAnsi"/>
-                <w:sz w:val="22"/>
-                <w:szCs w:val="22"/>
-              </w:rPr>
-            </w:pPr>
-            <w:r>
-              <w:rPr>
-                <w:rFonts w:ascii="Calibri" w:hAnsi="Calibri"/>
-                <w:sz w:val="22"/>
-                <w:szCs w:val="22"/>
-              </w:rPr>
-              <w:t xml:space="preserve">   - Recíproco, contrario y contrarrecíproco</w:t>
-            </w:r>
-          </w:p>
-          <w:p>
-            <w:pPr>
-              <w:jc w:val="both"/>
-              <w:rPr>
-                <w:rFonts w:asciiTheme="minorHAnsi" w:hAnsiTheme="minorHAnsi"/>
-                <w:sz w:val="22"/>
-                <w:szCs w:val="22"/>
-              </w:rPr>
-            </w:pPr>
-            <w:r>
-              <w:rPr>
-                <w:rFonts w:ascii="Calibri" w:hAnsi="Calibri"/>
-                <w:sz w:val="22"/>
-                <w:szCs w:val="22"/>
-              </w:rPr>
-              <w:t xml:space="preserve">   - </w:t>
-            </w:r>
-            <w:r>
-              <w:rPr>
-                <w:rFonts w:ascii="Calibri" w:hAnsi="Calibri"/>
-                <w:b/>
-                <w:bCs/>
-                <w:sz w:val="22"/>
-                <w:szCs w:val="22"/>
-              </w:rPr>
-              <w:t>Leyes de la lógica</w:t>
-            </w:r>
-            <w:r>
-              <w:rPr>
-                <w:rFonts w:asciiTheme="minorHAnsi" w:hAnsiTheme="minorHAnsi"/>
-                <w:b/>
-                <w:bCs/>
-                <w:sz w:val="22"/>
-                <w:szCs w:val="22"/>
-              </w:rPr>
-              <w:t>**</w:t>
-            </w:r>
           </w:p>
           <w:p>
             <w:pPr>
@@ -3769,83 +3711,25 @@
                 <w:sz w:val="22"/>
                 <w:szCs w:val="22"/>
               </w:rPr>
-              <w:t>**</w:t>
-            </w:r>
-            <w:proofErr w:type="gramStart"/>
-            <w:r>
-              <w:rPr>
-                <w:rFonts w:ascii="Calibri" w:hAnsi="Calibri"/>
-                <w:b/>
-                <w:bCs/>
-                <w:sz w:val="22"/>
-                <w:szCs w:val="22"/>
-              </w:rPr>
-              <w:t>Metodología:*</w:t>
-            </w:r>
-            <w:proofErr w:type="gramEnd"/>
-            <w:r>
-              <w:rPr>
-                <w:rFonts w:ascii="Calibri" w:hAnsi="Calibri"/>
-                <w:b/>
-                <w:bCs/>
-                <w:sz w:val="22"/>
-                <w:szCs w:val="22"/>
-              </w:rPr>
-              <w:t>*</w:t>
-            </w:r>
-          </w:p>
-          <w:p>
-            <w:pPr>
-              <w:jc w:val="both"/>
-              <w:rPr>
-                <w:rFonts w:asciiTheme="minorHAnsi" w:hAnsiTheme="minorHAnsi"/>
-                <w:sz w:val="22"/>
-                <w:szCs w:val="22"/>
-              </w:rPr>
-            </w:pPr>
-            <w:r>
-              <w:rPr>
-                <w:rFonts w:ascii="Calibri" w:hAnsi="Calibri"/>
-                <w:sz w:val="22"/>
-                <w:szCs w:val="22"/>
-              </w:rPr>
-              <w:t>El curso se basa en el enfoque pedagógico de Aula Invertida (</w:t>
-            </w:r>
-            <w:proofErr w:type="spellStart"/>
-            <w:r>
-              <w:rPr>
-                <w:rFonts w:ascii="Calibri" w:hAnsi="Calibri"/>
-                <w:sz w:val="22"/>
-                <w:szCs w:val="22"/>
-              </w:rPr>
-              <w:t>Flipped</w:t>
-            </w:r>
-            <w:proofErr w:type="spellEnd"/>
-            <w:r>
-              <w:rPr>
-                <w:rFonts w:ascii="Calibri" w:hAnsi="Calibri"/>
-                <w:sz w:val="22"/>
-                <w:szCs w:val="22"/>
-              </w:rPr>
-              <w:t xml:space="preserve"> </w:t>
-            </w:r>
-            <w:proofErr w:type="spellStart"/>
-            <w:r>
-              <w:rPr>
-                <w:rFonts w:ascii="Calibri" w:hAnsi="Calibri"/>
-                <w:sz w:val="22"/>
-                <w:szCs w:val="22"/>
-              </w:rPr>
-              <w:t>Classroom</w:t>
-            </w:r>
-            <w:proofErr w:type="spellEnd"/>
-            <w:r>
-              <w:rPr>
-                <w:rFonts w:ascii="Calibri" w:hAnsi="Calibri"/>
-                <w:sz w:val="22"/>
-                <w:szCs w:val="22"/>
-              </w:rPr>
-              <w:t>),</w:t>
+              <w:t>**Metodología:**</w:t>
+            </w:r>
+          </w:p>
+          <w:p>
+            <w:pPr>
+              <w:jc w:val="both"/>
+              <w:rPr>
+                <w:rFonts w:asciiTheme="minorHAnsi" w:hAnsiTheme="minorHAnsi"/>
+                <w:sz w:val="22"/>
+                <w:szCs w:val="22"/>
+              </w:rPr>
+            </w:pPr>
+            <w:r>
+              <w:rPr>
+                <w:rFonts w:ascii="Calibri" w:hAnsi="Calibri"/>
+                <w:sz w:val="22"/>
+                <w:szCs w:val="22"/>
+              </w:rPr>
+              <w:t>El curso se basa en el enfoque pedagógico de Aula Invertida (Flipped Classroom),</w:t>
             </w:r>
             <w:r>
               <w:rPr>
@@ -3861,25 +3745,7 @@
                 <w:sz w:val="22"/>
                 <w:szCs w:val="22"/>
               </w:rPr>
-              <w:t xml:space="preserve"> promoviendo el aprendizaje autónomo mediante el uso de cuadernos </w:t>
-            </w:r>
-            <w:proofErr w:type="spellStart"/>
-            <w:r>
-              <w:rPr>
-                <w:rFonts w:ascii="Calibri" w:hAnsi="Calibri"/>
-                <w:sz w:val="22"/>
-                <w:szCs w:val="22"/>
-              </w:rPr>
-              <w:t>Jupyter</w:t>
-            </w:r>
-            <w:proofErr w:type="spellEnd"/>
-            <w:r>
-              <w:rPr>
-                <w:rFonts w:ascii="Calibri" w:hAnsi="Calibri"/>
-                <w:sz w:val="22"/>
-                <w:szCs w:val="22"/>
-              </w:rPr>
-              <w:t xml:space="preserve">, alojados en GitHub, y videos interactivos del canal </w:t>
+              <w:t xml:space="preserve"> promoviendo el aprendizaje autónomo mediante el uso de cuadernos Jupyter, alojados en GitHub, y videos interactivos del canal </w:t>
             </w:r>
             <w:r>
               <w:rPr>
@@ -3895,33 +3761,15 @@
                 <w:sz w:val="22"/>
                 <w:szCs w:val="22"/>
               </w:rPr>
-              <w:t xml:space="preserve">DiMathData en YouTube. Los estudiantes explorarán los contenidos teóricos antes de las sesiones presenciales, donde se enfocarán en la aplicación práctica de los conceptos a través de Aprendizaje Basado en </w:t>
-            </w:r>
-            <w:proofErr w:type="spellStart"/>
-            <w:r>
-              <w:rPr>
-                <w:rFonts w:ascii="Calibri" w:hAnsi="Calibri"/>
-                <w:sz w:val="22"/>
-                <w:szCs w:val="22"/>
-              </w:rPr>
-              <w:t>Problemas</w:t>
-            </w:r>
-            <w:r>
-              <w:rPr>
-                <w:rFonts w:ascii="Calibri" w:hAnsi="Calibri"/>
-                <w:sz w:val="22"/>
-                <w:szCs w:val="22"/>
-              </w:rPr>
-              <w:t>y</w:t>
-            </w:r>
-            <w:proofErr w:type="spellEnd"/>
-            <w:r>
-              <w:rPr>
-                <w:rFonts w:ascii="Calibri" w:hAnsi="Calibri"/>
-                <w:sz w:val="22"/>
-                <w:szCs w:val="22"/>
-              </w:rPr>
-              <w:t xml:space="preserve"> Proyectos</w:t>
+              <w:t>DiMathData en YouTube. Los estudiantes explorarán los contenidos teóricos antes de las sesiones presenciales, donde se enfocarán en la aplicación práctica de los conceptos a través de Aprendizaje Basado en Problemas</w:t>
+            </w:r>
+            <w:r>
+              <w:rPr>
+                <w:rFonts w:ascii="Calibri" w:hAnsi="Calibri"/>
+                <w:sz w:val="22"/>
+                <w:szCs w:val="22"/>
+              </w:rPr>
+              <w:t>y Proyectos</w:t>
             </w:r>
             <w:r>
               <w:rPr>
@@ -3997,25 +3845,7 @@
                 <w:sz w:val="22"/>
                 <w:szCs w:val="22"/>
               </w:rPr>
-              <w:t xml:space="preserve">La enseñanza de este curso se concibe como un proceso de adquisición de lenguajes para la comunicación científica y la resolución de problemas reales. Por ello, los estudiantes aprenderán y utilizarán herramientas como Python, LaTeX, </w:t>
-            </w:r>
-            <w:proofErr w:type="spellStart"/>
-            <w:r>
-              <w:rPr>
-                <w:rFonts w:ascii="Calibri" w:hAnsi="Calibri"/>
-                <w:sz w:val="22"/>
-                <w:szCs w:val="22"/>
-              </w:rPr>
-              <w:t>Markdown</w:t>
-            </w:r>
-            <w:proofErr w:type="spellEnd"/>
-            <w:r>
-              <w:rPr>
-                <w:rFonts w:ascii="Calibri" w:hAnsi="Calibri"/>
-                <w:sz w:val="22"/>
-                <w:szCs w:val="22"/>
-              </w:rPr>
-              <w:t>, y Git y el lenguaje inglés, integrando la programación y el uso de plataformas colaborativas en su formación.</w:t>
+              <w:t>La enseñanza de este curso se concibe como un proceso de adquisición de lenguajes para la comunicación científica y la resolución de problemas reales. Por ello, los estudiantes aprenderán y utilizarán herramientas como Python, LaTeX, Markdown, y Git y el lenguaje inglés, integrando la programación y el uso de plataformas colaborativas en su formación.</w:t>
             </w:r>
           </w:p>
           <w:p>
@@ -4418,25 +4248,7 @@
                 <w:sz w:val="22"/>
                 <w:szCs w:val="22"/>
               </w:rPr>
-              <w:t xml:space="preserve"> Cómo incorporar efectivamente las herramientas tecnológicas (Python, LaTeX, </w:t>
-            </w:r>
-            <w:proofErr w:type="spellStart"/>
-            <w:r>
-              <w:rPr>
-                <w:rFonts w:ascii="Calibri" w:hAnsi="Calibri"/>
-                <w:sz w:val="22"/>
-                <w:szCs w:val="22"/>
-              </w:rPr>
-              <w:t>Markdown</w:t>
-            </w:r>
-            <w:proofErr w:type="spellEnd"/>
-            <w:r>
-              <w:rPr>
-                <w:rFonts w:ascii="Calibri" w:hAnsi="Calibri"/>
-                <w:sz w:val="22"/>
-                <w:szCs w:val="22"/>
-              </w:rPr>
-              <w:t>, Git</w:t>
+              <w:t xml:space="preserve"> Cómo incorporar efectivamente las herramientas tecnológicas (Python, LaTeX, Markdown, Git</w:t>
             </w:r>
             <w:r>
               <w:rPr>
@@ -4756,25 +4568,7 @@
                 <w:sz w:val="22"/>
                 <w:szCs w:val="22"/>
               </w:rPr>
-              <w:t xml:space="preserve"> Facilitar el uso de Python, LaTeX, </w:t>
-            </w:r>
-            <w:proofErr w:type="spellStart"/>
-            <w:r>
-              <w:rPr>
-                <w:rFonts w:ascii="Calibri" w:hAnsi="Calibri"/>
-                <w:sz w:val="22"/>
-                <w:szCs w:val="22"/>
-              </w:rPr>
-              <w:t>Markdown</w:t>
-            </w:r>
-            <w:proofErr w:type="spellEnd"/>
-            <w:r>
-              <w:rPr>
-                <w:rFonts w:ascii="Calibri" w:hAnsi="Calibri"/>
-                <w:sz w:val="22"/>
-                <w:szCs w:val="22"/>
-              </w:rPr>
-              <w:t>, y Git y el inglés como lenguajes para la comunicación científica y la resolución de problemas matemáticos.</w:t>
+              <w:t xml:space="preserve"> Facilitar el uso de Python, LaTeX, Markdown, y Git y el inglés como lenguajes para la comunicación científica y la resolución de problemas matemáticos.</w:t>
             </w:r>
           </w:p>
           <w:p>
@@ -4970,51 +4764,7 @@
                 <w:sz w:val="22"/>
                 <w:szCs w:val="22"/>
               </w:rPr>
-              <w:t>- Aula Invertida (</w:t>
-            </w:r>
-            <w:proofErr w:type="spellStart"/>
-            <w:r>
-              <w:rPr>
-                <w:rFonts w:ascii="Calibri" w:hAnsi="Calibri"/>
-                <w:b/>
-                <w:bCs/>
-                <w:sz w:val="22"/>
-                <w:szCs w:val="22"/>
-              </w:rPr>
-              <w:t>Flipped</w:t>
-            </w:r>
-            <w:proofErr w:type="spellEnd"/>
-            <w:r>
-              <w:rPr>
-                <w:rFonts w:ascii="Calibri" w:hAnsi="Calibri"/>
-                <w:b/>
-                <w:bCs/>
-                <w:sz w:val="22"/>
-                <w:szCs w:val="22"/>
-              </w:rPr>
-              <w:t xml:space="preserve"> </w:t>
-            </w:r>
-            <w:proofErr w:type="spellStart"/>
-            <w:r>
-              <w:rPr>
-                <w:rFonts w:ascii="Calibri" w:hAnsi="Calibri"/>
-                <w:b/>
-                <w:bCs/>
-                <w:sz w:val="22"/>
-                <w:szCs w:val="22"/>
-              </w:rPr>
-              <w:t>Classroom</w:t>
-            </w:r>
-            <w:proofErr w:type="spellEnd"/>
-            <w:r>
-              <w:rPr>
-                <w:rFonts w:ascii="Calibri" w:hAnsi="Calibri"/>
-                <w:b/>
-                <w:bCs/>
-                <w:sz w:val="22"/>
-                <w:szCs w:val="22"/>
-              </w:rPr>
-              <w:t>):</w:t>
+              <w:t>- Aula Invertida (Flipped Classroom):</w:t>
             </w:r>
             <w:r>
               <w:rPr>
@@ -5228,25 +4978,7 @@
                 <w:sz w:val="22"/>
                 <w:szCs w:val="22"/>
               </w:rPr>
-              <w:t>Describir cómo el curso hace aportes a la formación integral (</w:t>
-            </w:r>
-            <w:proofErr w:type="gramStart"/>
-            <w:r>
-              <w:rPr>
-                <w:rFonts w:asciiTheme="minorHAnsi" w:hAnsiTheme="minorHAnsi"/>
-                <w:sz w:val="22"/>
-                <w:szCs w:val="22"/>
-              </w:rPr>
-              <w:t>racionalidades ética</w:t>
-            </w:r>
-            <w:proofErr w:type="gramEnd"/>
-            <w:r>
-              <w:rPr>
-                <w:rFonts w:asciiTheme="minorHAnsi" w:hAnsiTheme="minorHAnsi"/>
-                <w:sz w:val="22"/>
-                <w:szCs w:val="22"/>
-              </w:rPr>
-              <w:t>, política, estética y lógica) y a la formación en investigación desde las intencionalidades formativas y el abordaje de los conocimientos y/o saberes.</w:t>
+              <w:t>Describir cómo el curso hace aportes a la formación integral (racionalidades ética, política, estética y lógica) y a la formación en investigación desde las intencionalidades formativas y el abordaje de los conocimientos y/o saberes.</w:t>
             </w:r>
           </w:p>
         </w:tc>
@@ -5604,25 +5336,7 @@
                 <w:sz w:val="22"/>
                 <w:szCs w:val="22"/>
               </w:rPr>
-              <w:t xml:space="preserve">A través de herramientas como LaTeX y </w:t>
-            </w:r>
-            <w:proofErr w:type="spellStart"/>
-            <w:r>
-              <w:rPr>
-                <w:rFonts w:ascii="Calibri" w:hAnsi="Calibri"/>
-                <w:sz w:val="22"/>
-                <w:szCs w:val="22"/>
-              </w:rPr>
-              <w:t>Markdown</w:t>
-            </w:r>
-            <w:proofErr w:type="spellEnd"/>
-            <w:r>
-              <w:rPr>
-                <w:rFonts w:ascii="Calibri" w:hAnsi="Calibri"/>
-                <w:sz w:val="22"/>
-                <w:szCs w:val="22"/>
-              </w:rPr>
-              <w:t>, el curso promueve la creación de documentos matemáticos y científicos que no solo sean correctos desde el punto de vista lógico, sino también estéticamente atractivos y claros, fomentando la capacidad de comunicar ideas complejas de manera visualmente efectiva.</w:t>
+              <w:t>A través de herramientas como LaTeX y Markdown, el curso promueve la creación de documentos matemáticos y científicos que no solo sean correctos desde el punto de vista lógico, sino también estéticamente atractivos y claros, fomentando la capacidad de comunicar ideas complejas de manera visualmente efectiva.</w:t>
             </w:r>
           </w:p>
           <w:p>
@@ -5990,25 +5704,7 @@
                 <w:sz w:val="22"/>
                 <w:szCs w:val="22"/>
               </w:rPr>
-              <w:t xml:space="preserve"> El </w:t>
-            </w:r>
-            <w:proofErr w:type="gramStart"/>
-            <w:r>
-              <w:rPr>
-                <w:rFonts w:ascii="Calibri" w:hAnsi="Calibri"/>
-                <w:sz w:val="22"/>
-                <w:szCs w:val="22"/>
-              </w:rPr>
-              <w:t>curso incentiva</w:t>
-            </w:r>
-            <w:proofErr w:type="gramEnd"/>
-            <w:r>
-              <w:rPr>
-                <w:rFonts w:ascii="Calibri" w:hAnsi="Calibri"/>
-                <w:sz w:val="22"/>
-                <w:szCs w:val="22"/>
-              </w:rPr>
-              <w:t xml:space="preserve"> a los estudiantes a reflexionar sobre su práctica docente y a investigar métodos pedagógicos efectivos para la enseñanza de la lógica matemática y la teoría de conjuntos. Esto incluye la exploración de enfoques como el Aula Invertida y el Aprendizaje Basado en Problemas, promoviendo la investigación aplicada en educación matemática.</w:t>
+              <w:t xml:space="preserve"> El curso incentiva a los estudiantes a reflexionar sobre su práctica docente y a investigar métodos pedagógicos efectivos para la enseñanza de la lógica matemática y la teoría de conjuntos. Esto incluye la exploración de enfoques como el Aula Invertida y el Aprendizaje Basado en Problemas, promoviendo la investigación aplicada en educación matemática.</w:t>
             </w:r>
           </w:p>
           <w:p>
@@ -6546,29 +6242,7 @@
                 <w:sz w:val="22"/>
                 <w:szCs w:val="22"/>
               </w:rPr>
-              <w:t xml:space="preserve">- **Elementos de la </w:t>
-            </w:r>
-            <w:proofErr w:type="gramStart"/>
-            <w:r>
-              <w:rPr>
-                <w:rFonts w:ascii="Calibri" w:hAnsi="Calibri"/>
-                <w:b/>
-                <w:bCs/>
-                <w:sz w:val="22"/>
-                <w:szCs w:val="22"/>
-              </w:rPr>
-              <w:t>Lógica:*</w:t>
-            </w:r>
-            <w:proofErr w:type="gramEnd"/>
-            <w:r>
-              <w:rPr>
-                <w:rFonts w:ascii="Calibri" w:hAnsi="Calibri"/>
-                <w:b/>
-                <w:bCs/>
-                <w:sz w:val="22"/>
-                <w:szCs w:val="22"/>
-              </w:rPr>
-              <w:t>*</w:t>
+              <w:t>- **Elementos de la Lógica:**</w:t>
             </w:r>
             <w:r>
               <w:rPr>
@@ -6594,25 +6268,7 @@
                 <w:sz w:val="22"/>
                 <w:szCs w:val="22"/>
               </w:rPr>
-              <w:t xml:space="preserve">   - **Leyes de la Lógica y </w:t>
-            </w:r>
-            <w:proofErr w:type="gramStart"/>
-            <w:r>
-              <w:rPr>
-                <w:rFonts w:ascii="Calibri" w:hAnsi="Calibri"/>
-                <w:sz w:val="22"/>
-                <w:szCs w:val="22"/>
-              </w:rPr>
-              <w:t>Cuantificadores:*</w:t>
-            </w:r>
-            <w:proofErr w:type="gramEnd"/>
-            <w:r>
-              <w:rPr>
-                <w:rFonts w:ascii="Calibri" w:hAnsi="Calibri"/>
-                <w:sz w:val="22"/>
-                <w:szCs w:val="22"/>
-              </w:rPr>
-              <w:t>* Los estudiantes estudian las leyes que rigen la lógica matemática, así como los cuantificadores, lo que les permite estructurar razonamientos complejos y validar proposiciones en diferentes contextos.</w:t>
+              <w:t xml:space="preserve">   - **Leyes de la Lógica y Cuantificadores:** Los estudiantes estudian las leyes que rigen la lógica matemática, así como los cuantificadores, lo que les permite estructurar razonamientos complejos y validar proposiciones en diferentes contextos.</w:t>
             </w:r>
           </w:p>
           <w:p>
@@ -6912,55 +6568,15 @@
                 <w:sz w:val="22"/>
                 <w:szCs w:val="22"/>
               </w:rPr>
-              <w:t xml:space="preserve">- Desarrollo de Cuadernos </w:t>
-            </w:r>
-            <w:proofErr w:type="spellStart"/>
-            <w:r>
-              <w:rPr>
-                <w:rFonts w:ascii="Calibri" w:hAnsi="Calibri"/>
-                <w:b/>
-                <w:bCs/>
-                <w:sz w:val="22"/>
-                <w:szCs w:val="22"/>
-              </w:rPr>
-              <w:t>Jupyter</w:t>
-            </w:r>
-            <w:proofErr w:type="spellEnd"/>
-            <w:r>
-              <w:rPr>
-                <w:rFonts w:ascii="Calibri" w:hAnsi="Calibri"/>
-                <w:b/>
-                <w:bCs/>
-                <w:sz w:val="22"/>
-                <w:szCs w:val="22"/>
-              </w:rPr>
-              <w:t>:</w:t>
-            </w:r>
-            <w:r>
-              <w:rPr>
-                <w:rFonts w:ascii="Calibri" w:hAnsi="Calibri"/>
-                <w:sz w:val="22"/>
-                <w:szCs w:val="22"/>
-              </w:rPr>
-              <w:t xml:space="preserve"> Como parte del curso, los estudiantes participan en proyectos que implican la creación de cuadernos </w:t>
-            </w:r>
-            <w:proofErr w:type="spellStart"/>
-            <w:r>
-              <w:rPr>
-                <w:rFonts w:ascii="Calibri" w:hAnsi="Calibri"/>
-                <w:sz w:val="22"/>
-                <w:szCs w:val="22"/>
-              </w:rPr>
-              <w:t>Jupyter</w:t>
-            </w:r>
-            <w:proofErr w:type="spellEnd"/>
-            <w:r>
-              <w:rPr>
-                <w:rFonts w:ascii="Calibri" w:hAnsi="Calibri"/>
-                <w:sz w:val="22"/>
-                <w:szCs w:val="22"/>
-              </w:rPr>
-              <w:t>, donde aplican conceptos de lógica matemática utilizando Python. Estos proyectos fomentan tanto la comprensión teórica como la capacidad de aplicar conocimientos en entornos digitales.</w:t>
+              <w:t>- Desarrollo de Cuadernos Jupyter:</w:t>
+            </w:r>
+            <w:r>
+              <w:rPr>
+                <w:rFonts w:ascii="Calibri" w:hAnsi="Calibri"/>
+                <w:sz w:val="22"/>
+                <w:szCs w:val="22"/>
+              </w:rPr>
+              <w:t xml:space="preserve"> Como parte del curso, los estudiantes participan en proyectos que implican la creación de cuadernos Jupyter, donde aplican conceptos de lógica matemática utilizando Python. Estos proyectos fomentan tanto la comprensión teórica como la capacidad de aplicar conocimientos en entornos digitales.</w:t>
             </w:r>
           </w:p>
           <w:p>
@@ -7867,21 +7483,7 @@
               <w:rPr>
                 <w:rFonts w:asciiTheme="minorHAnsi" w:hAnsiTheme="minorHAnsi"/>
               </w:rPr>
-              <w:t xml:space="preserve">Estrategias didácticas: Aprendizaje Basado en Problemas (ABP) ☒    Aprendizaje Basado en Proyectos (ABP) ☒    Aprendizaje invertido </w:t>
-            </w:r>
-            <w:proofErr w:type="gramStart"/>
-            <w:r>
-              <w:rPr>
-                <w:rFonts w:asciiTheme="minorHAnsi" w:hAnsiTheme="minorHAnsi"/>
-              </w:rPr>
-              <w:t>☒  Aprendizaje</w:t>
-            </w:r>
-            <w:proofErr w:type="gramEnd"/>
-            <w:r>
-              <w:rPr>
-                <w:rFonts w:asciiTheme="minorHAnsi" w:hAnsiTheme="minorHAnsi"/>
-              </w:rPr>
-              <w:t xml:space="preserve"> Basado en Retos (ABR) </w:t>
+              <w:t xml:space="preserve">Estrategias didácticas: Aprendizaje Basado en Problemas (ABP) ☒    Aprendizaje Basado en Proyectos (ABP) ☒    Aprendizaje invertido ☒  Aprendizaje Basado en Retos (ABR) </w:t>
             </w:r>
             <w:r>
               <w:rPr>
@@ -8077,51 +7679,7 @@
                 <w:color w:val="000000" w:themeColor="text1"/>
                 <w:szCs w:val="24"/>
               </w:rPr>
-              <w:t>1. Aula Invertida (</w:t>
-            </w:r>
-            <w:proofErr w:type="spellStart"/>
-            <w:r>
-              <w:rPr>
-                <w:rFonts w:ascii="Calibri" w:hAnsi="Calibri" w:cstheme="minorHAnsi"/>
-                <w:b/>
-                <w:bCs/>
-                <w:color w:val="000000" w:themeColor="text1"/>
-                <w:szCs w:val="24"/>
-              </w:rPr>
-              <w:t>Flipped</w:t>
-            </w:r>
-            <w:proofErr w:type="spellEnd"/>
-            <w:r>
-              <w:rPr>
-                <w:rFonts w:ascii="Calibri" w:hAnsi="Calibri" w:cstheme="minorHAnsi"/>
-                <w:b/>
-                <w:bCs/>
-                <w:color w:val="000000" w:themeColor="text1"/>
-                <w:szCs w:val="24"/>
-              </w:rPr>
-              <w:t xml:space="preserve"> </w:t>
-            </w:r>
-            <w:proofErr w:type="spellStart"/>
-            <w:r>
-              <w:rPr>
-                <w:rFonts w:ascii="Calibri" w:hAnsi="Calibri" w:cstheme="minorHAnsi"/>
-                <w:b/>
-                <w:bCs/>
-                <w:color w:val="000000" w:themeColor="text1"/>
-                <w:szCs w:val="24"/>
-              </w:rPr>
-              <w:t>Classroom</w:t>
-            </w:r>
-            <w:proofErr w:type="spellEnd"/>
-            <w:r>
-              <w:rPr>
-                <w:rFonts w:ascii="Calibri" w:hAnsi="Calibri" w:cstheme="minorHAnsi"/>
-                <w:b/>
-                <w:bCs/>
-                <w:color w:val="000000" w:themeColor="text1"/>
-                <w:szCs w:val="24"/>
-              </w:rPr>
-              <w:t>)</w:t>
+              <w:t>1. Aula Invertida (Flipped Classroom)</w:t>
             </w:r>
           </w:p>
           <w:p>
@@ -8158,25 +7716,97 @@
                 <w:color w:val="000000" w:themeColor="text1"/>
                 <w:szCs w:val="24"/>
               </w:rPr>
-              <w:t xml:space="preserve"> Esta metodología invierte el tradicional modelo de enseñanza, permitiendo a los estudiantes acceder a los contenidos teóricos fuera del aula, a través de recursos como videos, lecturas interactivas, y cuadernos </w:t>
-            </w:r>
-            <w:proofErr w:type="spellStart"/>
+              <w:t xml:space="preserve"> Esta metodología invierte el tradicional modelo de enseñanza, permitiendo a los estudiantes acceder a los contenidos teóricos fuera del aula, a través de recursos como videos, lecturas interactivas, y cuadernos Jupyter alojados en GitHub. El tiempo en clase se dedica a actividades prácticas, resolución de problemas y discusiones colaborativas.</w:t>
+            </w:r>
+          </w:p>
+          <w:p>
+            <w:pPr>
+              <w:contextualSpacing/>
+              <w:jc w:val="both"/>
+              <w:rPr>
+                <w:rFonts w:asciiTheme="minorHAnsi" w:hAnsiTheme="minorHAnsi" w:cstheme="minorHAnsi"/>
+                <w:color w:val="000000" w:themeColor="text1"/>
+                <w:szCs w:val="24"/>
+              </w:rPr>
+            </w:pPr>
             <w:r>
               <w:rPr>
                 <w:rFonts w:ascii="Calibri" w:hAnsi="Calibri" w:cstheme="minorHAnsi"/>
                 <w:color w:val="000000" w:themeColor="text1"/>
                 <w:szCs w:val="24"/>
               </w:rPr>
-              <w:t>Jupyter</w:t>
-            </w:r>
-            <w:proofErr w:type="spellEnd"/>
+              <w:t xml:space="preserve">   - Propósito: Fomentar el aprendizaje autónomo y activo, permitiendo que los estudiantes asimilen los conceptos a su propio ritmo y dediquen el tiempo en clase a la aplicación y profundización de los conocimientos.</w:t>
+            </w:r>
+          </w:p>
+          <w:p>
+            <w:pPr>
+              <w:contextualSpacing/>
+              <w:jc w:val="both"/>
+              <w:rPr>
+                <w:rFonts w:asciiTheme="minorHAnsi" w:hAnsiTheme="minorHAnsi" w:cstheme="minorHAnsi"/>
+                <w:color w:val="000000" w:themeColor="text1"/>
+                <w:szCs w:val="24"/>
+              </w:rPr>
+            </w:pPr>
+          </w:p>
+          <w:p>
+            <w:pPr>
+              <w:contextualSpacing/>
+              <w:jc w:val="both"/>
+              <w:rPr>
+                <w:rFonts w:asciiTheme="minorHAnsi" w:hAnsiTheme="minorHAnsi" w:cstheme="minorHAnsi"/>
+                <w:b/>
+                <w:bCs/>
+                <w:color w:val="000000" w:themeColor="text1"/>
+                <w:szCs w:val="24"/>
+              </w:rPr>
+            </w:pPr>
+            <w:r>
+              <w:rPr>
+                <w:rFonts w:ascii="Calibri" w:hAnsi="Calibri" w:cstheme="minorHAnsi"/>
+                <w:b/>
+                <w:bCs/>
+                <w:color w:val="000000" w:themeColor="text1"/>
+                <w:szCs w:val="24"/>
+              </w:rPr>
+              <w:t>2. Aprendizaje Basado en Problemas (ABP)</w:t>
+            </w:r>
+          </w:p>
+          <w:p>
+            <w:pPr>
+              <w:contextualSpacing/>
+              <w:jc w:val="both"/>
+              <w:rPr>
+                <w:rFonts w:asciiTheme="minorHAnsi" w:hAnsiTheme="minorHAnsi" w:cstheme="minorHAnsi"/>
+                <w:color w:val="000000" w:themeColor="text1"/>
+                <w:szCs w:val="24"/>
+              </w:rPr>
+            </w:pPr>
             <w:r>
               <w:rPr>
                 <w:rFonts w:ascii="Calibri" w:hAnsi="Calibri" w:cstheme="minorHAnsi"/>
                 <w:color w:val="000000" w:themeColor="text1"/>
                 <w:szCs w:val="24"/>
               </w:rPr>
-              <w:t xml:space="preserve"> alojados en GitHub. El tiempo en clase se dedica a actividades prácticas, resolución de problemas y discusiones colaborativas.</w:t>
+              <w:t xml:space="preserve">   - </w:t>
+            </w:r>
+            <w:r>
+              <w:rPr>
+                <w:rFonts w:ascii="Calibri" w:hAnsi="Calibri" w:cstheme="minorHAnsi"/>
+                <w:b/>
+                <w:bCs/>
+                <w:color w:val="000000" w:themeColor="text1"/>
+                <w:szCs w:val="24"/>
+              </w:rPr>
+              <w:t>Descripción:</w:t>
+            </w:r>
+            <w:r>
+              <w:rPr>
+                <w:rFonts w:ascii="Calibri" w:hAnsi="Calibri" w:cstheme="minorHAnsi"/>
+                <w:color w:val="000000" w:themeColor="text1"/>
+                <w:szCs w:val="24"/>
+              </w:rPr>
+              <w:t xml:space="preserve"> Los estudiantes se enfrentan a problemas complejos y reales desde el inicio del curso. Estos problemas actúan como el eje central del aprendizaje, guiando la adquisición de conocimientos teóricos y el desarrollo de habilidades prácticas.</w:t>
             </w:r>
           </w:p>
           <w:p>
@@ -8195,7 +7825,25 @@
                 <w:color w:val="000000" w:themeColor="text1"/>
                 <w:szCs w:val="24"/>
               </w:rPr>
-              <w:t xml:space="preserve">   - Propósito: Fomentar el aprendizaje autónomo y activo, permitiendo que los estudiantes asimilen los conceptos a su propio ritmo y dediquen el tiempo en clase a la aplicación y profundización de los conocimientos.</w:t>
+              <w:t xml:space="preserve">   - </w:t>
+            </w:r>
+            <w:r>
+              <w:rPr>
+                <w:rFonts w:ascii="Calibri" w:hAnsi="Calibri" w:cstheme="minorHAnsi"/>
+                <w:b/>
+                <w:bCs/>
+                <w:color w:val="000000" w:themeColor="text1"/>
+                <w:szCs w:val="24"/>
+              </w:rPr>
+              <w:t>Propósito:</w:t>
+            </w:r>
+            <w:r>
+              <w:rPr>
+                <w:rFonts w:ascii="Calibri" w:hAnsi="Calibri" w:cstheme="minorHAnsi"/>
+                <w:color w:val="000000" w:themeColor="text1"/>
+                <w:szCs w:val="24"/>
+              </w:rPr>
+              <w:t xml:space="preserve"> Desarrollar competencias en resolución de problemas, pensamiento crítico, y trabajo en equipo. Además, ABP conecta la teoría con la práctica, preparando a los estudiantes para aplicar lo aprendido en contextos reales.</w:t>
             </w:r>
           </w:p>
           <w:p>
@@ -8229,7 +7877,7 @@
                 <w:color w:val="000000" w:themeColor="text1"/>
                 <w:szCs w:val="24"/>
               </w:rPr>
-              <w:t>2. Aprendizaje Basado en Problemas (ABP)</w:t>
+              <w:t>3. Uso de Herramientas Tecnológicas</w:t>
             </w:r>
           </w:p>
           <w:p>
@@ -8248,7 +7896,7 @@
                 <w:color w:val="000000" w:themeColor="text1"/>
                 <w:szCs w:val="24"/>
               </w:rPr>
-              <w:t xml:space="preserve">   - </w:t>
+              <w:t xml:space="preserve">   </w:t>
             </w:r>
             <w:r>
               <w:rPr>
@@ -8258,7 +7906,7 @@
                 <w:color w:val="000000" w:themeColor="text1"/>
                 <w:szCs w:val="24"/>
               </w:rPr>
-              <w:t>Descripción:</w:t>
+              <w:t>- Descripción:</w:t>
             </w:r>
             <w:r>
               <w:rPr>
@@ -8266,151 +7914,7 @@
                 <w:color w:val="000000" w:themeColor="text1"/>
                 <w:szCs w:val="24"/>
               </w:rPr>
-              <w:t xml:space="preserve"> Los estudiantes se enfrentan a problemas complejos y reales desde el inicio del curso. Estos problemas actúan como el eje central del aprendizaje, guiando la adquisición de conocimientos teóricos y el desarrollo de habilidades prácticas.</w:t>
-            </w:r>
-          </w:p>
-          <w:p>
-            <w:pPr>
-              <w:contextualSpacing/>
-              <w:jc w:val="both"/>
-              <w:rPr>
-                <w:rFonts w:asciiTheme="minorHAnsi" w:hAnsiTheme="minorHAnsi" w:cstheme="minorHAnsi"/>
-                <w:color w:val="000000" w:themeColor="text1"/>
-                <w:szCs w:val="24"/>
-              </w:rPr>
-            </w:pPr>
-            <w:r>
-              <w:rPr>
-                <w:rFonts w:ascii="Calibri" w:hAnsi="Calibri" w:cstheme="minorHAnsi"/>
-                <w:color w:val="000000" w:themeColor="text1"/>
-                <w:szCs w:val="24"/>
-              </w:rPr>
-              <w:t xml:space="preserve">   - </w:t>
-            </w:r>
-            <w:r>
-              <w:rPr>
-                <w:rFonts w:ascii="Calibri" w:hAnsi="Calibri" w:cstheme="minorHAnsi"/>
-                <w:b/>
-                <w:bCs/>
-                <w:color w:val="000000" w:themeColor="text1"/>
-                <w:szCs w:val="24"/>
-              </w:rPr>
-              <w:t>Propósito:</w:t>
-            </w:r>
-            <w:r>
-              <w:rPr>
-                <w:rFonts w:ascii="Calibri" w:hAnsi="Calibri" w:cstheme="minorHAnsi"/>
-                <w:color w:val="000000" w:themeColor="text1"/>
-                <w:szCs w:val="24"/>
-              </w:rPr>
-              <w:t xml:space="preserve"> Desarrollar competencias en resolución de problemas, pensamiento crítico, y trabajo en equipo. Además, ABP conecta la teoría con la práctica, preparando a los estudiantes para aplicar lo aprendido en contextos reales.</w:t>
-            </w:r>
-          </w:p>
-          <w:p>
-            <w:pPr>
-              <w:contextualSpacing/>
-              <w:jc w:val="both"/>
-              <w:rPr>
-                <w:rFonts w:asciiTheme="minorHAnsi" w:hAnsiTheme="minorHAnsi" w:cstheme="minorHAnsi"/>
-                <w:color w:val="000000" w:themeColor="text1"/>
-                <w:szCs w:val="24"/>
-              </w:rPr>
-            </w:pPr>
-          </w:p>
-          <w:p>
-            <w:pPr>
-              <w:contextualSpacing/>
-              <w:jc w:val="both"/>
-              <w:rPr>
-                <w:rFonts w:asciiTheme="minorHAnsi" w:hAnsiTheme="minorHAnsi" w:cstheme="minorHAnsi"/>
-                <w:b/>
-                <w:bCs/>
-                <w:color w:val="000000" w:themeColor="text1"/>
-                <w:szCs w:val="24"/>
-              </w:rPr>
-            </w:pPr>
-            <w:r>
-              <w:rPr>
-                <w:rFonts w:ascii="Calibri" w:hAnsi="Calibri" w:cstheme="minorHAnsi"/>
-                <w:b/>
-                <w:bCs/>
-                <w:color w:val="000000" w:themeColor="text1"/>
-                <w:szCs w:val="24"/>
-              </w:rPr>
-              <w:t>3. Uso de Herramientas Tecnológicas</w:t>
-            </w:r>
-          </w:p>
-          <w:p>
-            <w:pPr>
-              <w:contextualSpacing/>
-              <w:jc w:val="both"/>
-              <w:rPr>
-                <w:rFonts w:asciiTheme="minorHAnsi" w:hAnsiTheme="minorHAnsi" w:cstheme="minorHAnsi"/>
-                <w:color w:val="000000" w:themeColor="text1"/>
-                <w:szCs w:val="24"/>
-              </w:rPr>
-            </w:pPr>
-            <w:r>
-              <w:rPr>
-                <w:rFonts w:ascii="Calibri" w:hAnsi="Calibri" w:cstheme="minorHAnsi"/>
-                <w:color w:val="000000" w:themeColor="text1"/>
-                <w:szCs w:val="24"/>
-              </w:rPr>
-              <w:t xml:space="preserve">   </w:t>
-            </w:r>
-            <w:r>
-              <w:rPr>
-                <w:rFonts w:ascii="Calibri" w:hAnsi="Calibri" w:cstheme="minorHAnsi"/>
-                <w:b/>
-                <w:bCs/>
-                <w:color w:val="000000" w:themeColor="text1"/>
-                <w:szCs w:val="24"/>
-              </w:rPr>
-              <w:t>- Descripción:</w:t>
-            </w:r>
-            <w:r>
-              <w:rPr>
-                <w:rFonts w:ascii="Calibri" w:hAnsi="Calibri" w:cstheme="minorHAnsi"/>
-                <w:color w:val="000000" w:themeColor="text1"/>
-                <w:szCs w:val="24"/>
-              </w:rPr>
-              <w:t xml:space="preserve"> El curso integra tecnologías como Python, LaTeX, </w:t>
-            </w:r>
-            <w:proofErr w:type="spellStart"/>
-            <w:r>
-              <w:rPr>
-                <w:rFonts w:ascii="Calibri" w:hAnsi="Calibri" w:cstheme="minorHAnsi"/>
-                <w:color w:val="000000" w:themeColor="text1"/>
-                <w:szCs w:val="24"/>
-              </w:rPr>
-              <w:t>Markdown</w:t>
-            </w:r>
-            <w:proofErr w:type="spellEnd"/>
-            <w:r>
-              <w:rPr>
-                <w:rFonts w:ascii="Calibri" w:hAnsi="Calibri" w:cstheme="minorHAnsi"/>
-                <w:color w:val="000000" w:themeColor="text1"/>
-                <w:szCs w:val="24"/>
-              </w:rPr>
-              <w:t xml:space="preserve">, y Git, que son utilizadas para la creación de materiales, simulaciones, y gestión de proyectos. Los estudiantes publican y colaboran en recursos educativos a través de GitHub y utilizan cuadernos </w:t>
-            </w:r>
-            <w:proofErr w:type="spellStart"/>
-            <w:r>
-              <w:rPr>
-                <w:rFonts w:ascii="Calibri" w:hAnsi="Calibri" w:cstheme="minorHAnsi"/>
-                <w:color w:val="000000" w:themeColor="text1"/>
-                <w:szCs w:val="24"/>
-              </w:rPr>
-              <w:t>Jupyter</w:t>
-            </w:r>
-            <w:proofErr w:type="spellEnd"/>
-            <w:r>
-              <w:rPr>
-                <w:rFonts w:ascii="Calibri" w:hAnsi="Calibri" w:cstheme="minorHAnsi"/>
-                <w:color w:val="000000" w:themeColor="text1"/>
-                <w:szCs w:val="24"/>
-              </w:rPr>
-              <w:t xml:space="preserve"> para explorar y aplicar conceptos matemáticos.</w:t>
+              <w:t xml:space="preserve"> El curso integra tecnologías como Python, LaTeX, Markdown, y Git, que son utilizadas para la creación de materiales, simulaciones, y gestión de proyectos. Los estudiantes publican y colaboran en recursos educativos a través de GitHub y utilizan cuadernos Jupyter para explorar y aplicar conceptos matemáticos.</w:t>
             </w:r>
           </w:p>
           <w:p>
@@ -8676,7 +8180,6 @@
               </w:rPr>
               <w:t>1. Repositorio en GitHub: "</w:t>
             </w:r>
-            <w:proofErr w:type="spellStart"/>
             <w:r>
               <w:rPr>
                 <w:rFonts w:ascii="Calibri" w:hAnsi="Calibri"/>
@@ -8691,16 +8194,7 @@
                 <w:b/>
                 <w:bCs/>
               </w:rPr>
-              <w:t>undamentos_logica</w:t>
-            </w:r>
-            <w:proofErr w:type="spellEnd"/>
-            <w:r>
-              <w:rPr>
-                <w:rFonts w:ascii="Calibri" w:hAnsi="Calibri"/>
-                <w:b/>
-                <w:bCs/>
-              </w:rPr>
-              <w:t>"</w:t>
+              <w:t>undamentos_logica"</w:t>
             </w:r>
           </w:p>
           <w:p>
@@ -8730,21 +8224,7 @@
               <w:rPr>
                 <w:rFonts w:ascii="Calibri" w:hAnsi="Calibri"/>
               </w:rPr>
-              <w:t xml:space="preserve"> Este repositorio contiene una colección de cuadernos </w:t>
-            </w:r>
-            <w:proofErr w:type="spellStart"/>
-            <w:r>
-              <w:rPr>
-                <w:rFonts w:ascii="Calibri" w:hAnsi="Calibri"/>
-              </w:rPr>
-              <w:t>Jupyter</w:t>
-            </w:r>
-            <w:proofErr w:type="spellEnd"/>
-            <w:r>
-              <w:rPr>
-                <w:rFonts w:ascii="Calibri" w:hAnsi="Calibri"/>
-              </w:rPr>
-              <w:t xml:space="preserve"> diseñados para facilitar y estimular una lectura activa, experimental e interactiva. Los cuadernos permiten a los estudiantes explorar conceptos de lógica matemática y teoría de conjuntos de manera dinámica, ejecutando código y visualizando resultados en tiempo real.</w:t>
+              <w:t xml:space="preserve"> Este repositorio contiene una colección de cuadernos Jupyter diseñados para facilitar y estimular una lectura activa, experimental e interactiva. Los cuadernos permiten a los estudiantes explorar conceptos de lógica matemática y teoría de conjuntos de manera dinámica, ejecutando código y visualizando resultados en tiempo real.</w:t>
             </w:r>
           </w:p>
           <w:p>
@@ -8804,18 +8284,8 @@
                 <w:b/>
                 <w:bCs/>
               </w:rPr>
-              <w:t xml:space="preserve">2. Canal de YouTube: </w:t>
-            </w:r>
-            <w:proofErr w:type="spellStart"/>
-            <w:r>
-              <w:rPr>
-                <w:rFonts w:ascii="Calibri" w:hAnsi="Calibri"/>
-                <w:b/>
-                <w:bCs/>
-              </w:rPr>
-              <w:t>DiMathData</w:t>
-            </w:r>
-            <w:proofErr w:type="spellEnd"/>
+              <w:t>2. Canal de YouTube: DiMathData</w:t>
+            </w:r>
           </w:p>
           <w:p>
             <w:pPr>
@@ -8868,35 +8338,7 @@
               <w:rPr>
                 <w:rFonts w:ascii="Calibri" w:hAnsi="Calibri"/>
               </w:rPr>
-              <w:t xml:space="preserve">El canal </w:t>
-            </w:r>
-            <w:proofErr w:type="spellStart"/>
-            <w:r>
-              <w:rPr>
-                <w:rFonts w:ascii="Calibri" w:hAnsi="Calibri"/>
-              </w:rPr>
-              <w:t>DiMathData</w:t>
-            </w:r>
-            <w:proofErr w:type="spellEnd"/>
-            <w:r>
-              <w:rPr>
-                <w:rFonts w:ascii="Calibri" w:hAnsi="Calibri"/>
-              </w:rPr>
-              <w:t xml:space="preserve"> alberga una lista de reproducción específica para el curso, donde se presentan videos de apoyo que cubren los temas principales de la lógica matemática. Estos videos están diseñados para complementar los cuadernos </w:t>
-            </w:r>
-            <w:proofErr w:type="spellStart"/>
-            <w:r>
-              <w:rPr>
-                <w:rFonts w:ascii="Calibri" w:hAnsi="Calibri"/>
-              </w:rPr>
-              <w:t>Jupyter</w:t>
-            </w:r>
-            <w:proofErr w:type="spellEnd"/>
-            <w:r>
-              <w:rPr>
-                <w:rFonts w:ascii="Calibri" w:hAnsi="Calibri"/>
-              </w:rPr>
-              <w:t>, proporcionando explicaciones visuales y ejemplos adicionales.</w:t>
+              <w:t>El canal DiMathData alberga una lista de reproducción específica para el curso, donde se presentan videos de apoyo que cubren los temas principales de la lógica matemática. Estos videos están diseñados para complementar los cuadernos Jupyter, proporcionando explicaciones visuales y ejemplos adicionales.</w:t>
             </w:r>
           </w:p>
           <w:p>
@@ -8956,18 +8398,8 @@
                 <w:b/>
                 <w:bCs/>
               </w:rPr>
-              <w:t xml:space="preserve">3. Cuadernos </w:t>
-            </w:r>
-            <w:proofErr w:type="spellStart"/>
-            <w:r>
-              <w:rPr>
-                <w:rFonts w:ascii="Calibri" w:hAnsi="Calibri"/>
-                <w:b/>
-                <w:bCs/>
-              </w:rPr>
-              <w:t>Jupyter</w:t>
-            </w:r>
-            <w:proofErr w:type="spellEnd"/>
+              <w:t>3. Cuadernos Jupyter</w:t>
+            </w:r>
           </w:p>
           <w:p>
             <w:pPr>
@@ -8982,35 +8414,7 @@
               <w:rPr>
                 <w:rFonts w:ascii="Calibri" w:hAnsi="Calibri"/>
               </w:rPr>
-              <w:t xml:space="preserve">   - **</w:t>
-            </w:r>
-            <w:proofErr w:type="gramStart"/>
-            <w:r>
-              <w:rPr>
-                <w:rFonts w:ascii="Calibri" w:hAnsi="Calibri"/>
-              </w:rPr>
-              <w:t>Descripción:*</w:t>
-            </w:r>
-            <w:proofErr w:type="gramEnd"/>
-            <w:r>
-              <w:rPr>
-                <w:rFonts w:ascii="Calibri" w:hAnsi="Calibri"/>
-              </w:rPr>
-              <w:t xml:space="preserve">* Los cuadernos </w:t>
-            </w:r>
-            <w:proofErr w:type="spellStart"/>
-            <w:r>
-              <w:rPr>
-                <w:rFonts w:ascii="Calibri" w:hAnsi="Calibri"/>
-              </w:rPr>
-              <w:t>Jupyter</w:t>
-            </w:r>
-            <w:proofErr w:type="spellEnd"/>
-            <w:r>
-              <w:rPr>
-                <w:rFonts w:ascii="Calibri" w:hAnsi="Calibri"/>
-              </w:rPr>
-              <w:t xml:space="preserve"> permiten una integración directa de texto, código, y visualizaciones, lo que facilita una comprensión más profunda de los conceptos matemáticos. Estos cuadernos están disponibles en el repositorio de GitHub y están diseñados para ser utilizados tanto dentro como fuera del aula, apoyando el Aula Invertida.</w:t>
+              <w:t xml:space="preserve">   - **Descripción:** Los cuadernos Jupyter permiten una integración directa de texto, código, y visualizaciones, lo que facilita una comprensión más profunda de los conceptos matemáticos. Estos cuadernos están disponibles en el repositorio de GitHub y están diseñados para ser utilizados tanto dentro como fuera del aula, apoyando el Aula Invertida.</w:t>
             </w:r>
           </w:p>
           <w:p>
@@ -9026,21 +8430,7 @@
               <w:rPr>
                 <w:rFonts w:ascii="Calibri" w:hAnsi="Calibri"/>
               </w:rPr>
-              <w:t xml:space="preserve">   - **</w:t>
-            </w:r>
-            <w:proofErr w:type="gramStart"/>
-            <w:r>
-              <w:rPr>
-                <w:rFonts w:ascii="Calibri" w:hAnsi="Calibri"/>
-              </w:rPr>
-              <w:t>Propósito:*</w:t>
-            </w:r>
-            <w:proofErr w:type="gramEnd"/>
-            <w:r>
-              <w:rPr>
-                <w:rFonts w:ascii="Calibri" w:hAnsi="Calibri"/>
-              </w:rPr>
-              <w:t>* Fomentar una lectura interactiva y experimental, donde los estudiantes puedan manipular ejemplos y ver los efectos inmediatos de sus cambios, lo que fortalece su comprensión de la lógica matemática.</w:t>
+              <w:t xml:space="preserve">   - **Propósito:** Fomentar una lectura interactiva y experimental, donde los estudiantes puedan manipular ejemplos y ver los efectos inmediatos de sus cambios, lo que fortalece su comprensión de la lógica matemática.</w:t>
             </w:r>
           </w:p>
           <w:p>
@@ -9100,25 +8490,7 @@
                 <w:b/>
                 <w:bCs/>
               </w:rPr>
-              <w:t>- **</w:t>
-            </w:r>
-            <w:proofErr w:type="gramStart"/>
-            <w:r>
-              <w:rPr>
-                <w:rFonts w:ascii="Calibri" w:hAnsi="Calibri"/>
-                <w:b/>
-                <w:bCs/>
-              </w:rPr>
-              <w:t>Descripción:*</w:t>
-            </w:r>
-            <w:proofErr w:type="gramEnd"/>
-            <w:r>
-              <w:rPr>
-                <w:rFonts w:ascii="Calibri" w:hAnsi="Calibri"/>
-                <w:b/>
-                <w:bCs/>
-              </w:rPr>
-              <w:t>*</w:t>
+              <w:t>- **Descripción:**</w:t>
             </w:r>
             <w:r>
               <w:rPr>
@@ -9148,25 +8520,7 @@
                 <w:b/>
                 <w:bCs/>
               </w:rPr>
-              <w:t>- **</w:t>
-            </w:r>
-            <w:proofErr w:type="gramStart"/>
-            <w:r>
-              <w:rPr>
-                <w:rFonts w:ascii="Calibri" w:hAnsi="Calibri"/>
-                <w:b/>
-                <w:bCs/>
-              </w:rPr>
-              <w:t>Propósito:*</w:t>
-            </w:r>
-            <w:proofErr w:type="gramEnd"/>
-            <w:r>
-              <w:rPr>
-                <w:rFonts w:ascii="Calibri" w:hAnsi="Calibri"/>
-                <w:b/>
-                <w:bCs/>
-              </w:rPr>
-              <w:t>*</w:t>
+              <w:t>- **Propósito:**</w:t>
             </w:r>
             <w:r>
               <w:rPr>
@@ -9226,25 +8580,7 @@
                 <w:b/>
                 <w:bCs/>
               </w:rPr>
-              <w:t>- **</w:t>
-            </w:r>
-            <w:proofErr w:type="gramStart"/>
-            <w:r>
-              <w:rPr>
-                <w:rFonts w:ascii="Calibri" w:hAnsi="Calibri"/>
-                <w:b/>
-                <w:bCs/>
-              </w:rPr>
-              <w:t>Descripción:*</w:t>
-            </w:r>
-            <w:proofErr w:type="gramEnd"/>
-            <w:r>
-              <w:rPr>
-                <w:rFonts w:ascii="Calibri" w:hAnsi="Calibri"/>
-                <w:b/>
-                <w:bCs/>
-              </w:rPr>
-              <w:t>*</w:t>
+              <w:t>- **Descripción:**</w:t>
             </w:r>
             <w:r>
               <w:rPr>
@@ -9274,25 +8610,7 @@
                 <w:b/>
                 <w:bCs/>
               </w:rPr>
-              <w:t>- **</w:t>
-            </w:r>
-            <w:proofErr w:type="gramStart"/>
-            <w:r>
-              <w:rPr>
-                <w:rFonts w:ascii="Calibri" w:hAnsi="Calibri"/>
-                <w:b/>
-                <w:bCs/>
-              </w:rPr>
-              <w:t>Propósito:*</w:t>
-            </w:r>
-            <w:proofErr w:type="gramEnd"/>
-            <w:r>
-              <w:rPr>
-                <w:rFonts w:ascii="Calibri" w:hAnsi="Calibri"/>
-                <w:b/>
-                <w:bCs/>
-              </w:rPr>
-              <w:t xml:space="preserve">* </w:t>
+              <w:t xml:space="preserve">- **Propósito:** </w:t>
             </w:r>
             <w:r>
               <w:rPr>
@@ -9328,25 +8646,7 @@
                 <w:b/>
                 <w:bCs/>
               </w:rPr>
-              <w:t xml:space="preserve">6. </w:t>
-            </w:r>
-            <w:proofErr w:type="spellStart"/>
-            <w:r>
-              <w:rPr>
-                <w:rFonts w:ascii="Calibri" w:hAnsi="Calibri"/>
-                <w:b/>
-                <w:bCs/>
-              </w:rPr>
-              <w:t>Markdown</w:t>
-            </w:r>
-            <w:proofErr w:type="spellEnd"/>
-            <w:r>
-              <w:rPr>
-                <w:rFonts w:ascii="Calibri" w:hAnsi="Calibri"/>
-                <w:b/>
-                <w:bCs/>
-              </w:rPr>
-              <w:t xml:space="preserve"> para Documentación</w:t>
+              <w:t>6. Markdown para Documentación</w:t>
             </w:r>
           </w:p>
           <w:p>
@@ -9370,45 +8670,13 @@
                 <w:b/>
                 <w:bCs/>
               </w:rPr>
-              <w:t>- **</w:t>
-            </w:r>
-            <w:proofErr w:type="gramStart"/>
-            <w:r>
-              <w:rPr>
-                <w:rFonts w:ascii="Calibri" w:hAnsi="Calibri"/>
-                <w:b/>
-                <w:bCs/>
-              </w:rPr>
-              <w:t>Descripción:*</w:t>
-            </w:r>
-            <w:proofErr w:type="gramEnd"/>
-            <w:r>
-              <w:rPr>
-                <w:rFonts w:ascii="Calibri" w:hAnsi="Calibri"/>
-                <w:b/>
-                <w:bCs/>
-              </w:rPr>
-              <w:t>*</w:t>
-            </w:r>
-            <w:r>
-              <w:rPr>
-                <w:rFonts w:ascii="Calibri" w:hAnsi="Calibri"/>
-              </w:rPr>
-              <w:t xml:space="preserve"> </w:t>
-            </w:r>
-            <w:proofErr w:type="spellStart"/>
-            <w:r>
-              <w:rPr>
-                <w:rFonts w:ascii="Calibri" w:hAnsi="Calibri"/>
-              </w:rPr>
-              <w:t>Markdown</w:t>
-            </w:r>
-            <w:proofErr w:type="spellEnd"/>
-            <w:r>
-              <w:rPr>
-                <w:rFonts w:ascii="Calibri" w:hAnsi="Calibri"/>
-              </w:rPr>
-              <w:t xml:space="preserve"> se utiliza para la creación de documentación ligera y accesible, como guías rápidas, resúmenes de clases, y notas de estudio. Este formato se integra fácilmente en GitHub y otros entornos colaborativos.</w:t>
+              <w:t>- **Descripción:**</w:t>
+            </w:r>
+            <w:r>
+              <w:rPr>
+                <w:rFonts w:ascii="Calibri" w:hAnsi="Calibri"/>
+              </w:rPr>
+              <w:t xml:space="preserve"> Markdown se utiliza para la creación de documentación ligera y accesible, como guías rápidas, resúmenes de clases, y notas de estudio. Este formato se integra fácilmente en GitHub y otros entornos colaborativos.</w:t>
             </w:r>
           </w:p>
           <w:p>
@@ -9432,25 +8700,7 @@
                 <w:b/>
                 <w:bCs/>
               </w:rPr>
-              <w:t>- **</w:t>
-            </w:r>
-            <w:proofErr w:type="gramStart"/>
-            <w:r>
-              <w:rPr>
-                <w:rFonts w:ascii="Calibri" w:hAnsi="Calibri"/>
-                <w:b/>
-                <w:bCs/>
-              </w:rPr>
-              <w:t>Propósito:*</w:t>
-            </w:r>
-            <w:proofErr w:type="gramEnd"/>
-            <w:r>
-              <w:rPr>
-                <w:rFonts w:ascii="Calibri" w:hAnsi="Calibri"/>
-                <w:b/>
-                <w:bCs/>
-              </w:rPr>
-              <w:t>*</w:t>
+              <w:t>- **Propósito:**</w:t>
             </w:r>
             <w:r>
               <w:rPr>
@@ -9516,21 +8766,7 @@
               <w:rPr>
                 <w:rFonts w:ascii="Calibri" w:hAnsi="Calibri"/>
               </w:rPr>
-              <w:t xml:space="preserve"> Python es utilizado en los cuadernos </w:t>
-            </w:r>
-            <w:proofErr w:type="spellStart"/>
-            <w:r>
-              <w:rPr>
-                <w:rFonts w:ascii="Calibri" w:hAnsi="Calibri"/>
-              </w:rPr>
-              <w:t>Jupyter</w:t>
-            </w:r>
-            <w:proofErr w:type="spellEnd"/>
-            <w:r>
-              <w:rPr>
-                <w:rFonts w:ascii="Calibri" w:hAnsi="Calibri"/>
-              </w:rPr>
-              <w:t xml:space="preserve"> para la exploración de conceptos matemáticos a través de la programación. Los estudiantes aprenden a escribir y ejecutar código que ilustra principios lógicos y operaciones con conjuntos.</w:t>
+              <w:t xml:space="preserve"> Python es utilizado en los cuadernos Jupyter para la exploración de conceptos matemáticos a través de la programación. Los estudiantes aprenden a escribir y ejecutar código que ilustra principios lógicos y operaciones con conjuntos.</w:t>
             </w:r>
           </w:p>
           <w:p>
@@ -9695,25 +8931,7 @@
                 <w:b/>
                 <w:bCs/>
               </w:rPr>
-              <w:t xml:space="preserve">- **Plataformas </w:t>
-            </w:r>
-            <w:proofErr w:type="gramStart"/>
-            <w:r>
-              <w:rPr>
-                <w:rFonts w:ascii="Calibri" w:hAnsi="Calibri"/>
-                <w:b/>
-                <w:bCs/>
-              </w:rPr>
-              <w:t>Utilizadas:*</w:t>
-            </w:r>
-            <w:proofErr w:type="gramEnd"/>
-            <w:r>
-              <w:rPr>
-                <w:rFonts w:ascii="Calibri" w:hAnsi="Calibri"/>
-                <w:b/>
-                <w:bCs/>
-              </w:rPr>
-              <w:t>*</w:t>
+              <w:t>- **Plataformas Utilizadas:**</w:t>
             </w:r>
           </w:p>
           <w:p>
@@ -9743,35 +8961,7 @@
               <w:rPr>
                 <w:rFonts w:ascii="Calibri" w:hAnsi="Calibri"/>
               </w:rPr>
-              <w:t xml:space="preserve"> Los estudiantes interactúan a través del repositorio "</w:t>
-            </w:r>
-            <w:proofErr w:type="spellStart"/>
-            <w:r>
-              <w:rPr>
-                <w:rFonts w:ascii="Calibri" w:hAnsi="Calibri"/>
-              </w:rPr>
-              <w:t>fundamentos_logica</w:t>
-            </w:r>
-            <w:proofErr w:type="spellEnd"/>
-            <w:r>
-              <w:rPr>
-                <w:rFonts w:ascii="Calibri" w:hAnsi="Calibri"/>
-              </w:rPr>
-              <w:t xml:space="preserve">", donde comparten, revisan, y colaboran en cuadernos </w:t>
-            </w:r>
-            <w:proofErr w:type="spellStart"/>
-            <w:r>
-              <w:rPr>
-                <w:rFonts w:ascii="Calibri" w:hAnsi="Calibri"/>
-              </w:rPr>
-              <w:t>Jupyter</w:t>
-            </w:r>
-            <w:proofErr w:type="spellEnd"/>
-            <w:r>
-              <w:rPr>
-                <w:rFonts w:ascii="Calibri" w:hAnsi="Calibri"/>
-              </w:rPr>
-              <w:t xml:space="preserve"> y otros recursos. La plataforma permite la gestión de versiones y comentarios, facilitando una retroalimentación continua y la colaboración en proyectos grupales.</w:t>
+              <w:t xml:space="preserve"> Los estudiantes interactúan a través del repositorio "fundamentos_logica", donde comparten, revisan, y colaboran en cuadernos Jupyter y otros recursos. La plataforma permite la gestión de versiones y comentarios, facilitando una retroalimentación continua y la colaboración en proyectos grupales.</w:t>
             </w:r>
           </w:p>
           <w:p>
@@ -9787,29 +8977,7 @@
               <w:rPr>
                 <w:rFonts w:ascii="Calibri" w:hAnsi="Calibri"/>
               </w:rPr>
-              <w:t xml:space="preserve">     - **YouTube (Canal </w:t>
-            </w:r>
-            <w:proofErr w:type="spellStart"/>
-            <w:r>
-              <w:rPr>
-                <w:rFonts w:ascii="Calibri" w:hAnsi="Calibri"/>
-              </w:rPr>
-              <w:t>DiMathData</w:t>
-            </w:r>
-            <w:proofErr w:type="spellEnd"/>
-            <w:proofErr w:type="gramStart"/>
-            <w:r>
-              <w:rPr>
-                <w:rFonts w:ascii="Calibri" w:hAnsi="Calibri"/>
-              </w:rPr>
-              <w:t>):*</w:t>
-            </w:r>
-            <w:proofErr w:type="gramEnd"/>
-            <w:r>
-              <w:rPr>
-                <w:rFonts w:ascii="Calibri" w:hAnsi="Calibri"/>
-              </w:rPr>
-              <w:t>* A través de los videos en la lista de reproducción "Fundamentos de la Lógica Matemática", los estudiantes pueden interactuar con el contenido de manera asincrónica, dejando comentarios y preguntas que son respondidas por el docente o sus compañeros.</w:t>
+              <w:t xml:space="preserve">     - **YouTube (Canal DiMathData):** A través de los videos en la lista de reproducción "Fundamentos de la Lógica Matemática", los estudiantes pueden interactuar con el contenido de manera asincrónica, dejando comentarios y preguntas que son respondidas por el docente o sus compañeros.</w:t>
             </w:r>
           </w:p>
           <w:p>
@@ -9903,45 +9071,13 @@
                 <w:b/>
                 <w:bCs/>
               </w:rPr>
-              <w:t>- **</w:t>
-            </w:r>
-            <w:proofErr w:type="gramStart"/>
-            <w:r>
-              <w:rPr>
-                <w:rFonts w:ascii="Calibri" w:hAnsi="Calibri"/>
-                <w:b/>
-                <w:bCs/>
-              </w:rPr>
-              <w:t>Descripción:*</w:t>
-            </w:r>
-            <w:proofErr w:type="gramEnd"/>
-            <w:r>
-              <w:rPr>
-                <w:rFonts w:ascii="Calibri" w:hAnsi="Calibri"/>
-                <w:b/>
-                <w:bCs/>
-              </w:rPr>
-              <w:t>*</w:t>
-            </w:r>
-            <w:r>
-              <w:rPr>
-                <w:rFonts w:ascii="Calibri" w:hAnsi="Calibri"/>
-              </w:rPr>
-              <w:t xml:space="preserve"> Durante las clases presenciales o virtuales, se realizan discusiones dirigidas, resolución de problemas en grupo, y sesiones de preguntas y respuestas. Las clases están diseñadas para maximizar la interacción y aplicar los conocimientos adquiridos a través de los recursos </w:t>
-            </w:r>
-            <w:proofErr w:type="spellStart"/>
-            <w:r>
-              <w:rPr>
-                <w:rFonts w:ascii="Calibri" w:hAnsi="Calibri"/>
-              </w:rPr>
-              <w:t>pre-clase</w:t>
-            </w:r>
-            <w:proofErr w:type="spellEnd"/>
-            <w:r>
-              <w:rPr>
-                <w:rFonts w:ascii="Calibri" w:hAnsi="Calibri"/>
-              </w:rPr>
-              <w:t xml:space="preserve"> (enfoque de Aula Invertida).</w:t>
+              <w:t>- **Descripción:**</w:t>
+            </w:r>
+            <w:r>
+              <w:rPr>
+                <w:rFonts w:ascii="Calibri" w:hAnsi="Calibri"/>
+              </w:rPr>
+              <w:t xml:space="preserve"> Durante las clases presenciales o virtuales, se realizan discusiones dirigidas, resolución de problemas en grupo, y sesiones de preguntas y respuestas. Las clases están diseñadas para maximizar la interacción y aplicar los conocimientos adquiridos a través de los recursos pre-clase (enfoque de Aula Invertida).</w:t>
             </w:r>
           </w:p>
           <w:p>
@@ -9957,21 +9093,7 @@
               <w:rPr>
                 <w:rFonts w:ascii="Calibri" w:hAnsi="Calibri"/>
               </w:rPr>
-              <w:t xml:space="preserve">   - **</w:t>
-            </w:r>
-            <w:proofErr w:type="gramStart"/>
-            <w:r>
-              <w:rPr>
-                <w:rFonts w:ascii="Calibri" w:hAnsi="Calibri"/>
-              </w:rPr>
-              <w:t>Propósito:*</w:t>
-            </w:r>
-            <w:proofErr w:type="gramEnd"/>
-            <w:r>
-              <w:rPr>
-                <w:rFonts w:ascii="Calibri" w:hAnsi="Calibri"/>
-              </w:rPr>
-              <w:t>* Aprovechar el tiempo de clase para aclarar dudas, profundizar en los temas, y trabajar en problemas complejos en un entorno colaborativo, donde el docente actúa como facilitador del aprendizaje.</w:t>
+              <w:t xml:space="preserve">   - **Propósito:** Aprovechar el tiempo de clase para aclarar dudas, profundizar en los temas, y trabajar en problemas complejos en un entorno colaborativo, donde el docente actúa como facilitador del aprendizaje.</w:t>
             </w:r>
           </w:p>
           <w:p>
@@ -10013,21 +9135,7 @@
               <w:rPr>
                 <w:rFonts w:ascii="Calibri" w:hAnsi="Calibri"/>
               </w:rPr>
-              <w:t xml:space="preserve">   - **</w:t>
-            </w:r>
-            <w:proofErr w:type="gramStart"/>
-            <w:r>
-              <w:rPr>
-                <w:rFonts w:ascii="Calibri" w:hAnsi="Calibri"/>
-              </w:rPr>
-              <w:t>Descripción:*</w:t>
-            </w:r>
-            <w:proofErr w:type="gramEnd"/>
-            <w:r>
-              <w:rPr>
-                <w:rFonts w:ascii="Calibri" w:hAnsi="Calibri"/>
-              </w:rPr>
-              <w:t>* Se utilizan foros en plataformas de gestión de aprendizaje (LMS) o en GitHub, donde los estudiantes pueden plantear preguntas, compartir recursos adicionales, y discutir temas relacionados con el curso. Estos espacios son moderados por el docente, quien proporciona orientación y retroalimentación.</w:t>
+              <w:t xml:space="preserve">   - **Descripción:** Se utilizan foros en plataformas de gestión de aprendizaje (LMS) o en GitHub, donde los estudiantes pueden plantear preguntas, compartir recursos adicionales, y discutir temas relacionados con el curso. Estos espacios son moderados por el docente, quien proporciona orientación y retroalimentación.</w:t>
             </w:r>
           </w:p>
           <w:p>
@@ -10043,21 +9151,7 @@
               <w:rPr>
                 <w:rFonts w:ascii="Calibri" w:hAnsi="Calibri"/>
               </w:rPr>
-              <w:t xml:space="preserve">   - **</w:t>
-            </w:r>
-            <w:proofErr w:type="gramStart"/>
-            <w:r>
-              <w:rPr>
-                <w:rFonts w:ascii="Calibri" w:hAnsi="Calibri"/>
-              </w:rPr>
-              <w:t>Propósito:*</w:t>
-            </w:r>
-            <w:proofErr w:type="gramEnd"/>
-            <w:r>
-              <w:rPr>
-                <w:rFonts w:ascii="Calibri" w:hAnsi="Calibri"/>
-              </w:rPr>
-              <w:t>* Proporcionar un espacio seguro y abierto para la discusión y el intercambio de ideas, donde los estudiantes pueden reflexionar sobre los contenidos y recibir apoyo tanto del docente como de sus compañeros.</w:t>
+              <w:t xml:space="preserve">   - **Propósito:** Proporcionar un espacio seguro y abierto para la discusión y el intercambio de ideas, donde los estudiantes pueden reflexionar sobre los contenidos y recibir apoyo tanto del docente como de sus compañeros.</w:t>
             </w:r>
           </w:p>
           <w:p>
@@ -10099,21 +9193,7 @@
               <w:rPr>
                 <w:rFonts w:ascii="Calibri" w:hAnsi="Calibri"/>
               </w:rPr>
-              <w:t xml:space="preserve">   - **</w:t>
-            </w:r>
-            <w:proofErr w:type="gramStart"/>
-            <w:r>
-              <w:rPr>
-                <w:rFonts w:ascii="Calibri" w:hAnsi="Calibri"/>
-              </w:rPr>
-              <w:t>Descripción:*</w:t>
-            </w:r>
-            <w:proofErr w:type="gramEnd"/>
-            <w:r>
-              <w:rPr>
-                <w:rFonts w:ascii="Calibri" w:hAnsi="Calibri"/>
-              </w:rPr>
-              <w:t>* Se ofrecen sesiones de tutoría individual o en pequeños grupos, donde los estudiantes pueden recibir apoyo personalizado en temas específicos o en la ejecución de sus proyectos. Estas tutorías pueden ser presenciales o virtuales, dependiendo de las necesidades del estudiante.</w:t>
+              <w:t xml:space="preserve">   - **Descripción:** Se ofrecen sesiones de tutoría individual o en pequeños grupos, donde los estudiantes pueden recibir apoyo personalizado en temas específicos o en la ejecución de sus proyectos. Estas tutorías pueden ser presenciales o virtuales, dependiendo de las necesidades del estudiante.</w:t>
             </w:r>
           </w:p>
           <w:p>
@@ -10129,21 +9209,7 @@
               <w:rPr>
                 <w:rFonts w:ascii="Calibri" w:hAnsi="Calibri"/>
               </w:rPr>
-              <w:t xml:space="preserve">   - **</w:t>
-            </w:r>
-            <w:proofErr w:type="gramStart"/>
-            <w:r>
-              <w:rPr>
-                <w:rFonts w:ascii="Calibri" w:hAnsi="Calibri"/>
-              </w:rPr>
-              <w:t>Propósito:*</w:t>
-            </w:r>
-            <w:proofErr w:type="gramEnd"/>
-            <w:r>
-              <w:rPr>
-                <w:rFonts w:ascii="Calibri" w:hAnsi="Calibri"/>
-              </w:rPr>
-              <w:t>* Ofrecer un acompañamiento cercano y adaptado a las necesidades individuales, ayudando a los estudiantes a superar dificultades y a avanzar en su aprendizaje de manera más efectiva.</w:t>
+              <w:t xml:space="preserve">   - **Propósito:** Ofrecer un acompañamiento cercano y adaptado a las necesidades individuales, ayudando a los estudiantes a superar dificultades y a avanzar en su aprendizaje de manera más efectiva.</w:t>
             </w:r>
           </w:p>
           <w:p>
@@ -10185,49 +9251,7 @@
               <w:rPr>
                 <w:rFonts w:ascii="Calibri" w:hAnsi="Calibri"/>
               </w:rPr>
-              <w:t xml:space="preserve">   - **</w:t>
-            </w:r>
-            <w:proofErr w:type="gramStart"/>
-            <w:r>
-              <w:rPr>
-                <w:rFonts w:ascii="Calibri" w:hAnsi="Calibri"/>
-              </w:rPr>
-              <w:t>Descripción:*</w:t>
-            </w:r>
-            <w:proofErr w:type="gramEnd"/>
-            <w:r>
-              <w:rPr>
-                <w:rFonts w:ascii="Calibri" w:hAnsi="Calibri"/>
-              </w:rPr>
-              <w:t xml:space="preserve">* Se implementan evaluaciones formativas a lo largo del curso, como </w:t>
-            </w:r>
-            <w:proofErr w:type="spellStart"/>
-            <w:r>
-              <w:rPr>
-                <w:rFonts w:ascii="Calibri" w:hAnsi="Calibri"/>
-              </w:rPr>
-              <w:t>quices</w:t>
-            </w:r>
-            <w:proofErr w:type="spellEnd"/>
-            <w:r>
-              <w:rPr>
-                <w:rFonts w:ascii="Calibri" w:hAnsi="Calibri"/>
-              </w:rPr>
-              <w:t xml:space="preserve">, ejercicios en cuadernos </w:t>
-            </w:r>
-            <w:proofErr w:type="spellStart"/>
-            <w:r>
-              <w:rPr>
-                <w:rFonts w:ascii="Calibri" w:hAnsi="Calibri"/>
-              </w:rPr>
-              <w:t>Jupyter</w:t>
-            </w:r>
-            <w:proofErr w:type="spellEnd"/>
-            <w:r>
-              <w:rPr>
-                <w:rFonts w:ascii="Calibri" w:hAnsi="Calibri"/>
-              </w:rPr>
-              <w:t>, y autoevaluaciones, que permiten a los estudiantes recibir retroalimentación inmediata sobre su progreso. Estas actividades están diseñadas para identificar áreas de mejora y reforzar el aprendizaje continuo.</w:t>
+              <w:t xml:space="preserve">   - **Descripción:** Se implementan evaluaciones formativas a lo largo del curso, como quices, ejercicios en cuadernos Jupyter, y autoevaluaciones, que permiten a los estudiantes recibir retroalimentación inmediata sobre su progreso. Estas actividades están diseñadas para identificar áreas de mejora y reforzar el aprendizaje continuo.</w:t>
             </w:r>
           </w:p>
           <w:p>
@@ -10243,21 +9267,7 @@
               <w:rPr>
                 <w:rFonts w:ascii="Calibri" w:hAnsi="Calibri"/>
               </w:rPr>
-              <w:t xml:space="preserve">   - **</w:t>
-            </w:r>
-            <w:proofErr w:type="gramStart"/>
-            <w:r>
-              <w:rPr>
-                <w:rFonts w:ascii="Calibri" w:hAnsi="Calibri"/>
-              </w:rPr>
-              <w:t>Propósito:*</w:t>
-            </w:r>
-            <w:proofErr w:type="gramEnd"/>
-            <w:r>
-              <w:rPr>
-                <w:rFonts w:ascii="Calibri" w:hAnsi="Calibri"/>
-              </w:rPr>
-              <w:t>* Facilitar una autoevaluación continua y proporcionar retroalimentación constructiva, ayudando a los estudiantes a identificar sus fortalezas y áreas de mejora.</w:t>
+              <w:t xml:space="preserve">   - **Propósito:** Facilitar una autoevaluación continua y proporcionar retroalimentación constructiva, ayudando a los estudiantes a identificar sus fortalezas y áreas de mejora.</w:t>
             </w:r>
           </w:p>
           <w:p>
@@ -10299,21 +9309,7 @@
               <w:rPr>
                 <w:rFonts w:ascii="Calibri" w:hAnsi="Calibri"/>
               </w:rPr>
-              <w:t xml:space="preserve">   - **</w:t>
-            </w:r>
-            <w:proofErr w:type="gramStart"/>
-            <w:r>
-              <w:rPr>
-                <w:rFonts w:ascii="Calibri" w:hAnsi="Calibri"/>
-              </w:rPr>
-              <w:t>Descripción:*</w:t>
-            </w:r>
-            <w:proofErr w:type="gramEnd"/>
-            <w:r>
-              <w:rPr>
-                <w:rFonts w:ascii="Calibri" w:hAnsi="Calibri"/>
-              </w:rPr>
-              <w:t>* Los estudiantes son guiados en la planificación y organización de su trabajo independiente a través de calendarios de estudio, listas de verificación, y recursos adicionales proporcionados por el docente. Se fomenta el uso de técnicas de gestión del tiempo y de estudio autónomo, apoyadas por los recursos tecnológicos disponibles.</w:t>
+              <w:t xml:space="preserve">   - **Descripción:** Los estudiantes son guiados en la planificación y organización de su trabajo independiente a través de calendarios de estudio, listas de verificación, y recursos adicionales proporcionados por el docente. Se fomenta el uso de técnicas de gestión del tiempo y de estudio autónomo, apoyadas por los recursos tecnológicos disponibles.</w:t>
             </w:r>
           </w:p>
           <w:p>
@@ -10329,21 +9325,7 @@
               <w:rPr>
                 <w:rFonts w:ascii="Calibri" w:hAnsi="Calibri"/>
               </w:rPr>
-              <w:t xml:space="preserve">   - **</w:t>
-            </w:r>
-            <w:proofErr w:type="gramStart"/>
-            <w:r>
-              <w:rPr>
-                <w:rFonts w:ascii="Calibri" w:hAnsi="Calibri"/>
-              </w:rPr>
-              <w:t>Propósito:*</w:t>
-            </w:r>
-            <w:proofErr w:type="gramEnd"/>
-            <w:r>
-              <w:rPr>
-                <w:rFonts w:ascii="Calibri" w:hAnsi="Calibri"/>
-              </w:rPr>
-              <w:t>* Promover el desarrollo de habilidades de autodisciplina y gestión del tiempo, fundamentales para el aprendizaje autónomo y el éxito académico, asegurando que los estudiantes aprovechen al máximo los recursos disponibles.</w:t>
+              <w:t xml:space="preserve">   - **Propósito:** Promover el desarrollo de habilidades de autodisciplina y gestión del tiempo, fundamentales para el aprendizaje autónomo y el éxito académico, asegurando que los estudiantes aprovechen al máximo los recursos disponibles.</w:t>
             </w:r>
           </w:p>
           <w:p>
@@ -10385,35 +9367,7 @@
               <w:rPr>
                 <w:rFonts w:ascii="Calibri" w:hAnsi="Calibri"/>
               </w:rPr>
-              <w:t xml:space="preserve">   - **</w:t>
-            </w:r>
-            <w:proofErr w:type="gramStart"/>
-            <w:r>
-              <w:rPr>
-                <w:rFonts w:ascii="Calibri" w:hAnsi="Calibri"/>
-              </w:rPr>
-              <w:t>Descripción:*</w:t>
-            </w:r>
-            <w:proofErr w:type="gramEnd"/>
-            <w:r>
-              <w:rPr>
-                <w:rFonts w:ascii="Calibri" w:hAnsi="Calibri"/>
-              </w:rPr>
-              <w:t xml:space="preserve">* Los estudiantes participan en proyectos colaborativos, donde deben aplicar los conocimientos adquiridos en el curso para resolver problemas complejos. Estos proyectos fomentan la interacción entre pares y el uso de herramientas colaborativas como GitHub y </w:t>
-            </w:r>
-            <w:proofErr w:type="spellStart"/>
-            <w:r>
-              <w:rPr>
-                <w:rFonts w:ascii="Calibri" w:hAnsi="Calibri"/>
-              </w:rPr>
-              <w:t>Jupyter</w:t>
-            </w:r>
-            <w:proofErr w:type="spellEnd"/>
-            <w:r>
-              <w:rPr>
-                <w:rFonts w:ascii="Calibri" w:hAnsi="Calibri"/>
-              </w:rPr>
-              <w:t>.</w:t>
+              <w:t xml:space="preserve">   - **Descripción:** Los estudiantes participan en proyectos colaborativos, donde deben aplicar los conocimientos adquiridos en el curso para resolver problemas complejos. Estos proyectos fomentan la interacción entre pares y el uso de herramientas colaborativas como GitHub y Jupyter.</w:t>
             </w:r>
           </w:p>
           <w:p>
@@ -10429,21 +9383,7 @@
               <w:rPr>
                 <w:rFonts w:ascii="Calibri" w:hAnsi="Calibri"/>
               </w:rPr>
-              <w:t xml:space="preserve">   - **</w:t>
-            </w:r>
-            <w:proofErr w:type="gramStart"/>
-            <w:r>
-              <w:rPr>
-                <w:rFonts w:ascii="Calibri" w:hAnsi="Calibri"/>
-              </w:rPr>
-              <w:t>Propósito:*</w:t>
-            </w:r>
-            <w:proofErr w:type="gramEnd"/>
-            <w:r>
-              <w:rPr>
-                <w:rFonts w:ascii="Calibri" w:hAnsi="Calibri"/>
-              </w:rPr>
-              <w:t>* Desarrollar habilidades de trabajo en equipo y aplicar el conocimiento en situaciones prácticas y reales, preparando a los estudiantes para trabajar en contextos profesionales.</w:t>
+              <w:t xml:space="preserve">   - **Propósito:** Desarrollar habilidades de trabajo en equipo y aplicar el conocimiento en situaciones prácticas y reales, preparando a los estudiantes para trabajar en contextos profesionales.</w:t>
             </w:r>
           </w:p>
           <w:p>
@@ -10524,25 +9464,7 @@
                 <w:b/>
                 <w:bCs/>
               </w:rPr>
-              <w:t xml:space="preserve">Estrategias de internacionalización del currículo que se desarrollan para cumplir con las intencionalidades formativas del </w:t>
-            </w:r>
-            <w:proofErr w:type="spellStart"/>
-            <w:r>
-              <w:rPr>
-                <w:rFonts w:asciiTheme="minorHAnsi" w:hAnsiTheme="minorHAnsi"/>
-                <w:b/>
-                <w:bCs/>
-              </w:rPr>
-              <w:t>microcurrículo</w:t>
-            </w:r>
-            <w:proofErr w:type="spellEnd"/>
-            <w:r>
-              <w:rPr>
-                <w:rFonts w:asciiTheme="minorHAnsi" w:hAnsiTheme="minorHAnsi"/>
-                <w:b/>
-                <w:bCs/>
-              </w:rPr>
-              <w:t>:</w:t>
+              <w:t>Estrategias de internacionalización del currículo que se desarrollan para cumplir con las intencionalidades formativas del microcurrículo:</w:t>
             </w:r>
           </w:p>
           <w:p>
@@ -10632,25 +9554,7 @@
                 <w:b/>
                 <w:bCs/>
               </w:rPr>
-              <w:t>- **</w:t>
-            </w:r>
-            <w:proofErr w:type="gramStart"/>
-            <w:r>
-              <w:rPr>
-                <w:rFonts w:ascii="Calibri" w:hAnsi="Calibri"/>
-                <w:b/>
-                <w:bCs/>
-              </w:rPr>
-              <w:t>Propósito:*</w:t>
-            </w:r>
-            <w:proofErr w:type="gramEnd"/>
-            <w:r>
-              <w:rPr>
-                <w:rFonts w:ascii="Calibri" w:hAnsi="Calibri"/>
-                <w:b/>
-                <w:bCs/>
-              </w:rPr>
-              <w:t>*</w:t>
+              <w:t>- **Propósito:**</w:t>
             </w:r>
             <w:r>
               <w:rPr>
@@ -10700,25 +9604,7 @@
                 <w:b/>
                 <w:bCs/>
               </w:rPr>
-              <w:t xml:space="preserve">   - **</w:t>
-            </w:r>
-            <w:proofErr w:type="gramStart"/>
-            <w:r>
-              <w:rPr>
-                <w:rFonts w:ascii="Calibri" w:hAnsi="Calibri"/>
-                <w:b/>
-                <w:bCs/>
-              </w:rPr>
-              <w:t>Descripción:*</w:t>
-            </w:r>
-            <w:proofErr w:type="gramEnd"/>
-            <w:r>
-              <w:rPr>
-                <w:rFonts w:ascii="Calibri" w:hAnsi="Calibri"/>
-                <w:b/>
-                <w:bCs/>
-              </w:rPr>
-              <w:t xml:space="preserve">* </w:t>
+              <w:t xml:space="preserve">   - **Descripción:** </w:t>
             </w:r>
             <w:r>
               <w:rPr>
@@ -10742,25 +9628,7 @@
                 <w:b/>
                 <w:bCs/>
               </w:rPr>
-              <w:t xml:space="preserve">   - **</w:t>
-            </w:r>
-            <w:proofErr w:type="gramStart"/>
-            <w:r>
-              <w:rPr>
-                <w:rFonts w:ascii="Calibri" w:hAnsi="Calibri"/>
-                <w:b/>
-                <w:bCs/>
-              </w:rPr>
-              <w:t>Propósito:*</w:t>
-            </w:r>
-            <w:proofErr w:type="gramEnd"/>
-            <w:r>
-              <w:rPr>
-                <w:rFonts w:ascii="Calibri" w:hAnsi="Calibri"/>
-                <w:b/>
-                <w:bCs/>
-              </w:rPr>
-              <w:t xml:space="preserve">* </w:t>
+              <w:t xml:space="preserve">   - **Propósito:** </w:t>
             </w:r>
             <w:r>
               <w:rPr>
@@ -10834,25 +9702,7 @@
                 <w:b/>
                 <w:bCs/>
               </w:rPr>
-              <w:t xml:space="preserve">   - **</w:t>
-            </w:r>
-            <w:proofErr w:type="gramStart"/>
-            <w:r>
-              <w:rPr>
-                <w:rFonts w:ascii="Calibri" w:hAnsi="Calibri"/>
-                <w:b/>
-                <w:bCs/>
-              </w:rPr>
-              <w:t>Propósito:*</w:t>
-            </w:r>
-            <w:proofErr w:type="gramEnd"/>
-            <w:r>
-              <w:rPr>
-                <w:rFonts w:ascii="Calibri" w:hAnsi="Calibri"/>
-                <w:b/>
-                <w:bCs/>
-              </w:rPr>
-              <w:t xml:space="preserve">* </w:t>
+              <w:t xml:space="preserve">   - **Propósito:** </w:t>
             </w:r>
             <w:r>
               <w:rPr>
@@ -10904,25 +9754,7 @@
                 <w:b/>
                 <w:bCs/>
               </w:rPr>
-              <w:t xml:space="preserve">   - **</w:t>
-            </w:r>
-            <w:proofErr w:type="gramStart"/>
-            <w:r>
-              <w:rPr>
-                <w:rFonts w:ascii="Calibri" w:hAnsi="Calibri"/>
-                <w:b/>
-                <w:bCs/>
-              </w:rPr>
-              <w:t>Descripción:*</w:t>
-            </w:r>
-            <w:proofErr w:type="gramEnd"/>
-            <w:r>
-              <w:rPr>
-                <w:rFonts w:ascii="Calibri" w:hAnsi="Calibri"/>
-                <w:b/>
-                <w:bCs/>
-              </w:rPr>
-              <w:t xml:space="preserve">* </w:t>
+              <w:t xml:space="preserve">   - **Descripción:** </w:t>
             </w:r>
             <w:r>
               <w:rPr>
@@ -10946,25 +9778,7 @@
                 <w:b/>
                 <w:bCs/>
               </w:rPr>
-              <w:t xml:space="preserve">   - **</w:t>
-            </w:r>
-            <w:proofErr w:type="gramStart"/>
-            <w:r>
-              <w:rPr>
-                <w:rFonts w:ascii="Calibri" w:hAnsi="Calibri"/>
-                <w:b/>
-                <w:bCs/>
-              </w:rPr>
-              <w:t>Propósito:*</w:t>
-            </w:r>
-            <w:proofErr w:type="gramEnd"/>
-            <w:r>
-              <w:rPr>
-                <w:rFonts w:ascii="Calibri" w:hAnsi="Calibri"/>
-                <w:b/>
-                <w:bCs/>
-              </w:rPr>
-              <w:t xml:space="preserve">* </w:t>
+              <w:t xml:space="preserve">   - **Propósito:** </w:t>
             </w:r>
             <w:r>
               <w:rPr>
@@ -11016,61 +9830,25 @@
                 <w:b/>
                 <w:bCs/>
               </w:rPr>
-              <w:t xml:space="preserve">   - Descripción: Se fomenta el uso de herramientas y plataformas ampliamente utilizadas en la academia y la industria a nivel global, como Python, LaTeX, </w:t>
-            </w:r>
-            <w:proofErr w:type="spellStart"/>
-            <w:r>
-              <w:rPr>
-                <w:rFonts w:ascii="Calibri" w:hAnsi="Calibri"/>
-                <w:b/>
-                <w:bCs/>
-              </w:rPr>
-              <w:t>Markdown</w:t>
-            </w:r>
-            <w:proofErr w:type="spellEnd"/>
-            <w:r>
-              <w:rPr>
-                <w:rFonts w:ascii="Calibri" w:hAnsi="Calibri"/>
-                <w:b/>
-                <w:bCs/>
-              </w:rPr>
-              <w:t>, y Git. Estas herramientas no solo son fundamentales en el curso, sino que también son estándar en muchos entornos profesionales e investigativos internacionales.</w:t>
-            </w:r>
-          </w:p>
-          <w:p>
-            <w:pPr>
-              <w:jc w:val="both"/>
-              <w:rPr>
-                <w:rFonts w:asciiTheme="minorHAnsi" w:hAnsiTheme="minorHAnsi"/>
-                <w:b/>
-                <w:bCs/>
-              </w:rPr>
-            </w:pPr>
-            <w:r>
-              <w:rPr>
-                <w:rFonts w:ascii="Calibri" w:hAnsi="Calibri"/>
-                <w:b/>
-                <w:bCs/>
-              </w:rPr>
-              <w:t xml:space="preserve">   - **</w:t>
-            </w:r>
-            <w:proofErr w:type="gramStart"/>
-            <w:r>
-              <w:rPr>
-                <w:rFonts w:ascii="Calibri" w:hAnsi="Calibri"/>
-                <w:b/>
-                <w:bCs/>
-              </w:rPr>
-              <w:t>Propósito:*</w:t>
-            </w:r>
-            <w:proofErr w:type="gramEnd"/>
-            <w:r>
-              <w:rPr>
-                <w:rFonts w:ascii="Calibri" w:hAnsi="Calibri"/>
-                <w:b/>
-                <w:bCs/>
-              </w:rPr>
-              <w:t>* Equipar a los estudiantes con habilidades tecnológicas que son altamente valoradas en el mercado laboral global, asegurando que estén preparados para contribuir en cualquier contexto profesional.</w:t>
+              <w:t xml:space="preserve">   - Descripción: Se fomenta el uso de herramientas y plataformas ampliamente utilizadas en la academia y la industria a nivel global, como Python, LaTeX, Markdown, y Git. Estas herramientas no solo son fundamentales en el curso, sino que también son estándar en muchos entornos profesionales e investigativos internacionales.</w:t>
+            </w:r>
+          </w:p>
+          <w:p>
+            <w:pPr>
+              <w:jc w:val="both"/>
+              <w:rPr>
+                <w:rFonts w:asciiTheme="minorHAnsi" w:hAnsiTheme="minorHAnsi"/>
+                <w:b/>
+                <w:bCs/>
+              </w:rPr>
+            </w:pPr>
+            <w:r>
+              <w:rPr>
+                <w:rFonts w:ascii="Calibri" w:hAnsi="Calibri"/>
+                <w:b/>
+                <w:bCs/>
+              </w:rPr>
+              <w:t xml:space="preserve">   - **Propósito:** Equipar a los estudiantes con habilidades tecnológicas que son altamente valoradas en el mercado laboral global, asegurando que estén preparados para contribuir en cualquier contexto profesional.</w:t>
             </w:r>
           </w:p>
           <w:p>
@@ -11120,25 +9898,7 @@
                 <w:b/>
                 <w:bCs/>
               </w:rPr>
-              <w:t>- **</w:t>
-            </w:r>
-            <w:proofErr w:type="gramStart"/>
-            <w:r>
-              <w:rPr>
-                <w:rFonts w:ascii="Calibri" w:hAnsi="Calibri"/>
-                <w:b/>
-                <w:bCs/>
-              </w:rPr>
-              <w:t>Descripción:*</w:t>
-            </w:r>
-            <w:proofErr w:type="gramEnd"/>
-            <w:r>
-              <w:rPr>
-                <w:rFonts w:ascii="Calibri" w:hAnsi="Calibri"/>
-                <w:b/>
-                <w:bCs/>
-              </w:rPr>
-              <w:t>*</w:t>
+              <w:t>- **Descripción:**</w:t>
             </w:r>
             <w:r>
               <w:rPr>
@@ -11166,25 +9926,7 @@
                 <w:b/>
                 <w:bCs/>
               </w:rPr>
-              <w:t>- **</w:t>
-            </w:r>
-            <w:proofErr w:type="gramStart"/>
-            <w:r>
-              <w:rPr>
-                <w:rFonts w:ascii="Calibri" w:hAnsi="Calibri"/>
-                <w:b/>
-                <w:bCs/>
-              </w:rPr>
-              <w:t>Propósito:*</w:t>
-            </w:r>
-            <w:proofErr w:type="gramEnd"/>
-            <w:r>
-              <w:rPr>
-                <w:rFonts w:ascii="Calibri" w:hAnsi="Calibri"/>
-                <w:b/>
-                <w:bCs/>
-              </w:rPr>
-              <w:t>*</w:t>
+              <w:t>- **Propósito:**</w:t>
             </w:r>
             <w:r>
               <w:rPr>
@@ -11234,25 +9976,7 @@
                 <w:b/>
                 <w:bCs/>
               </w:rPr>
-              <w:t xml:space="preserve">   - **</w:t>
-            </w:r>
-            <w:proofErr w:type="gramStart"/>
-            <w:r>
-              <w:rPr>
-                <w:rFonts w:ascii="Calibri" w:hAnsi="Calibri"/>
-                <w:b/>
-                <w:bCs/>
-              </w:rPr>
-              <w:t>Descripción:*</w:t>
-            </w:r>
-            <w:proofErr w:type="gramEnd"/>
-            <w:r>
-              <w:rPr>
-                <w:rFonts w:ascii="Calibri" w:hAnsi="Calibri"/>
-                <w:b/>
-                <w:bCs/>
-              </w:rPr>
-              <w:t xml:space="preserve">* </w:t>
+              <w:t xml:space="preserve">   - **Descripción:** </w:t>
             </w:r>
             <w:r>
               <w:rPr>
@@ -11276,25 +10000,7 @@
                 <w:b/>
                 <w:bCs/>
               </w:rPr>
-              <w:t xml:space="preserve">   - **</w:t>
-            </w:r>
-            <w:proofErr w:type="gramStart"/>
-            <w:r>
-              <w:rPr>
-                <w:rFonts w:ascii="Calibri" w:hAnsi="Calibri"/>
-                <w:b/>
-                <w:bCs/>
-              </w:rPr>
-              <w:t>Propósito:*</w:t>
-            </w:r>
-            <w:proofErr w:type="gramEnd"/>
-            <w:r>
-              <w:rPr>
-                <w:rFonts w:ascii="Calibri" w:hAnsi="Calibri"/>
-                <w:b/>
-                <w:bCs/>
-              </w:rPr>
-              <w:t xml:space="preserve">* </w:t>
+              <w:t xml:space="preserve">   - **Propósito:** </w:t>
             </w:r>
             <w:r>
               <w:rPr>
@@ -11322,21 +10028,7 @@
               <w:rPr>
                 <w:rFonts w:ascii="Calibri" w:hAnsi="Calibri"/>
               </w:rPr>
-              <w:t xml:space="preserve">Estas estrategias de internacionalización no solo refuerzan las intencionalidades formativas del </w:t>
-            </w:r>
-            <w:proofErr w:type="spellStart"/>
-            <w:r>
-              <w:rPr>
-                <w:rFonts w:ascii="Calibri" w:hAnsi="Calibri"/>
-              </w:rPr>
-              <w:t>microcurrículo</w:t>
-            </w:r>
-            <w:proofErr w:type="spellEnd"/>
-            <w:r>
-              <w:rPr>
-                <w:rFonts w:ascii="Calibri" w:hAnsi="Calibri"/>
-              </w:rPr>
-              <w:t>, sino que también amplían las perspectivas de los estudiantes, preparándolos para enfrentar los desafíos y aprovechar las oportunidades en un mundo cada vez más interconectado.</w:t>
+              <w:t>Estas estrategias de internacionalización no solo refuerzan las intencionalidades formativas del microcurrículo, sino que también amplían las perspectivas de los estudiantes, preparándolos para enfrentar los desafíos y aprovechar las oportunidades en un mundo cada vez más interconectado.</w:t>
             </w:r>
           </w:p>
           <w:p>
@@ -11510,25 +10202,7 @@
                 <w:b/>
                 <w:bCs/>
               </w:rPr>
-              <w:t>- **</w:t>
-            </w:r>
-            <w:proofErr w:type="gramStart"/>
-            <w:r>
-              <w:rPr>
-                <w:rFonts w:ascii="Calibri" w:hAnsi="Calibri"/>
-                <w:b/>
-                <w:bCs/>
-              </w:rPr>
-              <w:t>Descripción:*</w:t>
-            </w:r>
-            <w:proofErr w:type="gramEnd"/>
-            <w:r>
-              <w:rPr>
-                <w:rFonts w:ascii="Calibri" w:hAnsi="Calibri"/>
-                <w:b/>
-                <w:bCs/>
-              </w:rPr>
-              <w:t xml:space="preserve">* </w:t>
+              <w:t xml:space="preserve">- **Descripción:** </w:t>
             </w:r>
             <w:r>
               <w:rPr>
@@ -11558,25 +10232,7 @@
                 <w:b/>
                 <w:bCs/>
               </w:rPr>
-              <w:t>- **</w:t>
-            </w:r>
-            <w:proofErr w:type="gramStart"/>
-            <w:r>
-              <w:rPr>
-                <w:rFonts w:ascii="Calibri" w:hAnsi="Calibri"/>
-                <w:b/>
-                <w:bCs/>
-              </w:rPr>
-              <w:t>Propósito:*</w:t>
-            </w:r>
-            <w:proofErr w:type="gramEnd"/>
-            <w:r>
-              <w:rPr>
-                <w:rFonts w:ascii="Calibri" w:hAnsi="Calibri"/>
-                <w:b/>
-                <w:bCs/>
-              </w:rPr>
-              <w:t>*</w:t>
+              <w:t>- **Propósito:**</w:t>
             </w:r>
             <w:r>
               <w:rPr>
@@ -11636,25 +10292,7 @@
                 <w:b/>
                 <w:bCs/>
               </w:rPr>
-              <w:t>- **</w:t>
-            </w:r>
-            <w:proofErr w:type="gramStart"/>
-            <w:r>
-              <w:rPr>
-                <w:rFonts w:ascii="Calibri" w:hAnsi="Calibri"/>
-                <w:b/>
-                <w:bCs/>
-              </w:rPr>
-              <w:t>Descripción:*</w:t>
-            </w:r>
-            <w:proofErr w:type="gramEnd"/>
-            <w:r>
-              <w:rPr>
-                <w:rFonts w:ascii="Calibri" w:hAnsi="Calibri"/>
-                <w:b/>
-                <w:bCs/>
-              </w:rPr>
-              <w:t xml:space="preserve">* </w:t>
+              <w:t xml:space="preserve">- **Descripción:** </w:t>
             </w:r>
             <w:r>
               <w:rPr>
@@ -11676,21 +10314,7 @@
               <w:rPr>
                 <w:rFonts w:ascii="Calibri" w:hAnsi="Calibri"/>
               </w:rPr>
-              <w:t xml:space="preserve">  - **</w:t>
-            </w:r>
-            <w:proofErr w:type="gramStart"/>
-            <w:r>
-              <w:rPr>
-                <w:rFonts w:ascii="Calibri" w:hAnsi="Calibri"/>
-              </w:rPr>
-              <w:t>Propósito:*</w:t>
-            </w:r>
-            <w:proofErr w:type="gramEnd"/>
-            <w:r>
-              <w:rPr>
-                <w:rFonts w:ascii="Calibri" w:hAnsi="Calibri"/>
-              </w:rPr>
-              <w:t>* Ofrecer modelos de rol diversos para inspirar a todos los estudiantes, demostrando que la matemática y la lógica están abiertas a todas las identidades de género.</w:t>
+              <w:t xml:space="preserve">  - **Propósito:** Ofrecer modelos de rol diversos para inspirar a todos los estudiantes, demostrando que la matemática y la lógica están abiertas a todas las identidades de género.</w:t>
             </w:r>
           </w:p>
           <w:p>
@@ -11732,21 +10356,7 @@
               <w:rPr>
                 <w:rFonts w:ascii="Calibri" w:hAnsi="Calibri"/>
               </w:rPr>
-              <w:t xml:space="preserve">  - **</w:t>
-            </w:r>
-            <w:proofErr w:type="gramStart"/>
-            <w:r>
-              <w:rPr>
-                <w:rFonts w:ascii="Calibri" w:hAnsi="Calibri"/>
-              </w:rPr>
-              <w:t>Descripción:*</w:t>
-            </w:r>
-            <w:proofErr w:type="gramEnd"/>
-            <w:r>
-              <w:rPr>
-                <w:rFonts w:ascii="Calibri" w:hAnsi="Calibri"/>
-              </w:rPr>
-              <w:t>* Crear un ambiente de aula inclusivo donde se fomente la participación equitativa de todos los estudiantes, independientemente de su género. Aplicar técnicas de enseñanza que aseguren que todos los estudiantes tengan oportunidades iguales para contribuir y liderar.</w:t>
+              <w:t xml:space="preserve">  - **Descripción:** Crear un ambiente de aula inclusivo donde se fomente la participación equitativa de todos los estudiantes, independientemente de su género. Aplicar técnicas de enseñanza que aseguren que todos los estudiantes tengan oportunidades iguales para contribuir y liderar.</w:t>
             </w:r>
           </w:p>
           <w:p>
@@ -11762,21 +10372,7 @@
               <w:rPr>
                 <w:rFonts w:ascii="Calibri" w:hAnsi="Calibri"/>
               </w:rPr>
-              <w:t xml:space="preserve">  - **</w:t>
-            </w:r>
-            <w:proofErr w:type="gramStart"/>
-            <w:r>
-              <w:rPr>
-                <w:rFonts w:ascii="Calibri" w:hAnsi="Calibri"/>
-              </w:rPr>
-              <w:t>Propósito:*</w:t>
-            </w:r>
-            <w:proofErr w:type="gramEnd"/>
-            <w:r>
-              <w:rPr>
-                <w:rFonts w:ascii="Calibri" w:hAnsi="Calibri"/>
-              </w:rPr>
-              <w:t>* Asegurar que todos los estudiantes, sin importar su género, tengan las mismas oportunidades para participar y destacarse en el curso.</w:t>
+              <w:t xml:space="preserve">  - **Propósito:** Asegurar que todos los estudiantes, sin importar su género, tengan las mismas oportunidades para participar y destacarse en el curso.</w:t>
             </w:r>
           </w:p>
           <w:p>
@@ -11848,21 +10444,7 @@
               <w:rPr>
                 <w:rFonts w:ascii="Calibri" w:hAnsi="Calibri"/>
               </w:rPr>
-              <w:t xml:space="preserve">  - **</w:t>
-            </w:r>
-            <w:proofErr w:type="gramStart"/>
-            <w:r>
-              <w:rPr>
-                <w:rFonts w:ascii="Calibri" w:hAnsi="Calibri"/>
-              </w:rPr>
-              <w:t>Descripción:*</w:t>
-            </w:r>
-            <w:proofErr w:type="gramEnd"/>
-            <w:r>
-              <w:rPr>
-                <w:rFonts w:ascii="Calibri" w:hAnsi="Calibri"/>
-              </w:rPr>
-              <w:t>* Personalizar los contenidos y las evaluaciones según las necesidades y el contexto de cada estudiante. Ofrecer múltiples formatos para la presentación de los contenidos y las evaluaciones para acomodar diferentes estilos de aprendizaje y ritmos.</w:t>
+              <w:t xml:space="preserve">  - **Descripción:** Personalizar los contenidos y las evaluaciones según las necesidades y el contexto de cada estudiante. Ofrecer múltiples formatos para la presentación de los contenidos y las evaluaciones para acomodar diferentes estilos de aprendizaje y ritmos.</w:t>
             </w:r>
           </w:p>
           <w:p>
@@ -11878,21 +10460,7 @@
               <w:rPr>
                 <w:rFonts w:ascii="Calibri" w:hAnsi="Calibri"/>
               </w:rPr>
-              <w:t xml:space="preserve">  - **</w:t>
-            </w:r>
-            <w:proofErr w:type="gramStart"/>
-            <w:r>
-              <w:rPr>
-                <w:rFonts w:ascii="Calibri" w:hAnsi="Calibri"/>
-              </w:rPr>
-              <w:t>Propósito:*</w:t>
-            </w:r>
-            <w:proofErr w:type="gramEnd"/>
-            <w:r>
-              <w:rPr>
-                <w:rFonts w:ascii="Calibri" w:hAnsi="Calibri"/>
-              </w:rPr>
-              <w:t>* Asegurar que todos los estudiantes puedan acceder y comprender el material de manera efectiva, respetando sus diferencias individuales.</w:t>
+              <w:t xml:space="preserve">  - **Propósito:** Asegurar que todos los estudiantes puedan acceder y comprender el material de manera efectiva, respetando sus diferencias individuales.</w:t>
             </w:r>
           </w:p>
           <w:p>
@@ -11934,21 +10502,7 @@
               <w:rPr>
                 <w:rFonts w:ascii="Calibri" w:hAnsi="Calibri"/>
               </w:rPr>
-              <w:t xml:space="preserve">  - **</w:t>
-            </w:r>
-            <w:proofErr w:type="gramStart"/>
-            <w:r>
-              <w:rPr>
-                <w:rFonts w:ascii="Calibri" w:hAnsi="Calibri"/>
-              </w:rPr>
-              <w:t>Descripción:*</w:t>
-            </w:r>
-            <w:proofErr w:type="gramEnd"/>
-            <w:r>
-              <w:rPr>
-                <w:rFonts w:ascii="Calibri" w:hAnsi="Calibri"/>
-              </w:rPr>
-              <w:t>* Desarrollar planes de estudio personalizados que permitan a los estudiantes avanzar a su propio ritmo y según sus habilidades. Proporcionar recursos adicionales o alternativas para aquellos que necesiten apoyo extra o desafíos adicionales.</w:t>
+              <w:t xml:space="preserve">  - **Descripción:** Desarrollar planes de estudio personalizados que permitan a los estudiantes avanzar a su propio ritmo y según sus habilidades. Proporcionar recursos adicionales o alternativas para aquellos que necesiten apoyo extra o desafíos adicionales.</w:t>
             </w:r>
           </w:p>
           <w:p>
@@ -11964,21 +10518,7 @@
               <w:rPr>
                 <w:rFonts w:ascii="Calibri" w:hAnsi="Calibri"/>
               </w:rPr>
-              <w:t xml:space="preserve">  - **</w:t>
-            </w:r>
-            <w:proofErr w:type="gramStart"/>
-            <w:r>
-              <w:rPr>
-                <w:rFonts w:ascii="Calibri" w:hAnsi="Calibri"/>
-              </w:rPr>
-              <w:t>Propósito:*</w:t>
-            </w:r>
-            <w:proofErr w:type="gramEnd"/>
-            <w:r>
-              <w:rPr>
-                <w:rFonts w:ascii="Calibri" w:hAnsi="Calibri"/>
-              </w:rPr>
-              <w:t>* Facilitar la inclusión y el éxito de todos los estudiantes, adaptando el aprendizaje a sus necesidades individuales.</w:t>
+              <w:t xml:space="preserve">  - **Propósito:** Facilitar la inclusión y el éxito de todos los estudiantes, adaptando el aprendizaje a sus necesidades individuales.</w:t>
             </w:r>
           </w:p>
           <w:p>
@@ -12020,21 +10560,7 @@
               <w:rPr>
                 <w:rFonts w:ascii="Calibri" w:hAnsi="Calibri"/>
               </w:rPr>
-              <w:t xml:space="preserve">  - **</w:t>
-            </w:r>
-            <w:proofErr w:type="gramStart"/>
-            <w:r>
-              <w:rPr>
-                <w:rFonts w:ascii="Calibri" w:hAnsi="Calibri"/>
-              </w:rPr>
-              <w:t>Descripción:*</w:t>
-            </w:r>
-            <w:proofErr w:type="gramEnd"/>
-            <w:r>
-              <w:rPr>
-                <w:rFonts w:ascii="Calibri" w:hAnsi="Calibri"/>
-              </w:rPr>
-              <w:t>* Proporcionar retroalimentación personalizada y apoyo adicional a los estudiantes que lo requieran, identificando sus fortalezas y áreas de mejora específicas. Ofrecer sesiones de tutoría o apoyo adicional según sea necesario.</w:t>
+              <w:t xml:space="preserve">  - **Descripción:** Proporcionar retroalimentación personalizada y apoyo adicional a los estudiantes que lo requieran, identificando sus fortalezas y áreas de mejora específicas. Ofrecer sesiones de tutoría o apoyo adicional según sea necesario.</w:t>
             </w:r>
           </w:p>
           <w:p>
@@ -12050,21 +10576,7 @@
               <w:rPr>
                 <w:rFonts w:ascii="Calibri" w:hAnsi="Calibri"/>
               </w:rPr>
-              <w:t xml:space="preserve">  - **</w:t>
-            </w:r>
-            <w:proofErr w:type="gramStart"/>
-            <w:r>
-              <w:rPr>
-                <w:rFonts w:ascii="Calibri" w:hAnsi="Calibri"/>
-              </w:rPr>
-              <w:t>Propósito:*</w:t>
-            </w:r>
-            <w:proofErr w:type="gramEnd"/>
-            <w:r>
-              <w:rPr>
-                <w:rFonts w:ascii="Calibri" w:hAnsi="Calibri"/>
-              </w:rPr>
-              <w:t>* Asegurar que cada estudiante reciba el apoyo necesario para superar dificultades y avanzar en su aprendizaje, respetando sus diferencias.</w:t>
+              <w:t xml:space="preserve">  - **Propósito:** Asegurar que cada estudiante reciba el apoyo necesario para superar dificultades y avanzar en su aprendizaje, respetando sus diferencias.</w:t>
             </w:r>
           </w:p>
           <w:p>
@@ -12132,21 +10644,7 @@
               <w:rPr>
                 <w:rFonts w:ascii="Calibri" w:hAnsi="Calibri"/>
               </w:rPr>
-              <w:t xml:space="preserve">  - **</w:t>
-            </w:r>
-            <w:proofErr w:type="gramStart"/>
-            <w:r>
-              <w:rPr>
-                <w:rFonts w:ascii="Calibri" w:hAnsi="Calibri"/>
-              </w:rPr>
-              <w:t>Descripción:*</w:t>
-            </w:r>
-            <w:proofErr w:type="gramEnd"/>
-            <w:r>
-              <w:rPr>
-                <w:rFonts w:ascii="Calibri" w:hAnsi="Calibri"/>
-              </w:rPr>
-              <w:t>* Integrar ejemplos, problemas y casos de estudio que reflejen la diversidad cultural y las experiencias globales en la lógica matemática y la teoría de conjuntos. Asegurarse de que el contenido del curso sea relevante y respetuoso con diferentes contextos culturales.</w:t>
+              <w:t xml:space="preserve">  - **Descripción:** Integrar ejemplos, problemas y casos de estudio que reflejen la diversidad cultural y las experiencias globales en la lógica matemática y la teoría de conjuntos. Asegurarse de que el contenido del curso sea relevante y respetuoso con diferentes contextos culturales.</w:t>
             </w:r>
           </w:p>
           <w:p>
@@ -12162,21 +10660,7 @@
               <w:rPr>
                 <w:rFonts w:ascii="Calibri" w:hAnsi="Calibri"/>
               </w:rPr>
-              <w:t xml:space="preserve">  - **</w:t>
-            </w:r>
-            <w:proofErr w:type="gramStart"/>
-            <w:r>
-              <w:rPr>
-                <w:rFonts w:ascii="Calibri" w:hAnsi="Calibri"/>
-              </w:rPr>
-              <w:t>Propósito:*</w:t>
-            </w:r>
-            <w:proofErr w:type="gramEnd"/>
-            <w:r>
-              <w:rPr>
-                <w:rFonts w:ascii="Calibri" w:hAnsi="Calibri"/>
-              </w:rPr>
-              <w:t>* Valorar y respetar la diversidad cultural en el aula, proporcionando un contexto global y diverso para el aprendizaje.</w:t>
+              <w:t xml:space="preserve">  - **Propósito:** Valorar y respetar la diversidad cultural en el aula, proporcionando un contexto global y diverso para el aprendizaje.</w:t>
             </w:r>
           </w:p>
           <w:p>
@@ -12218,21 +10702,7 @@
               <w:rPr>
                 <w:rFonts w:ascii="Calibri" w:hAnsi="Calibri"/>
               </w:rPr>
-              <w:t xml:space="preserve">  - **</w:t>
-            </w:r>
-            <w:proofErr w:type="gramStart"/>
-            <w:r>
-              <w:rPr>
-                <w:rFonts w:ascii="Calibri" w:hAnsi="Calibri"/>
-              </w:rPr>
-              <w:t>Descripción:*</w:t>
-            </w:r>
-            <w:proofErr w:type="gramEnd"/>
-            <w:r>
-              <w:rPr>
-                <w:rFonts w:ascii="Calibri" w:hAnsi="Calibri"/>
-              </w:rPr>
-              <w:t>* Crear espacios para el diálogo y la reflexión sobre las diferencias culturales y sus implicaciones en el aprendizaje de las matemáticas. Incluir actividades que permitan a los estudiantes explorar y compartir sus perspectivas culturales.</w:t>
+              <w:t xml:space="preserve">  - **Descripción:** Crear espacios para el diálogo y la reflexión sobre las diferencias culturales y sus implicaciones en el aprendizaje de las matemáticas. Incluir actividades que permitan a los estudiantes explorar y compartir sus perspectivas culturales.</w:t>
             </w:r>
           </w:p>
           <w:p>
@@ -12248,21 +10718,7 @@
               <w:rPr>
                 <w:rFonts w:ascii="Calibri" w:hAnsi="Calibri"/>
               </w:rPr>
-              <w:t xml:space="preserve">  - **</w:t>
-            </w:r>
-            <w:proofErr w:type="gramStart"/>
-            <w:r>
-              <w:rPr>
-                <w:rFonts w:ascii="Calibri" w:hAnsi="Calibri"/>
-              </w:rPr>
-              <w:t>Propósito:*</w:t>
-            </w:r>
-            <w:proofErr w:type="gramEnd"/>
-            <w:r>
-              <w:rPr>
-                <w:rFonts w:ascii="Calibri" w:hAnsi="Calibri"/>
-              </w:rPr>
-              <w:t>* Promover la comprensión y el respeto intercultural, enriqueciendo la experiencia educativa con una variedad de perspectivas.</w:t>
+              <w:t xml:space="preserve">  - **Propósito:** Promover la comprensión y el respeto intercultural, enriqueciendo la experiencia educativa con una variedad de perspectivas.</w:t>
             </w:r>
           </w:p>
           <w:p>
@@ -12308,21 +10764,7 @@
               <w:rPr>
                 <w:rFonts w:ascii="Calibri" w:hAnsi="Calibri"/>
               </w:rPr>
-              <w:t xml:space="preserve">  - **</w:t>
-            </w:r>
-            <w:proofErr w:type="gramStart"/>
-            <w:r>
-              <w:rPr>
-                <w:rFonts w:ascii="Calibri" w:hAnsi="Calibri"/>
-              </w:rPr>
-              <w:t>Descripción:*</w:t>
-            </w:r>
-            <w:proofErr w:type="gramEnd"/>
-            <w:r>
-              <w:rPr>
-                <w:rFonts w:ascii="Calibri" w:hAnsi="Calibri"/>
-              </w:rPr>
-              <w:t>* Facilitar oportunidades para la colaboración con estudiantes de otras culturas y países a través de proyectos y actividades grupales. Utilizar plataformas en línea para conectar con pares internacionales y compartir experiencias y conocimientos.</w:t>
+              <w:t xml:space="preserve">  - **Descripción:** Facilitar oportunidades para la colaboración con estudiantes de otras culturas y países a través de proyectos y actividades grupales. Utilizar plataformas en línea para conectar con pares internacionales y compartir experiencias y conocimientos.</w:t>
             </w:r>
           </w:p>
           <w:p>
@@ -12338,21 +10780,7 @@
               <w:rPr>
                 <w:rFonts w:ascii="Calibri" w:hAnsi="Calibri"/>
               </w:rPr>
-              <w:t xml:space="preserve">  - **</w:t>
-            </w:r>
-            <w:proofErr w:type="gramStart"/>
-            <w:r>
-              <w:rPr>
-                <w:rFonts w:ascii="Calibri" w:hAnsi="Calibri"/>
-              </w:rPr>
-              <w:t>Propósito:*</w:t>
-            </w:r>
-            <w:proofErr w:type="gramEnd"/>
-            <w:r>
-              <w:rPr>
-                <w:rFonts w:ascii="Calibri" w:hAnsi="Calibri"/>
-              </w:rPr>
-              <w:t>* Enriquecer el aprendizaje con perspectivas globales y fomentar la cooperación y el entendimiento intercultural entre los estudiantes.</w:t>
+              <w:t xml:space="preserve">  - **Propósito:** Enriquecer el aprendizaje con perspectivas globales y fomentar la cooperación y el entendimiento intercultural entre los estudiantes.</w:t>
             </w:r>
           </w:p>
           <w:p>
@@ -12545,25 +10973,7 @@
                 <w:b/>
                 <w:bCs/>
               </w:rPr>
-              <w:t xml:space="preserve">Concepción de evaluación, modalidades (auto, </w:t>
-            </w:r>
-            <w:proofErr w:type="spellStart"/>
-            <w:r>
-              <w:rPr>
-                <w:rFonts w:ascii="Calibri" w:hAnsi="Calibri"/>
-                <w:b/>
-                <w:bCs/>
-              </w:rPr>
-              <w:t>co</w:t>
-            </w:r>
-            <w:proofErr w:type="spellEnd"/>
-            <w:r>
-              <w:rPr>
-                <w:rFonts w:ascii="Calibri" w:hAnsi="Calibri"/>
-                <w:b/>
-                <w:bCs/>
-              </w:rPr>
-              <w:t>, hetero evaluación y evaluación entre pares) y estrategias a través de las cuales se va a orientar.</w:t>
+              <w:t>Concepción de evaluación, modalidades (auto, co, hetero evaluación y evaluación entre pares) y estrategias a través de las cuales se va a orientar.</w:t>
             </w:r>
           </w:p>
           <w:p>
@@ -12657,35 +11067,7 @@
               <w:rPr>
                 <w:rFonts w:ascii="Calibri" w:hAnsi="Calibri"/>
               </w:rPr>
-              <w:t xml:space="preserve">   - **</w:t>
-            </w:r>
-            <w:proofErr w:type="gramStart"/>
-            <w:r>
-              <w:rPr>
-                <w:rFonts w:ascii="Calibri" w:hAnsi="Calibri"/>
-              </w:rPr>
-              <w:t>Descripción:*</w:t>
-            </w:r>
-            <w:proofErr w:type="gramEnd"/>
-            <w:r>
-              <w:rPr>
-                <w:rFonts w:ascii="Calibri" w:hAnsi="Calibri"/>
-              </w:rPr>
-              <w:t xml:space="preserve">* Los estudiantes realizan autoevaluaciones periódicas para reflexionar sobre su propio aprendizaje y progreso. Utilizan herramientas como cuestionarios autoevaluativos en los cuadernos </w:t>
-            </w:r>
-            <w:proofErr w:type="spellStart"/>
-            <w:r>
-              <w:rPr>
-                <w:rFonts w:ascii="Calibri" w:hAnsi="Calibri"/>
-              </w:rPr>
-              <w:t>Jupyter</w:t>
-            </w:r>
-            <w:proofErr w:type="spellEnd"/>
-            <w:r>
-              <w:rPr>
-                <w:rFonts w:ascii="Calibri" w:hAnsi="Calibri"/>
-              </w:rPr>
-              <w:t xml:space="preserve"> y actividades de reflexión en los foros del curso.</w:t>
+              <w:t xml:space="preserve">   - **Descripción:** Los estudiantes realizan autoevaluaciones periódicas para reflexionar sobre su propio aprendizaje y progreso. Utilizan herramientas como cuestionarios autoevaluativos en los cuadernos Jupyter y actividades de reflexión en los foros del curso.</w:t>
             </w:r>
           </w:p>
           <w:p>
@@ -12701,21 +11083,7 @@
               <w:rPr>
                 <w:rFonts w:ascii="Calibri" w:hAnsi="Calibri"/>
               </w:rPr>
-              <w:t xml:space="preserve">   - **</w:t>
-            </w:r>
-            <w:proofErr w:type="gramStart"/>
-            <w:r>
-              <w:rPr>
-                <w:rFonts w:ascii="Calibri" w:hAnsi="Calibri"/>
-              </w:rPr>
-              <w:t>Propósito:*</w:t>
-            </w:r>
-            <w:proofErr w:type="gramEnd"/>
-            <w:r>
-              <w:rPr>
-                <w:rFonts w:ascii="Calibri" w:hAnsi="Calibri"/>
-              </w:rPr>
-              <w:t>* Fomentar la autoobservación y la autorregulación del aprendizaje, permitiendo a los estudiantes identificar sus fortalezas y áreas de mejora, y tomar medidas para mejorar su rendimiento.</w:t>
+              <w:t xml:space="preserve">   - **Propósito:** Fomentar la autoobservación y la autorregulación del aprendizaje, permitiendo a los estudiantes identificar sus fortalezas y áreas de mejora, y tomar medidas para mejorar su rendimiento.</w:t>
             </w:r>
           </w:p>
           <w:p>
@@ -12741,21 +11109,7 @@
               <w:rPr>
                 <w:rFonts w:ascii="Calibri" w:hAnsi="Calibri"/>
               </w:rPr>
-              <w:t xml:space="preserve">2. **Coevaluación (Evaluación entre </w:t>
-            </w:r>
-            <w:proofErr w:type="gramStart"/>
-            <w:r>
-              <w:rPr>
-                <w:rFonts w:ascii="Calibri" w:hAnsi="Calibri"/>
-              </w:rPr>
-              <w:t>Pares)*</w:t>
-            </w:r>
-            <w:proofErr w:type="gramEnd"/>
-            <w:r>
-              <w:rPr>
-                <w:rFonts w:ascii="Calibri" w:hAnsi="Calibri"/>
-              </w:rPr>
-              <w:t>*</w:t>
+              <w:t>2. **Coevaluación (Evaluación entre Pares)**</w:t>
             </w:r>
           </w:p>
           <w:p>
@@ -12771,21 +11125,7 @@
               <w:rPr>
                 <w:rFonts w:ascii="Calibri" w:hAnsi="Calibri"/>
               </w:rPr>
-              <w:t xml:space="preserve">   - **</w:t>
-            </w:r>
-            <w:proofErr w:type="gramStart"/>
-            <w:r>
-              <w:rPr>
-                <w:rFonts w:ascii="Calibri" w:hAnsi="Calibri"/>
-              </w:rPr>
-              <w:t>Descripción:*</w:t>
-            </w:r>
-            <w:proofErr w:type="gramEnd"/>
-            <w:r>
-              <w:rPr>
-                <w:rFonts w:ascii="Calibri" w:hAnsi="Calibri"/>
-              </w:rPr>
-              <w:t>* Los estudiantes evalúan el trabajo de sus compañeros en actividades y proyectos colaborativos. Utilizan rúbricas y criterios definidos previamente para proporcionar retroalimentación constructiva.</w:t>
+              <w:t xml:space="preserve">   - **Descripción:** Los estudiantes evalúan el trabajo de sus compañeros en actividades y proyectos colaborativos. Utilizan rúbricas y criterios definidos previamente para proporcionar retroalimentación constructiva.</w:t>
             </w:r>
           </w:p>
           <w:p>
@@ -12801,21 +11141,7 @@
               <w:rPr>
                 <w:rFonts w:ascii="Calibri" w:hAnsi="Calibri"/>
               </w:rPr>
-              <w:t xml:space="preserve">   - **</w:t>
-            </w:r>
-            <w:proofErr w:type="gramStart"/>
-            <w:r>
-              <w:rPr>
-                <w:rFonts w:ascii="Calibri" w:hAnsi="Calibri"/>
-              </w:rPr>
-              <w:t>Propósito:*</w:t>
-            </w:r>
-            <w:proofErr w:type="gramEnd"/>
-            <w:r>
-              <w:rPr>
-                <w:rFonts w:ascii="Calibri" w:hAnsi="Calibri"/>
-              </w:rPr>
-              <w:t>* Desarrollar habilidades críticas y analíticas en los estudiantes, permitirles aprender de sus compañeros, y promover la colaboración y el intercambio de ideas en un entorno de aprendizaje colaborativo.</w:t>
+              <w:t xml:space="preserve">   - **Propósito:** Desarrollar habilidades críticas y analíticas en los estudiantes, permitirles aprender de sus compañeros, y promover la colaboración y el intercambio de ideas en un entorno de aprendizaje colaborativo.</w:t>
             </w:r>
           </w:p>
           <w:p>
@@ -12857,21 +11183,7 @@
               <w:rPr>
                 <w:rFonts w:ascii="Calibri" w:hAnsi="Calibri"/>
               </w:rPr>
-              <w:t xml:space="preserve">   - **</w:t>
-            </w:r>
-            <w:proofErr w:type="gramStart"/>
-            <w:r>
-              <w:rPr>
-                <w:rFonts w:ascii="Calibri" w:hAnsi="Calibri"/>
-              </w:rPr>
-              <w:t>Descripción:*</w:t>
-            </w:r>
-            <w:proofErr w:type="gramEnd"/>
-            <w:r>
-              <w:rPr>
-                <w:rFonts w:ascii="Calibri" w:hAnsi="Calibri"/>
-              </w:rPr>
-              <w:t>* El docente realiza la evaluación del rendimiento de los estudiantes, utilizando una variedad de métodos como exámenes, tareas escritas, y proyectos. La evaluación se basa en criterios y rúbricas claramente definidos.</w:t>
+              <w:t xml:space="preserve">   - **Descripción:** El docente realiza la evaluación del rendimiento de los estudiantes, utilizando una variedad de métodos como exámenes, tareas escritas, y proyectos. La evaluación se basa en criterios y rúbricas claramente definidos.</w:t>
             </w:r>
           </w:p>
           <w:p>
@@ -12887,21 +11199,7 @@
               <w:rPr>
                 <w:rFonts w:ascii="Calibri" w:hAnsi="Calibri"/>
               </w:rPr>
-              <w:t xml:space="preserve">   - **</w:t>
-            </w:r>
-            <w:proofErr w:type="gramStart"/>
-            <w:r>
-              <w:rPr>
-                <w:rFonts w:ascii="Calibri" w:hAnsi="Calibri"/>
-              </w:rPr>
-              <w:t>Propósito:*</w:t>
-            </w:r>
-            <w:proofErr w:type="gramEnd"/>
-            <w:r>
-              <w:rPr>
-                <w:rFonts w:ascii="Calibri" w:hAnsi="Calibri"/>
-              </w:rPr>
-              <w:t>* Medir el dominio de los conceptos teóricos y prácticos del curso, asegurando que los estudiantes cumplan con los objetivos de aprendizaje establecidos.</w:t>
+              <w:t xml:space="preserve">   - **Propósito:** Medir el dominio de los conceptos teóricos y prácticos del curso, asegurando que los estudiantes cumplan con los objetivos de aprendizaje establecidos.</w:t>
             </w:r>
           </w:p>
           <w:p>
@@ -12943,21 +11241,7 @@
               <w:rPr>
                 <w:rFonts w:ascii="Calibri" w:hAnsi="Calibri"/>
               </w:rPr>
-              <w:t xml:space="preserve">   - **</w:t>
-            </w:r>
-            <w:proofErr w:type="gramStart"/>
-            <w:r>
-              <w:rPr>
-                <w:rFonts w:ascii="Calibri" w:hAnsi="Calibri"/>
-              </w:rPr>
-              <w:t>Descripción:*</w:t>
-            </w:r>
-            <w:proofErr w:type="gramEnd"/>
-            <w:r>
-              <w:rPr>
-                <w:rFonts w:ascii="Calibri" w:hAnsi="Calibri"/>
-              </w:rPr>
-              <w:t>* En proyectos colaborativos, los estudiantes evalúan la contribución de sus compañeros dentro del grupo. Esta modalidad permite que los estudiantes proporcionen retroalimentación sobre el trabajo y la participación de cada miembro del equipo.</w:t>
+              <w:t xml:space="preserve">   - **Descripción:** En proyectos colaborativos, los estudiantes evalúan la contribución de sus compañeros dentro del grupo. Esta modalidad permite que los estudiantes proporcionen retroalimentación sobre el trabajo y la participación de cada miembro del equipo.</w:t>
             </w:r>
           </w:p>
           <w:p>
@@ -12973,21 +11257,7 @@
               <w:rPr>
                 <w:rFonts w:ascii="Calibri" w:hAnsi="Calibri"/>
               </w:rPr>
-              <w:t xml:space="preserve">   - **</w:t>
-            </w:r>
-            <w:proofErr w:type="gramStart"/>
-            <w:r>
-              <w:rPr>
-                <w:rFonts w:ascii="Calibri" w:hAnsi="Calibri"/>
-              </w:rPr>
-              <w:t>Propósito:*</w:t>
-            </w:r>
-            <w:proofErr w:type="gramEnd"/>
-            <w:r>
-              <w:rPr>
-                <w:rFonts w:ascii="Calibri" w:hAnsi="Calibri"/>
-              </w:rPr>
-              <w:t>* Fomentar la responsabilidad compartida y la participación equitativa en proyectos grupales, y asegurar que cada miembro del equipo contribuya de manera significativa.</w:t>
+              <w:t xml:space="preserve">   - **Propósito:** Fomentar la responsabilidad compartida y la participación equitativa en proyectos grupales, y asegurar que cada miembro del equipo contribuya de manera significativa.</w:t>
             </w:r>
           </w:p>
           <w:p>
@@ -13055,35 +11325,7 @@
               <w:rPr>
                 <w:rFonts w:ascii="Calibri" w:hAnsi="Calibri"/>
               </w:rPr>
-              <w:t xml:space="preserve">   - **</w:t>
-            </w:r>
-            <w:proofErr w:type="gramStart"/>
-            <w:r>
-              <w:rPr>
-                <w:rFonts w:ascii="Calibri" w:hAnsi="Calibri"/>
-              </w:rPr>
-              <w:t>Descripción:*</w:t>
-            </w:r>
-            <w:proofErr w:type="gramEnd"/>
-            <w:r>
-              <w:rPr>
-                <w:rFonts w:ascii="Calibri" w:hAnsi="Calibri"/>
-              </w:rPr>
-              <w:t xml:space="preserve">* Se implementan evaluaciones continuas a lo largo del curso, incluyendo cuestionarios, ejercicios en cuadernos </w:t>
-            </w:r>
-            <w:proofErr w:type="spellStart"/>
-            <w:r>
-              <w:rPr>
-                <w:rFonts w:ascii="Calibri" w:hAnsi="Calibri"/>
-              </w:rPr>
-              <w:t>Jupyter</w:t>
-            </w:r>
-            <w:proofErr w:type="spellEnd"/>
-            <w:r>
-              <w:rPr>
-                <w:rFonts w:ascii="Calibri" w:hAnsi="Calibri"/>
-              </w:rPr>
-              <w:t>, y actividades de reflexión. La retroalimentación es proporcionada de manera regular para ayudar a los estudiantes a mejorar continuamente.</w:t>
+              <w:t xml:space="preserve">   - **Descripción:** Se implementan evaluaciones continuas a lo largo del curso, incluyendo cuestionarios, ejercicios en cuadernos Jupyter, y actividades de reflexión. La retroalimentación es proporcionada de manera regular para ayudar a los estudiantes a mejorar continuamente.</w:t>
             </w:r>
           </w:p>
           <w:p>
@@ -13099,21 +11341,7 @@
               <w:rPr>
                 <w:rFonts w:ascii="Calibri" w:hAnsi="Calibri"/>
               </w:rPr>
-              <w:t xml:space="preserve">   - **</w:t>
-            </w:r>
-            <w:proofErr w:type="gramStart"/>
-            <w:r>
-              <w:rPr>
-                <w:rFonts w:ascii="Calibri" w:hAnsi="Calibri"/>
-              </w:rPr>
-              <w:t>Propósito:*</w:t>
-            </w:r>
-            <w:proofErr w:type="gramEnd"/>
-            <w:r>
-              <w:rPr>
-                <w:rFonts w:ascii="Calibri" w:hAnsi="Calibri"/>
-              </w:rPr>
-              <w:t>* Facilitar el aprendizaje progresivo y la adaptación del enfoque de estudio según las necesidades individuales, apoyando el desarrollo continuo de competencias.</w:t>
+              <w:t xml:space="preserve">   - **Propósito:** Facilitar el aprendizaje progresivo y la adaptación del enfoque de estudio según las necesidades individuales, apoyando el desarrollo continuo de competencias.</w:t>
             </w:r>
           </w:p>
           <w:p>
@@ -13155,21 +11383,7 @@
               <w:rPr>
                 <w:rFonts w:ascii="Calibri" w:hAnsi="Calibri"/>
               </w:rPr>
-              <w:t xml:space="preserve">   - **</w:t>
-            </w:r>
-            <w:proofErr w:type="gramStart"/>
-            <w:r>
-              <w:rPr>
-                <w:rFonts w:ascii="Calibri" w:hAnsi="Calibri"/>
-              </w:rPr>
-              <w:t>Descripción:*</w:t>
-            </w:r>
-            <w:proofErr w:type="gramEnd"/>
-            <w:r>
-              <w:rPr>
-                <w:rFonts w:ascii="Calibri" w:hAnsi="Calibri"/>
-              </w:rPr>
-              <w:t>* Se asignan proyectos en equipo que requieren la aplicación de conceptos teóricos a problemas prácticos. Los proyectos se evalúan utilizando rúbricas que consideran tanto el producto final como la colaboración y el proceso de trabajo.</w:t>
+              <w:t xml:space="preserve">   - **Descripción:** Se asignan proyectos en equipo que requieren la aplicación de conceptos teóricos a problemas prácticos. Los proyectos se evalúan utilizando rúbricas que consideran tanto el producto final como la colaboración y el proceso de trabajo.</w:t>
             </w:r>
           </w:p>
           <w:p>
@@ -13185,21 +11399,7 @@
               <w:rPr>
                 <w:rFonts w:ascii="Calibri" w:hAnsi="Calibri"/>
               </w:rPr>
-              <w:t xml:space="preserve">   - **</w:t>
-            </w:r>
-            <w:proofErr w:type="gramStart"/>
-            <w:r>
-              <w:rPr>
-                <w:rFonts w:ascii="Calibri" w:hAnsi="Calibri"/>
-              </w:rPr>
-              <w:t>Propósito:*</w:t>
-            </w:r>
-            <w:proofErr w:type="gramEnd"/>
-            <w:r>
-              <w:rPr>
-                <w:rFonts w:ascii="Calibri" w:hAnsi="Calibri"/>
-              </w:rPr>
-              <w:t>* Evaluar la capacidad de los estudiantes para aplicar conocimientos en contextos prácticos, y fomentar el desarrollo de habilidades de trabajo en equipo y resolución de problemas.</w:t>
+              <w:t xml:space="preserve">   - **Propósito:** Evaluar la capacidad de los estudiantes para aplicar conocimientos en contextos prácticos, y fomentar el desarrollo de habilidades de trabajo en equipo y resolución de problemas.</w:t>
             </w:r>
           </w:p>
           <w:p>
@@ -13241,21 +11441,7 @@
               <w:rPr>
                 <w:rFonts w:ascii="Calibri" w:hAnsi="Calibri"/>
               </w:rPr>
-              <w:t xml:space="preserve">   - **</w:t>
-            </w:r>
-            <w:proofErr w:type="gramStart"/>
-            <w:r>
-              <w:rPr>
-                <w:rFonts w:ascii="Calibri" w:hAnsi="Calibri"/>
-              </w:rPr>
-              <w:t>Descripción:*</w:t>
-            </w:r>
-            <w:proofErr w:type="gramEnd"/>
-            <w:r>
-              <w:rPr>
-                <w:rFonts w:ascii="Calibri" w:hAnsi="Calibri"/>
-              </w:rPr>
-              <w:t>* Se administran exámenes y tareas escritas para evaluar el dominio de los conceptos teóricos y la capacidad de resolver problemas de lógica matemática y teoría de conjuntos. Los exámenes se diseñan para evaluar tanto el conocimiento conceptual como la capacidad de aplicación práctica.</w:t>
+              <w:t xml:space="preserve">   - **Descripción:** Se administran exámenes y tareas escritas para evaluar el dominio de los conceptos teóricos y la capacidad de resolver problemas de lógica matemática y teoría de conjuntos. Los exámenes se diseñan para evaluar tanto el conocimiento conceptual como la capacidad de aplicación práctica.</w:t>
             </w:r>
           </w:p>
           <w:p>
@@ -13271,21 +11457,7 @@
               <w:rPr>
                 <w:rFonts w:ascii="Calibri" w:hAnsi="Calibri"/>
               </w:rPr>
-              <w:t xml:space="preserve">   - **</w:t>
-            </w:r>
-            <w:proofErr w:type="gramStart"/>
-            <w:r>
-              <w:rPr>
-                <w:rFonts w:ascii="Calibri" w:hAnsi="Calibri"/>
-              </w:rPr>
-              <w:t>Propósito:*</w:t>
-            </w:r>
-            <w:proofErr w:type="gramEnd"/>
-            <w:r>
-              <w:rPr>
-                <w:rFonts w:ascii="Calibri" w:hAnsi="Calibri"/>
-              </w:rPr>
-              <w:t>* Medir el entendimiento profundo de los contenidos del curso y la capacidad de aplicar los conceptos en diferentes contextos.</w:t>
+              <w:t xml:space="preserve">   - **Propósito:** Medir el entendimiento profundo de los contenidos del curso y la capacidad de aplicar los conceptos en diferentes contextos.</w:t>
             </w:r>
           </w:p>
           <w:p>
@@ -13327,21 +11499,7 @@
               <w:rPr>
                 <w:rFonts w:ascii="Calibri" w:hAnsi="Calibri"/>
               </w:rPr>
-              <w:t xml:space="preserve">   - **</w:t>
-            </w:r>
-            <w:proofErr w:type="gramStart"/>
-            <w:r>
-              <w:rPr>
-                <w:rFonts w:ascii="Calibri" w:hAnsi="Calibri"/>
-              </w:rPr>
-              <w:t>Descripción:*</w:t>
-            </w:r>
-            <w:proofErr w:type="gramEnd"/>
-            <w:r>
-              <w:rPr>
-                <w:rFonts w:ascii="Calibri" w:hAnsi="Calibri"/>
-              </w:rPr>
-              <w:t>* Se proporciona retroalimentación detallada y constructiva sobre todas las evaluaciones, incluyendo comentarios sobre áreas de mejora y sugerencias para el desarrollo. La retroalimentación se ofrece tanto en evaluaciones individuales como en trabajos en grupo.</w:t>
+              <w:t xml:space="preserve">   - **Descripción:** Se proporciona retroalimentación detallada y constructiva sobre todas las evaluaciones, incluyendo comentarios sobre áreas de mejora y sugerencias para el desarrollo. La retroalimentación se ofrece tanto en evaluaciones individuales como en trabajos en grupo.</w:t>
             </w:r>
           </w:p>
           <w:p>
@@ -13357,21 +11515,7 @@
               <w:rPr>
                 <w:rFonts w:ascii="Calibri" w:hAnsi="Calibri"/>
               </w:rPr>
-              <w:t xml:space="preserve">   - **</w:t>
-            </w:r>
-            <w:proofErr w:type="gramStart"/>
-            <w:r>
-              <w:rPr>
-                <w:rFonts w:ascii="Calibri" w:hAnsi="Calibri"/>
-              </w:rPr>
-              <w:t>Propósito:*</w:t>
-            </w:r>
-            <w:proofErr w:type="gramEnd"/>
-            <w:r>
-              <w:rPr>
-                <w:rFonts w:ascii="Calibri" w:hAnsi="Calibri"/>
-              </w:rPr>
-              <w:t>* Ayudar a los estudiantes a comprender sus errores y áreas de mejora, y proporcionar orientación para mejorar su rendimiento y comprensión de los conceptos.</w:t>
+              <w:t xml:space="preserve">   - **Propósito:** Ayudar a los estudiantes a comprender sus errores y áreas de mejora, y proporcionar orientación para mejorar su rendimiento y comprensión de los conceptos.</w:t>
             </w:r>
           </w:p>
           <w:p>
@@ -13413,21 +11557,7 @@
               <w:rPr>
                 <w:rFonts w:ascii="Calibri" w:hAnsi="Calibri"/>
               </w:rPr>
-              <w:t xml:space="preserve">   - **</w:t>
-            </w:r>
-            <w:proofErr w:type="gramStart"/>
-            <w:r>
-              <w:rPr>
-                <w:rFonts w:ascii="Calibri" w:hAnsi="Calibri"/>
-              </w:rPr>
-              <w:t>Descripción:*</w:t>
-            </w:r>
-            <w:proofErr w:type="gramEnd"/>
-            <w:r>
-              <w:rPr>
-                <w:rFonts w:ascii="Calibri" w:hAnsi="Calibri"/>
-              </w:rPr>
-              <w:t>* Los estudiantes mantienen un portafolio que documenta su progreso a lo largo del curso, incluyendo tareas, reflexiones, y ejemplos de trabajo. El portafolio se revisa periódicamente y se utiliza como una herramienta de autoevaluación y evaluación formativa.</w:t>
+              <w:t xml:space="preserve">   - **Descripción:** Los estudiantes mantienen un portafolio que documenta su progreso a lo largo del curso, incluyendo tareas, reflexiones, y ejemplos de trabajo. El portafolio se revisa periódicamente y se utiliza como una herramienta de autoevaluación y evaluación formativa.</w:t>
             </w:r>
           </w:p>
           <w:p>
@@ -13443,21 +11573,7 @@
               <w:rPr>
                 <w:rFonts w:ascii="Calibri" w:hAnsi="Calibri"/>
               </w:rPr>
-              <w:t xml:space="preserve">   - **</w:t>
-            </w:r>
-            <w:proofErr w:type="gramStart"/>
-            <w:r>
-              <w:rPr>
-                <w:rFonts w:ascii="Calibri" w:hAnsi="Calibri"/>
-              </w:rPr>
-              <w:t>Propósito:*</w:t>
-            </w:r>
-            <w:proofErr w:type="gramEnd"/>
-            <w:r>
-              <w:rPr>
-                <w:rFonts w:ascii="Calibri" w:hAnsi="Calibri"/>
-              </w:rPr>
-              <w:t>* Ofrecer una visión integral del progreso del estudiante y permitir la reflexión sobre el aprendizaje y el desarrollo de competencias a lo largo del curso.</w:t>
+              <w:t xml:space="preserve">   - **Propósito:** Ofrecer una visión integral del progreso del estudiante y permitir la reflexión sobre el aprendizaje y el desarrollo de competencias a lo largo del curso.</w:t>
             </w:r>
           </w:p>
           <w:p>
@@ -13649,49 +11765,21 @@
               <w:rPr>
                 <w:rFonts w:ascii="Calibri" w:hAnsi="Calibri"/>
               </w:rPr>
-              <w:t xml:space="preserve">   - **</w:t>
-            </w:r>
-            <w:proofErr w:type="gramStart"/>
-            <w:r>
-              <w:rPr>
-                <w:rFonts w:ascii="Calibri" w:hAnsi="Calibri"/>
-              </w:rPr>
-              <w:t>Descripción:*</w:t>
-            </w:r>
-            <w:proofErr w:type="gramEnd"/>
-            <w:r>
-              <w:rPr>
-                <w:rFonts w:ascii="Calibri" w:hAnsi="Calibri"/>
-              </w:rPr>
-              <w:t>* El curso promueve la capacidad de analizar y evaluar argumentos lógicos y matemáticos. Los estudiantes desarrollan habilidades para identificar fallos en argumentos, aplicar leyes lógicas, y utilizar métodos de demostración rigurosos.</w:t>
-            </w:r>
-          </w:p>
-          <w:p>
-            <w:pPr>
-              <w:jc w:val="both"/>
-              <w:rPr>
-                <w:rFonts w:ascii="Calibri" w:hAnsi="Calibri"/>
-              </w:rPr>
-            </w:pPr>
-            <w:r>
-              <w:rPr>
-                <w:rFonts w:ascii="Calibri" w:hAnsi="Calibri"/>
-              </w:rPr>
-              <w:t xml:space="preserve">   - **Relación con el </w:t>
-            </w:r>
-            <w:proofErr w:type="gramStart"/>
-            <w:r>
-              <w:rPr>
-                <w:rFonts w:ascii="Calibri" w:hAnsi="Calibri"/>
-              </w:rPr>
-              <w:t>Programa:*</w:t>
-            </w:r>
-            <w:proofErr w:type="gramEnd"/>
-            <w:r>
-              <w:rPr>
-                <w:rFonts w:ascii="Calibri" w:hAnsi="Calibri"/>
-              </w:rPr>
-              <w:t>* Este proceso de aprendizaje está alineado con el objetivo de formar profesionales capaces de resolver problemas complejos y tomar decisiones basadas en un análisis lógico y riguroso, tal como se establece en el Acuerdo Académico 583 de 2021.</w:t>
+              <w:t xml:space="preserve">   - **Descripción:** El curso promueve la capacidad de analizar y evaluar argumentos lógicos y matemáticos. Los estudiantes desarrollan habilidades para identificar fallos en argumentos, aplicar leyes lógicas, y utilizar métodos de demostración rigurosos.</w:t>
+            </w:r>
+          </w:p>
+          <w:p>
+            <w:pPr>
+              <w:jc w:val="both"/>
+              <w:rPr>
+                <w:rFonts w:ascii="Calibri" w:hAnsi="Calibri"/>
+              </w:rPr>
+            </w:pPr>
+            <w:r>
+              <w:rPr>
+                <w:rFonts w:ascii="Calibri" w:hAnsi="Calibri"/>
+              </w:rPr>
+              <w:t xml:space="preserve">   - **Relación con el Programa:** Este proceso de aprendizaje está alineado con el objetivo de formar profesionales capaces de resolver problemas complejos y tomar decisiones basadas en un análisis lógico y riguroso, tal como se establece en el Acuerdo Académico 583 de 2021.</w:t>
             </w:r>
           </w:p>
           <w:p>
@@ -13727,49 +11815,21 @@
               <w:rPr>
                 <w:rFonts w:ascii="Calibri" w:hAnsi="Calibri"/>
               </w:rPr>
-              <w:t xml:space="preserve">   - **</w:t>
-            </w:r>
-            <w:proofErr w:type="gramStart"/>
-            <w:r>
-              <w:rPr>
-                <w:rFonts w:ascii="Calibri" w:hAnsi="Calibri"/>
-              </w:rPr>
-              <w:t>Descripción:*</w:t>
-            </w:r>
-            <w:proofErr w:type="gramEnd"/>
-            <w:r>
-              <w:rPr>
-                <w:rFonts w:ascii="Calibri" w:hAnsi="Calibri"/>
-              </w:rPr>
-              <w:t>* A través del enfoque de Aula Invertida y el uso de recursos tecnológicos, los estudiantes aprenden a gestionar su propio proceso de aprendizaje. Desarrollan habilidades para la autoevaluación y la búsqueda independiente de información.</w:t>
-            </w:r>
-          </w:p>
-          <w:p>
-            <w:pPr>
-              <w:jc w:val="both"/>
-              <w:rPr>
-                <w:rFonts w:ascii="Calibri" w:hAnsi="Calibri"/>
-              </w:rPr>
-            </w:pPr>
-            <w:r>
-              <w:rPr>
-                <w:rFonts w:ascii="Calibri" w:hAnsi="Calibri"/>
-              </w:rPr>
-              <w:t xml:space="preserve">   - **Relación con el </w:t>
-            </w:r>
-            <w:proofErr w:type="gramStart"/>
-            <w:r>
-              <w:rPr>
-                <w:rFonts w:ascii="Calibri" w:hAnsi="Calibri"/>
-              </w:rPr>
-              <w:t>Programa:*</w:t>
-            </w:r>
-            <w:proofErr w:type="gramEnd"/>
-            <w:r>
-              <w:rPr>
-                <w:rFonts w:ascii="Calibri" w:hAnsi="Calibri"/>
-              </w:rPr>
-              <w:t>* Promueve la capacidad de los estudiantes para aprender de manera autónoma, una competencia clave para el éxito académico y profesional, reflejada en la política de formación de la Universidad de Antioquia.</w:t>
+              <w:t xml:space="preserve">   - **Descripción:** A través del enfoque de Aula Invertida y el uso de recursos tecnológicos, los estudiantes aprenden a gestionar su propio proceso de aprendizaje. Desarrollan habilidades para la autoevaluación y la búsqueda independiente de información.</w:t>
+            </w:r>
+          </w:p>
+          <w:p>
+            <w:pPr>
+              <w:jc w:val="both"/>
+              <w:rPr>
+                <w:rFonts w:ascii="Calibri" w:hAnsi="Calibri"/>
+              </w:rPr>
+            </w:pPr>
+            <w:r>
+              <w:rPr>
+                <w:rFonts w:ascii="Calibri" w:hAnsi="Calibri"/>
+              </w:rPr>
+              <w:t xml:space="preserve">   - **Relación con el Programa:** Promueve la capacidad de los estudiantes para aprender de manera autónoma, una competencia clave para el éxito académico y profesional, reflejada en la política de formación de la Universidad de Antioquia.</w:t>
             </w:r>
           </w:p>
           <w:p>
@@ -13805,49 +11865,21 @@
               <w:rPr>
                 <w:rFonts w:ascii="Calibri" w:hAnsi="Calibri"/>
               </w:rPr>
-              <w:t xml:space="preserve">   - **</w:t>
-            </w:r>
-            <w:proofErr w:type="gramStart"/>
-            <w:r>
-              <w:rPr>
-                <w:rFonts w:ascii="Calibri" w:hAnsi="Calibri"/>
-              </w:rPr>
-              <w:t>Descripción:*</w:t>
-            </w:r>
-            <w:proofErr w:type="gramEnd"/>
-            <w:r>
-              <w:rPr>
-                <w:rFonts w:ascii="Calibri" w:hAnsi="Calibri"/>
-              </w:rPr>
-              <w:t>* Los estudiantes aplican metodologías de lógica matemática y teoría de conjuntos a problemas prácticos y teóricos. Esto incluye el uso de técnicas de demostración, inferencias, y operaciones con conjuntos.</w:t>
-            </w:r>
-          </w:p>
-          <w:p>
-            <w:pPr>
-              <w:jc w:val="both"/>
-              <w:rPr>
-                <w:rFonts w:ascii="Calibri" w:hAnsi="Calibri"/>
-              </w:rPr>
-            </w:pPr>
-            <w:r>
-              <w:rPr>
-                <w:rFonts w:ascii="Calibri" w:hAnsi="Calibri"/>
-              </w:rPr>
-              <w:t xml:space="preserve">   - **Relación con el </w:t>
-            </w:r>
-            <w:proofErr w:type="gramStart"/>
-            <w:r>
-              <w:rPr>
-                <w:rFonts w:ascii="Calibri" w:hAnsi="Calibri"/>
-              </w:rPr>
-              <w:t>Programa:*</w:t>
-            </w:r>
-            <w:proofErr w:type="gramEnd"/>
-            <w:r>
-              <w:rPr>
-                <w:rFonts w:ascii="Calibri" w:hAnsi="Calibri"/>
-              </w:rPr>
-              <w:t>* Alineado con el objetivo de formar expertos en el uso y aplicación de métodos matemáticos, que es central en el Acuerdo Académico 583.</w:t>
+              <w:t xml:space="preserve">   - **Descripción:** Los estudiantes aplican metodologías de lógica matemática y teoría de conjuntos a problemas prácticos y teóricos. Esto incluye el uso de técnicas de demostración, inferencias, y operaciones con conjuntos.</w:t>
+            </w:r>
+          </w:p>
+          <w:p>
+            <w:pPr>
+              <w:jc w:val="both"/>
+              <w:rPr>
+                <w:rFonts w:ascii="Calibri" w:hAnsi="Calibri"/>
+              </w:rPr>
+            </w:pPr>
+            <w:r>
+              <w:rPr>
+                <w:rFonts w:ascii="Calibri" w:hAnsi="Calibri"/>
+              </w:rPr>
+              <w:t xml:space="preserve">   - **Relación con el Programa:** Alineado con el objetivo de formar expertos en el uso y aplicación de métodos matemáticos, que es central en el Acuerdo Académico 583.</w:t>
             </w:r>
           </w:p>
           <w:p>
@@ -13883,49 +11915,21 @@
               <w:rPr>
                 <w:rFonts w:ascii="Calibri" w:hAnsi="Calibri"/>
               </w:rPr>
-              <w:t xml:space="preserve">   - **</w:t>
-            </w:r>
-            <w:proofErr w:type="gramStart"/>
-            <w:r>
-              <w:rPr>
-                <w:rFonts w:ascii="Calibri" w:hAnsi="Calibri"/>
-              </w:rPr>
-              <w:t>Descripción:*</w:t>
-            </w:r>
-            <w:proofErr w:type="gramEnd"/>
-            <w:r>
-              <w:rPr>
-                <w:rFonts w:ascii="Calibri" w:hAnsi="Calibri"/>
-              </w:rPr>
-              <w:t>* Los proyectos colaborativos fomentan el trabajo en equipo y la comunicación efectiva entre estudiantes. Desarrollan habilidades para resolver problemas en grupo y contribuir a proyectos conjuntos.</w:t>
-            </w:r>
-          </w:p>
-          <w:p>
-            <w:pPr>
-              <w:jc w:val="both"/>
-              <w:rPr>
-                <w:rFonts w:ascii="Calibri" w:hAnsi="Calibri"/>
-              </w:rPr>
-            </w:pPr>
-            <w:r>
-              <w:rPr>
-                <w:rFonts w:ascii="Calibri" w:hAnsi="Calibri"/>
-              </w:rPr>
-              <w:t xml:space="preserve">   - **Relación con el </w:t>
-            </w:r>
-            <w:proofErr w:type="gramStart"/>
-            <w:r>
-              <w:rPr>
-                <w:rFonts w:ascii="Calibri" w:hAnsi="Calibri"/>
-              </w:rPr>
-              <w:t>Programa:*</w:t>
-            </w:r>
-            <w:proofErr w:type="gramEnd"/>
-            <w:r>
-              <w:rPr>
-                <w:rFonts w:ascii="Calibri" w:hAnsi="Calibri"/>
-              </w:rPr>
-              <w:t>* Refleja la intención del programa de formar profesionales capaces de colaborar y trabajar en entornos interdisciplinarios, tal como se especifica en la Política Institucional.</w:t>
+              <w:t xml:space="preserve">   - **Descripción:** Los proyectos colaborativos fomentan el trabajo en equipo y la comunicación efectiva entre estudiantes. Desarrollan habilidades para resolver problemas en grupo y contribuir a proyectos conjuntos.</w:t>
+            </w:r>
+          </w:p>
+          <w:p>
+            <w:pPr>
+              <w:jc w:val="both"/>
+              <w:rPr>
+                <w:rFonts w:ascii="Calibri" w:hAnsi="Calibri"/>
+              </w:rPr>
+            </w:pPr>
+            <w:r>
+              <w:rPr>
+                <w:rFonts w:ascii="Calibri" w:hAnsi="Calibri"/>
+              </w:rPr>
+              <w:t xml:space="preserve">   - **Relación con el Programa:** Refleja la intención del programa de formar profesionales capaces de colaborar y trabajar en entornos interdisciplinarios, tal como se especifica en la Política Institucional.</w:t>
             </w:r>
           </w:p>
           <w:p>
@@ -13961,49 +11965,21 @@
               <w:rPr>
                 <w:rFonts w:ascii="Calibri" w:hAnsi="Calibri"/>
               </w:rPr>
-              <w:t xml:space="preserve">   - **</w:t>
-            </w:r>
-            <w:proofErr w:type="gramStart"/>
-            <w:r>
-              <w:rPr>
-                <w:rFonts w:ascii="Calibri" w:hAnsi="Calibri"/>
-              </w:rPr>
-              <w:t>Descripción:*</w:t>
-            </w:r>
-            <w:proofErr w:type="gramEnd"/>
-            <w:r>
-              <w:rPr>
-                <w:rFonts w:ascii="Calibri" w:hAnsi="Calibri"/>
-              </w:rPr>
-              <w:t>* El uso de herramientas tecnológicas como Python, LaTeX, y Git es fundamental en el curso. Los estudiantes desarrollan competencias tecnológicas que son esenciales para el trabajo en matemáticas y la investigación.</w:t>
-            </w:r>
-          </w:p>
-          <w:p>
-            <w:pPr>
-              <w:jc w:val="both"/>
-              <w:rPr>
-                <w:rFonts w:ascii="Calibri" w:hAnsi="Calibri"/>
-              </w:rPr>
-            </w:pPr>
-            <w:r>
-              <w:rPr>
-                <w:rFonts w:ascii="Calibri" w:hAnsi="Calibri"/>
-              </w:rPr>
-              <w:t xml:space="preserve">   - **Relación con el </w:t>
-            </w:r>
-            <w:proofErr w:type="gramStart"/>
-            <w:r>
-              <w:rPr>
-                <w:rFonts w:ascii="Calibri" w:hAnsi="Calibri"/>
-              </w:rPr>
-              <w:t>Programa:*</w:t>
-            </w:r>
-            <w:proofErr w:type="gramEnd"/>
-            <w:r>
-              <w:rPr>
-                <w:rFonts w:ascii="Calibri" w:hAnsi="Calibri"/>
-              </w:rPr>
-              <w:t>* Este proceso apoya el objetivo de capacitar a los estudiantes en el uso de tecnologías actuales en su campo, como se establece en el Acuerdo Académico 583.</w:t>
+              <w:t xml:space="preserve">   - **Descripción:** El uso de herramientas tecnológicas como Python, LaTeX, y Git es fundamental en el curso. Los estudiantes desarrollan competencias tecnológicas que son esenciales para el trabajo en matemáticas y la investigación.</w:t>
+            </w:r>
+          </w:p>
+          <w:p>
+            <w:pPr>
+              <w:jc w:val="both"/>
+              <w:rPr>
+                <w:rFonts w:ascii="Calibri" w:hAnsi="Calibri"/>
+              </w:rPr>
+            </w:pPr>
+            <w:r>
+              <w:rPr>
+                <w:rFonts w:ascii="Calibri" w:hAnsi="Calibri"/>
+              </w:rPr>
+              <w:t xml:space="preserve">   - **Relación con el Programa:** Este proceso apoya el objetivo de capacitar a los estudiantes en el uso de tecnologías actuales en su campo, como se establece en el Acuerdo Académico 583.</w:t>
             </w:r>
           </w:p>
           <w:p>
@@ -14061,49 +12037,21 @@
               <w:rPr>
                 <w:rFonts w:ascii="Calibri" w:hAnsi="Calibri"/>
               </w:rPr>
-              <w:t xml:space="preserve">   - **</w:t>
-            </w:r>
-            <w:proofErr w:type="gramStart"/>
-            <w:r>
-              <w:rPr>
-                <w:rFonts w:ascii="Calibri" w:hAnsi="Calibri"/>
-              </w:rPr>
-              <w:t>Descripción:*</w:t>
-            </w:r>
-            <w:proofErr w:type="gramEnd"/>
-            <w:r>
-              <w:rPr>
-                <w:rFonts w:ascii="Calibri" w:hAnsi="Calibri"/>
-              </w:rPr>
-              <w:t>* Los estudiantes adquieren un conocimiento profundo de los conceptos básicos de la lógica matemática, incluyendo operaciones lógicas, tablas de verdad, tautologías, y métodos de demostración.</w:t>
-            </w:r>
-          </w:p>
-          <w:p>
-            <w:pPr>
-              <w:jc w:val="both"/>
-              <w:rPr>
-                <w:rFonts w:ascii="Calibri" w:hAnsi="Calibri"/>
-              </w:rPr>
-            </w:pPr>
-            <w:r>
-              <w:rPr>
-                <w:rFonts w:ascii="Calibri" w:hAnsi="Calibri"/>
-              </w:rPr>
-              <w:t xml:space="preserve">   - **Relación con el </w:t>
-            </w:r>
-            <w:proofErr w:type="gramStart"/>
-            <w:r>
-              <w:rPr>
-                <w:rFonts w:ascii="Calibri" w:hAnsi="Calibri"/>
-              </w:rPr>
-              <w:t>Programa:*</w:t>
-            </w:r>
-            <w:proofErr w:type="gramEnd"/>
-            <w:r>
-              <w:rPr>
-                <w:rFonts w:ascii="Calibri" w:hAnsi="Calibri"/>
-              </w:rPr>
-              <w:t>* Este resultado está alineado con el objetivo de que los estudiantes comprendan y apliquen los principios fundamentales de las matemáticas, como se define en el Acuerdo Académico 583.</w:t>
+              <w:t xml:space="preserve">   - **Descripción:** Los estudiantes adquieren un conocimiento profundo de los conceptos básicos de la lógica matemática, incluyendo operaciones lógicas, tablas de verdad, tautologías, y métodos de demostración.</w:t>
+            </w:r>
+          </w:p>
+          <w:p>
+            <w:pPr>
+              <w:jc w:val="both"/>
+              <w:rPr>
+                <w:rFonts w:ascii="Calibri" w:hAnsi="Calibri"/>
+              </w:rPr>
+            </w:pPr>
+            <w:r>
+              <w:rPr>
+                <w:rFonts w:ascii="Calibri" w:hAnsi="Calibri"/>
+              </w:rPr>
+              <w:t xml:space="preserve">   - **Relación con el Programa:** Este resultado está alineado con el objetivo de que los estudiantes comprendan y apliquen los principios fundamentales de las matemáticas, como se define en el Acuerdo Académico 583.</w:t>
             </w:r>
           </w:p>
           <w:p>
@@ -14139,49 +12087,21 @@
               <w:rPr>
                 <w:rFonts w:ascii="Calibri" w:hAnsi="Calibri"/>
               </w:rPr>
-              <w:t xml:space="preserve">   - **</w:t>
-            </w:r>
-            <w:proofErr w:type="gramStart"/>
-            <w:r>
-              <w:rPr>
-                <w:rFonts w:ascii="Calibri" w:hAnsi="Calibri"/>
-              </w:rPr>
-              <w:t>Descripción:*</w:t>
-            </w:r>
-            <w:proofErr w:type="gramEnd"/>
-            <w:r>
-              <w:rPr>
-                <w:rFonts w:ascii="Calibri" w:hAnsi="Calibri"/>
-              </w:rPr>
-              <w:t>* Los estudiantes demuestran la capacidad de aplicar métodos de lógica matemática y teoría de conjuntos para resolver problemas complejos y desarrollar argumentos matemáticos rigurosos.</w:t>
-            </w:r>
-          </w:p>
-          <w:p>
-            <w:pPr>
-              <w:jc w:val="both"/>
-              <w:rPr>
-                <w:rFonts w:ascii="Calibri" w:hAnsi="Calibri"/>
-              </w:rPr>
-            </w:pPr>
-            <w:r>
-              <w:rPr>
-                <w:rFonts w:ascii="Calibri" w:hAnsi="Calibri"/>
-              </w:rPr>
-              <w:t xml:space="preserve">   - **Relación con el </w:t>
-            </w:r>
-            <w:proofErr w:type="gramStart"/>
-            <w:r>
-              <w:rPr>
-                <w:rFonts w:ascii="Calibri" w:hAnsi="Calibri"/>
-              </w:rPr>
-              <w:t>Programa:*</w:t>
-            </w:r>
-            <w:proofErr w:type="gramEnd"/>
-            <w:r>
-              <w:rPr>
-                <w:rFonts w:ascii="Calibri" w:hAnsi="Calibri"/>
-              </w:rPr>
-              <w:t>* Refleja la competencia para abordar problemas matemáticos avanzados, una habilidad clave para los futuros profesionales en el campo de las matemáticas.</w:t>
+              <w:t xml:space="preserve">   - **Descripción:** Los estudiantes demuestran la capacidad de aplicar métodos de lógica matemática y teoría de conjuntos para resolver problemas complejos y desarrollar argumentos matemáticos rigurosos.</w:t>
+            </w:r>
+          </w:p>
+          <w:p>
+            <w:pPr>
+              <w:jc w:val="both"/>
+              <w:rPr>
+                <w:rFonts w:ascii="Calibri" w:hAnsi="Calibri"/>
+              </w:rPr>
+            </w:pPr>
+            <w:r>
+              <w:rPr>
+                <w:rFonts w:ascii="Calibri" w:hAnsi="Calibri"/>
+              </w:rPr>
+              <w:t xml:space="preserve">   - **Relación con el Programa:** Refleja la competencia para abordar problemas matemáticos avanzados, una habilidad clave para los futuros profesionales en el campo de las matemáticas.</w:t>
             </w:r>
           </w:p>
           <w:p>
@@ -14217,49 +12137,21 @@
               <w:rPr>
                 <w:rFonts w:ascii="Calibri" w:hAnsi="Calibri"/>
               </w:rPr>
-              <w:t xml:space="preserve">   - **</w:t>
-            </w:r>
-            <w:proofErr w:type="gramStart"/>
-            <w:r>
-              <w:rPr>
-                <w:rFonts w:ascii="Calibri" w:hAnsi="Calibri"/>
-              </w:rPr>
-              <w:t>Descripción:*</w:t>
-            </w:r>
-            <w:proofErr w:type="gramEnd"/>
-            <w:r>
-              <w:rPr>
-                <w:rFonts w:ascii="Calibri" w:hAnsi="Calibri"/>
-              </w:rPr>
-              <w:t>* Los estudiantes desarrollan habilidades para comunicar sus ideas y soluciones de manera clara y efectiva, tanto en formato escrito como oral, utilizando herramientas como LaTeX para la documentación.</w:t>
-            </w:r>
-          </w:p>
-          <w:p>
-            <w:pPr>
-              <w:jc w:val="both"/>
-              <w:rPr>
-                <w:rFonts w:ascii="Calibri" w:hAnsi="Calibri"/>
-              </w:rPr>
-            </w:pPr>
-            <w:r>
-              <w:rPr>
-                <w:rFonts w:ascii="Calibri" w:hAnsi="Calibri"/>
-              </w:rPr>
-              <w:t xml:space="preserve">   - **Relación con el </w:t>
-            </w:r>
-            <w:proofErr w:type="gramStart"/>
-            <w:r>
-              <w:rPr>
-                <w:rFonts w:ascii="Calibri" w:hAnsi="Calibri"/>
-              </w:rPr>
-              <w:t>Programa:*</w:t>
-            </w:r>
-            <w:proofErr w:type="gramEnd"/>
-            <w:r>
-              <w:rPr>
-                <w:rFonts w:ascii="Calibri" w:hAnsi="Calibri"/>
-              </w:rPr>
-              <w:t>* Alineado con el objetivo de formar profesionales capaces de comunicar sus resultados y trabajar de manera efectiva en contextos científicos y académicos.</w:t>
+              <w:t xml:space="preserve">   - **Descripción:** Los estudiantes desarrollan habilidades para comunicar sus ideas y soluciones de manera clara y efectiva, tanto en formato escrito como oral, utilizando herramientas como LaTeX para la documentación.</w:t>
+            </w:r>
+          </w:p>
+          <w:p>
+            <w:pPr>
+              <w:jc w:val="both"/>
+              <w:rPr>
+                <w:rFonts w:ascii="Calibri" w:hAnsi="Calibri"/>
+              </w:rPr>
+            </w:pPr>
+            <w:r>
+              <w:rPr>
+                <w:rFonts w:ascii="Calibri" w:hAnsi="Calibri"/>
+              </w:rPr>
+              <w:t xml:space="preserve">   - **Relación con el Programa:** Alineado con el objetivo de formar profesionales capaces de comunicar sus resultados y trabajar de manera efectiva en contextos científicos y académicos.</w:t>
             </w:r>
           </w:p>
           <w:p>
@@ -14295,63 +12187,21 @@
               <w:rPr>
                 <w:rFonts w:ascii="Calibri" w:hAnsi="Calibri"/>
               </w:rPr>
-              <w:t xml:space="preserve">   - **</w:t>
-            </w:r>
-            <w:proofErr w:type="gramStart"/>
-            <w:r>
-              <w:rPr>
-                <w:rFonts w:ascii="Calibri" w:hAnsi="Calibri"/>
-              </w:rPr>
-              <w:t>Descripción:*</w:t>
-            </w:r>
-            <w:proofErr w:type="gramEnd"/>
-            <w:r>
-              <w:rPr>
-                <w:rFonts w:ascii="Calibri" w:hAnsi="Calibri"/>
-              </w:rPr>
-              <w:t xml:space="preserve">* Los estudiantes adquieren competencias en el uso de tecnologías matemáticas y herramientas colaborativas, como Python, </w:t>
-            </w:r>
-            <w:proofErr w:type="spellStart"/>
-            <w:r>
-              <w:rPr>
-                <w:rFonts w:ascii="Calibri" w:hAnsi="Calibri"/>
-              </w:rPr>
-              <w:t>Jupyter</w:t>
-            </w:r>
-            <w:proofErr w:type="spellEnd"/>
-            <w:r>
-              <w:rPr>
-                <w:rFonts w:ascii="Calibri" w:hAnsi="Calibri"/>
-              </w:rPr>
-              <w:t>, y Git, para el análisis y resolución de problemas.</w:t>
-            </w:r>
-          </w:p>
-          <w:p>
-            <w:pPr>
-              <w:jc w:val="both"/>
-              <w:rPr>
-                <w:rFonts w:ascii="Calibri" w:hAnsi="Calibri"/>
-              </w:rPr>
-            </w:pPr>
-            <w:r>
-              <w:rPr>
-                <w:rFonts w:ascii="Calibri" w:hAnsi="Calibri"/>
-              </w:rPr>
-              <w:t xml:space="preserve">   - **Relación con el </w:t>
-            </w:r>
-            <w:proofErr w:type="gramStart"/>
-            <w:r>
-              <w:rPr>
-                <w:rFonts w:ascii="Calibri" w:hAnsi="Calibri"/>
-              </w:rPr>
-              <w:t>Programa:*</w:t>
-            </w:r>
-            <w:proofErr w:type="gramEnd"/>
-            <w:r>
-              <w:rPr>
-                <w:rFonts w:ascii="Calibri" w:hAnsi="Calibri"/>
-              </w:rPr>
-              <w:t>* Este resultado apoya la formación en habilidades tecnológicas que son esenciales para la práctica profesional y la investigación en matemáticas.</w:t>
+              <w:t xml:space="preserve">   - **Descripción:** Los estudiantes adquieren competencias en el uso de tecnologías matemáticas y herramientas colaborativas, como Python, Jupyter, y Git, para el análisis y resolución de problemas.</w:t>
+            </w:r>
+          </w:p>
+          <w:p>
+            <w:pPr>
+              <w:jc w:val="both"/>
+              <w:rPr>
+                <w:rFonts w:ascii="Calibri" w:hAnsi="Calibri"/>
+              </w:rPr>
+            </w:pPr>
+            <w:r>
+              <w:rPr>
+                <w:rFonts w:ascii="Calibri" w:hAnsi="Calibri"/>
+              </w:rPr>
+              <w:t xml:space="preserve">   - **Relación con el Programa:** Este resultado apoya la formación en habilidades tecnológicas que son esenciales para la práctica profesional y la investigación en matemáticas.</w:t>
             </w:r>
           </w:p>
           <w:p>
@@ -14387,49 +12237,21 @@
               <w:rPr>
                 <w:rFonts w:ascii="Calibri" w:hAnsi="Calibri"/>
               </w:rPr>
-              <w:t xml:space="preserve">   - **</w:t>
-            </w:r>
-            <w:proofErr w:type="gramStart"/>
-            <w:r>
-              <w:rPr>
-                <w:rFonts w:ascii="Calibri" w:hAnsi="Calibri"/>
-              </w:rPr>
-              <w:t>Descripción:*</w:t>
-            </w:r>
-            <w:proofErr w:type="gramEnd"/>
-            <w:r>
-              <w:rPr>
-                <w:rFonts w:ascii="Calibri" w:hAnsi="Calibri"/>
-              </w:rPr>
-              <w:t>* Los estudiantes demuestran la habilidad para colaborar eficazmente en proyectos grupales y trabajar en entornos multidisciplinarios, integrando diversos enfoques y perspectivas.</w:t>
-            </w:r>
-          </w:p>
-          <w:p>
-            <w:pPr>
-              <w:jc w:val="both"/>
-              <w:rPr>
-                <w:rFonts w:ascii="Calibri" w:hAnsi="Calibri"/>
-              </w:rPr>
-            </w:pPr>
-            <w:r>
-              <w:rPr>
-                <w:rFonts w:ascii="Calibri" w:hAnsi="Calibri"/>
-              </w:rPr>
-              <w:t xml:space="preserve">   - **Relación con el </w:t>
-            </w:r>
-            <w:proofErr w:type="gramStart"/>
-            <w:r>
-              <w:rPr>
-                <w:rFonts w:ascii="Calibri" w:hAnsi="Calibri"/>
-              </w:rPr>
-              <w:t>Programa:*</w:t>
-            </w:r>
-            <w:proofErr w:type="gramEnd"/>
-            <w:r>
-              <w:rPr>
-                <w:rFonts w:ascii="Calibri" w:hAnsi="Calibri"/>
-              </w:rPr>
-              <w:t>* Refleja la intención de formar profesionales que puedan trabajar en equipos diversos y contribuir a proyectos multidisciplinarios, como se establece en la Política Institucional de la Universidad de Antioquia.</w:t>
+              <w:t xml:space="preserve">   - **Descripción:** Los estudiantes demuestran la habilidad para colaborar eficazmente en proyectos grupales y trabajar en entornos multidisciplinarios, integrando diversos enfoques y perspectivas.</w:t>
+            </w:r>
+          </w:p>
+          <w:p>
+            <w:pPr>
+              <w:jc w:val="both"/>
+              <w:rPr>
+                <w:rFonts w:ascii="Calibri" w:hAnsi="Calibri"/>
+              </w:rPr>
+            </w:pPr>
+            <w:r>
+              <w:rPr>
+                <w:rFonts w:ascii="Calibri" w:hAnsi="Calibri"/>
+              </w:rPr>
+              <w:t xml:space="preserve">   - **Relación con el Programa:** Refleja la intención de formar profesionales que puedan trabajar en equipos diversos y contribuir a proyectos multidisciplinarios, como se establece en la Política Institucional de la Universidad de Antioquia.</w:t>
             </w:r>
           </w:p>
           <w:p>
@@ -16203,27 +14025,7 @@
                 <w:sz w:val="22"/>
                 <w:szCs w:val="22"/>
               </w:rPr>
-              <w:t xml:space="preserve">Nombre completo del </w:t>
-            </w:r>
-            <w:proofErr w:type="gramStart"/>
-            <w:r>
-              <w:rPr>
-                <w:rFonts w:ascii="Calibri" w:hAnsi="Calibri" w:cs="Arial"/>
-                <w:b/>
-                <w:sz w:val="22"/>
-                <w:szCs w:val="22"/>
-              </w:rPr>
-              <w:t>Secretario</w:t>
-            </w:r>
-            <w:proofErr w:type="gramEnd"/>
-            <w:r>
-              <w:rPr>
-                <w:rFonts w:ascii="Calibri" w:hAnsi="Calibri" w:cs="Arial"/>
-                <w:b/>
-                <w:sz w:val="22"/>
-                <w:szCs w:val="22"/>
-              </w:rPr>
-              <w:t xml:space="preserve"> del Consejo de la Unidad Académica</w:t>
+              <w:t>Nombre completo del Secretario del Consejo de la Unidad Académica</w:t>
             </w:r>
           </w:p>
         </w:tc>
@@ -19885,7 +17687,6 @@
     <w:rsid w:val="004F4259"/>
     <w:rsid w:val="005112DC"/>
     <w:rsid w:val="00543A98"/>
-    <w:rsid w:val="0054529E"/>
     <w:rsid w:val="005702DD"/>
     <w:rsid w:val="00587E01"/>
     <w:rsid w:val="005A1DB9"/>
@@ -19934,6 +17735,7 @@
     <w:rsid w:val="00D43B6F"/>
     <w:rsid w:val="00DA05D2"/>
     <w:rsid w:val="00DB5BD7"/>
+    <w:rsid w:val="00DE3FA9"/>
     <w:rsid w:val="00DE7B52"/>
     <w:rsid w:val="00DF2A03"/>
     <w:rsid w:val="00DF468F"/>

</xml_diff>

<commit_message>
incluí el enfoque de género para el curso de Fundamentos de lógica
</commit_message>
<xml_diff>
--- a/3_programa_curso/3_prog_fund_logica_marco_canas_caucasia.docx
+++ b/3_programa_curso/3_prog_fund_logica_marco_canas_caucasia.docx
@@ -9784,25 +9784,25 @@
                 <w:b/>
                 <w:bCs/>
               </w:rPr>
-              <w:t>### **4. Participación en Redes Internacionales de Educación**</w:t>
-            </w:r>
-          </w:p>
-          <w:p>
-            <w:pPr>
-              <w:jc w:val="both"/>
-              <w:rPr>
-                <w:rFonts w:asciiTheme="minorHAnsi" w:hAnsiTheme="minorHAnsi"/>
-                <w:b/>
-                <w:bCs/>
-              </w:rPr>
-            </w:pPr>
-            <w:r>
-              <w:rPr>
-                <w:rFonts w:ascii="Calibri" w:hAnsi="Calibri"/>
-                <w:b/>
-                <w:bCs/>
-              </w:rPr>
-              <w:t xml:space="preserve">   - **Descripción:** </w:t>
+              <w:t>4. Participación en Redes Internacionales de Educación</w:t>
+            </w:r>
+          </w:p>
+          <w:p>
+            <w:pPr>
+              <w:jc w:val="both"/>
+              <w:rPr>
+                <w:rFonts w:asciiTheme="minorHAnsi" w:hAnsiTheme="minorHAnsi"/>
+                <w:b/>
+                <w:bCs/>
+              </w:rPr>
+            </w:pPr>
+            <w:r>
+              <w:rPr>
+                <w:rFonts w:ascii="Calibri" w:hAnsi="Calibri"/>
+                <w:b/>
+                <w:bCs/>
+              </w:rPr>
+              <w:t xml:space="preserve">   - Descripción: </w:t>
             </w:r>
             <w:r>
               <w:rPr>
@@ -9826,7 +9826,7 @@
                 <w:b/>
                 <w:bCs/>
               </w:rPr>
-              <w:t xml:space="preserve">   - **Propósito:** </w:t>
+              <w:t xml:space="preserve">   - Propósito: </w:t>
             </w:r>
             <w:r>
               <w:rPr>
@@ -9868,63 +9868,71 @@
               <w:jc w:val="both"/>
               <w:rPr>
                 <w:rFonts w:asciiTheme="minorHAnsi" w:hAnsiTheme="minorHAnsi"/>
-                <w:b/>
-                <w:bCs/>
-              </w:rPr>
-            </w:pPr>
-            <w:r>
-              <w:rPr>
-                <w:rFonts w:ascii="Calibri" w:hAnsi="Calibri"/>
-                <w:b/>
-                <w:bCs/>
-              </w:rPr>
-              <w:t xml:space="preserve">   - Descripción: Se fomenta el uso de herramientas y plataformas ampliamente utilizadas en la academia y la industria a nivel global, como Python, LaTeX, Markdown, y Git. Estas herramientas no solo son fundamentales en el curso, sino que también son estándar en muchos entornos profesionales e investigativos internacionales.</w:t>
-            </w:r>
-          </w:p>
-          <w:p>
-            <w:pPr>
-              <w:jc w:val="both"/>
-              <w:rPr>
-                <w:rFonts w:asciiTheme="minorHAnsi" w:hAnsiTheme="minorHAnsi"/>
-                <w:b/>
-                <w:bCs/>
-              </w:rPr>
-            </w:pPr>
-            <w:r>
-              <w:rPr>
-                <w:rFonts w:ascii="Calibri" w:hAnsi="Calibri"/>
-                <w:b/>
-                <w:bCs/>
-              </w:rPr>
-              <w:t xml:space="preserve">   - **Propósito:** Equipar a los estudiantes con habilidades tecnológicas que son altamente valoradas en el mercado laboral global, asegurando que estén preparados para contribuir en cualquier contexto profesional.</w:t>
-            </w:r>
-          </w:p>
-          <w:p>
-            <w:pPr>
-              <w:jc w:val="both"/>
-              <w:rPr>
-                <w:rFonts w:asciiTheme="minorHAnsi" w:hAnsiTheme="minorHAnsi"/>
-                <w:b/>
-                <w:bCs/>
-              </w:rPr>
-            </w:pPr>
-          </w:p>
-          <w:p>
-            <w:pPr>
-              <w:jc w:val="both"/>
-              <w:rPr>
-                <w:rFonts w:asciiTheme="minorHAnsi" w:hAnsiTheme="minorHAnsi"/>
-                <w:b/>
-                <w:bCs/>
-              </w:rPr>
-            </w:pPr>
-            <w:r>
-              <w:rPr>
-                <w:rFonts w:ascii="Calibri" w:hAnsi="Calibri"/>
-                <w:b/>
-                <w:bCs/>
-              </w:rPr>
-              <w:t>### **6. Desarrollo de Competencias Interculturales**</w:t>
+              </w:rPr>
+            </w:pPr>
+            <w:r>
+              <w:rPr>
+                <w:rFonts w:ascii="Calibri" w:hAnsi="Calibri"/>
+                <w:b/>
+                <w:bCs/>
+              </w:rPr>
+              <w:t xml:space="preserve">   - Descripción: </w:t>
+            </w:r>
+            <w:r>
+              <w:rPr>
+                <w:rFonts w:ascii="Calibri" w:hAnsi="Calibri"/>
+              </w:rPr>
+              <w:t>Se fomenta el uso de herramientas y plataformas ampliamente utilizadas en la academia y la industria a nivel global, como Python, LaTeX, Markdown, y Git. Estas herramientas no solo son fundamentales en el curso, sino que también son estándar en muchos entornos profesionales e investigativos internacionales.</w:t>
+            </w:r>
+          </w:p>
+          <w:p>
+            <w:pPr>
+              <w:jc w:val="both"/>
+              <w:rPr>
+                <w:rFonts w:asciiTheme="minorHAnsi" w:hAnsiTheme="minorHAnsi"/>
+              </w:rPr>
+            </w:pPr>
+            <w:r>
+              <w:rPr>
+                <w:rFonts w:ascii="Calibri" w:hAnsi="Calibri"/>
+                <w:b/>
+                <w:bCs/>
+              </w:rPr>
+              <w:t xml:space="preserve">   - Propósito: </w:t>
+            </w:r>
+            <w:r>
+              <w:rPr>
+                <w:rFonts w:ascii="Calibri" w:hAnsi="Calibri"/>
+              </w:rPr>
+              <w:t>Equipar a los estudiantes con habilidades tecnológicas que son altamente valoradas en el mercado laboral global, asegurando que estén preparados para contribuir en cualquier contexto profesional.</w:t>
+            </w:r>
+          </w:p>
+          <w:p>
+            <w:pPr>
+              <w:jc w:val="both"/>
+              <w:rPr>
+                <w:rFonts w:asciiTheme="minorHAnsi" w:hAnsiTheme="minorHAnsi"/>
+                <w:b/>
+                <w:bCs/>
+              </w:rPr>
+            </w:pPr>
+          </w:p>
+          <w:p>
+            <w:pPr>
+              <w:jc w:val="both"/>
+              <w:rPr>
+                <w:rFonts w:asciiTheme="minorHAnsi" w:hAnsiTheme="minorHAnsi"/>
+                <w:b/>
+                <w:bCs/>
+              </w:rPr>
+            </w:pPr>
+            <w:r>
+              <w:rPr>
+                <w:rFonts w:ascii="Calibri" w:hAnsi="Calibri"/>
+                <w:b/>
+                <w:bCs/>
+              </w:rPr>
+              <w:t>6. Desarrollo de Competencias Interculturales</w:t>
             </w:r>
           </w:p>
           <w:p>
@@ -9946,7 +9954,7 @@
                 <w:b/>
                 <w:bCs/>
               </w:rPr>
-              <w:t>- **Descripción:**</w:t>
+              <w:t>- Descripción:</w:t>
             </w:r>
             <w:r>
               <w:rPr>
@@ -9974,7 +9982,7 @@
                 <w:b/>
                 <w:bCs/>
               </w:rPr>
-              <w:t>- **Propósito:**</w:t>
+              <w:t>- Propósito:</w:t>
             </w:r>
             <w:r>
               <w:rPr>
@@ -10008,54 +10016,82 @@
               </w:rPr>
               <w:t xml:space="preserve"> 7. Invitación a Conferencistas Internacionales</w:t>
             </w:r>
-          </w:p>
-          <w:p>
-            <w:pPr>
-              <w:jc w:val="both"/>
-              <w:rPr>
-                <w:rFonts w:asciiTheme="minorHAnsi" w:hAnsiTheme="minorHAnsi"/>
-                <w:b/>
-                <w:bCs/>
-              </w:rPr>
-            </w:pPr>
-            <w:r>
-              <w:rPr>
-                <w:rFonts w:ascii="Calibri" w:hAnsi="Calibri"/>
-                <w:b/>
-                <w:bCs/>
-              </w:rPr>
-              <w:t xml:space="preserve">   - **Descripción:** </w:t>
-            </w:r>
-            <w:r>
-              <w:rPr>
-                <w:rFonts w:ascii="Calibri" w:hAnsi="Calibri"/>
-              </w:rPr>
-              <w:t xml:space="preserve">Se organizan conferencias y seminarios con expertos internacionales en lógica </w:t>
+            <w:r>
+              <w:rPr>
+                <w:rFonts w:ascii="Calibri" w:hAnsi="Calibri"/>
+                <w:b/>
+                <w:bCs/>
+              </w:rPr>
+              <w:t xml:space="preserve">: </w:t>
+            </w:r>
+            <w:r>
+              <w:rPr>
+                <w:rFonts w:ascii="Calibri" w:hAnsi="Calibri"/>
+                <w:b/>
+                <w:bCs/>
+              </w:rPr>
+              <w:t>https://www.andrew.cmu.edu/user/avigad/</w:t>
+            </w:r>
+          </w:p>
+          <w:p>
+            <w:pPr>
+              <w:jc w:val="both"/>
+              <w:rPr>
+                <w:rFonts w:asciiTheme="minorHAnsi" w:hAnsiTheme="minorHAnsi"/>
+                <w:b/>
+                <w:bCs/>
+              </w:rPr>
+            </w:pPr>
+            <w:r>
+              <w:rPr>
+                <w:rFonts w:ascii="Calibri" w:hAnsi="Calibri"/>
+                <w:b/>
+                <w:bCs/>
+              </w:rPr>
+              <w:t xml:space="preserve">   - Descripción: </w:t>
+            </w:r>
+            <w:r>
+              <w:rPr>
+                <w:rFonts w:ascii="Calibri" w:hAnsi="Calibri"/>
+              </w:rPr>
+              <w:t xml:space="preserve">Se </w:t>
+            </w:r>
+            <w:r>
+              <w:rPr>
+                <w:rFonts w:ascii="Calibri" w:hAnsi="Calibri"/>
+              </w:rPr>
+              <w:t xml:space="preserve">invita a los estudiantes a </w:t>
+            </w:r>
+            <w:r>
+              <w:rPr>
+                <w:rFonts w:ascii="Calibri" w:hAnsi="Calibri"/>
+              </w:rPr>
+              <w:t xml:space="preserve">conferencias y seminarios con expertos internacionales en </w:t>
             </w:r>
             <w:r>
               <w:rPr>
                 <w:rFonts w:ascii="Calibri" w:hAnsi="Calibri"/>
               </w:rPr>
               <w:lastRenderedPageBreak/>
-              <w:t>matemática y educación matemática, que se imparten virtualmente o de manera presencial. Estas sesiones permiten a los estudiantes interactuar con académicos y profesionales de otros países, exponiéndolos a enfoques y experiencias diversas.</w:t>
-            </w:r>
-          </w:p>
-          <w:p>
-            <w:pPr>
-              <w:jc w:val="both"/>
-              <w:rPr>
-                <w:rFonts w:asciiTheme="minorHAnsi" w:hAnsiTheme="minorHAnsi"/>
-                <w:b/>
-                <w:bCs/>
-              </w:rPr>
-            </w:pPr>
-            <w:r>
-              <w:rPr>
-                <w:rFonts w:ascii="Calibri" w:hAnsi="Calibri"/>
-                <w:b/>
-                <w:bCs/>
-              </w:rPr>
-              <w:t xml:space="preserve">   - **Propósito:** </w:t>
+              <w:t>lógica matemática y educación matemática, que se imparten virtualmente o de manera presencial. Estas sesiones permiten a los estudiantes interactuar con académicos y profesionales de otros países, exponiéndolos a enfoques y experiencias diversas.</w:t>
+            </w:r>
+          </w:p>
+          <w:p>
+            <w:pPr>
+              <w:jc w:val="both"/>
+              <w:rPr>
+                <w:rFonts w:asciiTheme="minorHAnsi" w:hAnsiTheme="minorHAnsi"/>
+                <w:b/>
+                <w:bCs/>
+              </w:rPr>
+            </w:pPr>
+            <w:r>
+              <w:rPr>
+                <w:rFonts w:ascii="Calibri" w:hAnsi="Calibri"/>
+                <w:b/>
+                <w:bCs/>
+              </w:rPr>
+              <w:t xml:space="preserve">   - Propósito: </w:t>
             </w:r>
             <w:r>
               <w:rPr>
@@ -10160,23 +10196,32 @@
           </w:p>
           <w:p>
             <w:pPr>
+              <w:jc w:val="both"/>
+              <w:rPr>
+                <w:rFonts w:asciiTheme="minorHAnsi" w:hAnsiTheme="minorHAnsi"/>
+                <w:b/>
+                <w:bCs/>
+              </w:rPr>
+            </w:pPr>
+            <w:r>
+              <w:rPr>
+                <w:rFonts w:ascii="Calibri" w:hAnsi="Calibri"/>
+                <w:b/>
+                <w:bCs/>
+              </w:rPr>
+              <w:t>Estrategias para Abordar o Visibilizar la Diversidad en el Curso de Fundamentos de Lógica Matemática</w:t>
+            </w:r>
+          </w:p>
+          <w:p>
+            <w:pPr>
               <w:pStyle w:val="Prrafodelista"/>
               <w:ind w:left="360"/>
               <w:jc w:val="both"/>
               <w:rPr>
-                <w:rFonts w:asciiTheme="minorHAnsi" w:hAnsiTheme="minorHAnsi"/>
-                <w:b/>
-                <w:bCs/>
-              </w:rPr>
-            </w:pPr>
-            <w:r>
-              <w:rPr>
-                <w:rFonts w:ascii="Calibri" w:hAnsi="Calibri"/>
-                <w:b/>
-                <w:bCs/>
-              </w:rPr>
-              <w:t>**Estrategias para Abordar o Visibilizar la Diversidad en el Curso de Fundamentos de Lógica Matemática**</w:t>
-            </w:r>
+                <w:b/>
+                <w:bCs/>
+              </w:rPr>
+            </w:pPr>
           </w:p>
           <w:p>
             <w:pPr>
@@ -10184,10 +10229,17 @@
               <w:ind w:left="360"/>
               <w:jc w:val="both"/>
               <w:rPr>
-                <w:b/>
-                <w:bCs/>
-              </w:rPr>
-            </w:pPr>
+                <w:rFonts w:asciiTheme="minorHAnsi" w:hAnsiTheme="minorHAnsi"/>
+              </w:rPr>
+            </w:pPr>
+            <w:r>
+              <w:rPr>
+                <w:rFonts w:ascii="Calibri" w:hAnsi="Calibri"/>
+                <w:b/>
+                <w:bCs/>
+              </w:rPr>
+              <w:t>1. Perspectiva de Género</w:t>
+            </w:r>
           </w:p>
           <w:p>
             <w:pPr>
@@ -10198,14 +10250,6 @@
                 <w:rFonts w:asciiTheme="minorHAnsi" w:hAnsiTheme="minorHAnsi"/>
               </w:rPr>
             </w:pPr>
-            <w:r>
-              <w:rPr>
-                <w:rFonts w:ascii="Calibri" w:hAnsi="Calibri"/>
-                <w:b/>
-                <w:bCs/>
-              </w:rPr>
-              <w:t>1. Perspectiva de Género</w:t>
-            </w:r>
           </w:p>
           <w:p>
             <w:pPr>
@@ -10214,8 +10258,18 @@
               <w:jc w:val="both"/>
               <w:rPr>
                 <w:rFonts w:asciiTheme="minorHAnsi" w:hAnsiTheme="minorHAnsi"/>
-              </w:rPr>
-            </w:pPr>
+                <w:b/>
+                <w:bCs/>
+              </w:rPr>
+            </w:pPr>
+            <w:r>
+              <w:rPr>
+                <w:rFonts w:ascii="Calibri" w:hAnsi="Calibri"/>
+                <w:b/>
+                <w:bCs/>
+              </w:rPr>
+              <w:t>- Materiales Inclusivos</w:t>
+            </w:r>
           </w:p>
           <w:p>
             <w:pPr>
@@ -10224,17 +10278,27 @@
               <w:jc w:val="both"/>
               <w:rPr>
                 <w:rFonts w:asciiTheme="minorHAnsi" w:hAnsiTheme="minorHAnsi"/>
-                <w:b/>
-                <w:bCs/>
-              </w:rPr>
-            </w:pPr>
-            <w:r>
-              <w:rPr>
-                <w:rFonts w:ascii="Calibri" w:hAnsi="Calibri"/>
-                <w:b/>
-                <w:bCs/>
-              </w:rPr>
-              <w:t>- Materiales Inclusivos</w:t>
+              </w:rPr>
+            </w:pPr>
+            <w:r>
+              <w:rPr>
+                <w:rFonts w:ascii="Calibri" w:hAnsi="Calibri"/>
+              </w:rPr>
+              <w:t xml:space="preserve">  </w:t>
+            </w:r>
+            <w:r>
+              <w:rPr>
+                <w:rFonts w:ascii="Calibri" w:hAnsi="Calibri"/>
+                <w:b/>
+                <w:bCs/>
+              </w:rPr>
+              <w:t xml:space="preserve">- Descripción: </w:t>
+            </w:r>
+            <w:r>
+              <w:rPr>
+                <w:rFonts w:ascii="Calibri" w:hAnsi="Calibri"/>
+              </w:rPr>
+              <w:t>Asegurarse de que los recursos didácticos, ejemplos y casos de estudio incluyan una representación equitativa de géneros. Utilizar nombres y escenarios diversos en los problemas y ejemplos para evitar estereotipos de género.</w:t>
             </w:r>
           </w:p>
           <w:p>
@@ -10258,13 +10322,13 @@
                 <w:b/>
                 <w:bCs/>
               </w:rPr>
-              <w:t xml:space="preserve">- **Descripción:** </w:t>
-            </w:r>
-            <w:r>
-              <w:rPr>
-                <w:rFonts w:ascii="Calibri" w:hAnsi="Calibri"/>
-              </w:rPr>
-              <w:t>Asegurarse de que los recursos didácticos, ejemplos y casos de estudio incluyan una representación equitativa de géneros. Utilizar nombres y escenarios diversos en los problemas y ejemplos para evitar estereotipos de género.</w:t>
+              <w:t>- Propósito:</w:t>
+            </w:r>
+            <w:r>
+              <w:rPr>
+                <w:rFonts w:ascii="Calibri" w:hAnsi="Calibri"/>
+              </w:rPr>
+              <w:t xml:space="preserve"> Promover la inclusión y evitar la perpetuación de estereotipos de género, asegurando que todos los estudiantes se sientan representados y motivados.</w:t>
             </w:r>
           </w:p>
           <w:p>
@@ -10278,23 +10342,9 @@
             </w:pPr>
             <w:r>
               <w:rPr>
-                <w:rFonts w:ascii="Calibri" w:hAnsi="Calibri"/>
-              </w:rPr>
-              <w:t xml:space="preserve">  </w:t>
-            </w:r>
-            <w:r>
-              <w:rPr>
-                <w:rFonts w:ascii="Calibri" w:hAnsi="Calibri"/>
-                <w:b/>
-                <w:bCs/>
-              </w:rPr>
-              <w:t>- **Propósito:**</w:t>
-            </w:r>
-            <w:r>
-              <w:rPr>
-                <w:rFonts w:ascii="Calibri" w:hAnsi="Calibri"/>
-              </w:rPr>
-              <w:t xml:space="preserve"> Promover la inclusión y evitar la perpetuación de estereotipos de género, asegurando que todos los estudiantes se sientan representados y motivados.</w:t>
+                <w:rFonts w:asciiTheme="minorHAnsi" w:hAnsiTheme="minorHAnsi"/>
+              </w:rPr>
+              <w:t xml:space="preserve">Ejemplo: </w:t>
             </w:r>
           </w:p>
           <w:p>
@@ -10306,6 +10356,26 @@
                 <w:rFonts w:asciiTheme="minorHAnsi" w:hAnsiTheme="minorHAnsi"/>
               </w:rPr>
             </w:pPr>
+            <w:r>
+              <w:rPr>
+                <w:rFonts w:asciiTheme="minorHAnsi" w:hAnsiTheme="minorHAnsi"/>
+                <w:lang w:val="es-CO"/>
+              </w:rPr>
+              <w:t>Sara Negri homepage</w:t>
+            </w:r>
+            <w:r>
+              <w:rPr>
+                <w:rFonts w:asciiTheme="minorHAnsi" w:hAnsiTheme="minorHAnsi"/>
+                <w:lang w:val="es-CO"/>
+              </w:rPr>
+              <w:t xml:space="preserve">: </w:t>
+            </w:r>
+            <w:r>
+              <w:rPr>
+                <w:rFonts w:asciiTheme="minorHAnsi" w:hAnsiTheme="minorHAnsi"/>
+              </w:rPr>
+              <w:t>https://sites.google.com/view/saranegri/home</w:t>
+            </w:r>
           </w:p>
           <w:p>
             <w:pPr>
@@ -10314,18 +10384,8 @@
               <w:jc w:val="both"/>
               <w:rPr>
                 <w:rFonts w:asciiTheme="minorHAnsi" w:hAnsiTheme="minorHAnsi"/>
-                <w:b/>
-                <w:bCs/>
-              </w:rPr>
-            </w:pPr>
-            <w:r>
-              <w:rPr>
-                <w:rFonts w:ascii="Calibri" w:hAnsi="Calibri"/>
-                <w:b/>
-                <w:bCs/>
-              </w:rPr>
-              <w:t>- **Promoción de Modelos de Rol Diversos**</w:t>
-            </w:r>
+              </w:rPr>
+            </w:pPr>
           </w:p>
           <w:p>
             <w:pPr>
@@ -10334,27 +10394,17 @@
               <w:jc w:val="both"/>
               <w:rPr>
                 <w:rFonts w:asciiTheme="minorHAnsi" w:hAnsiTheme="minorHAnsi"/>
-              </w:rPr>
-            </w:pPr>
-            <w:r>
-              <w:rPr>
-                <w:rFonts w:ascii="Calibri" w:hAnsi="Calibri"/>
-              </w:rPr>
-              <w:t xml:space="preserve">  </w:t>
-            </w:r>
-            <w:r>
-              <w:rPr>
-                <w:rFonts w:ascii="Calibri" w:hAnsi="Calibri"/>
-                <w:b/>
-                <w:bCs/>
-              </w:rPr>
-              <w:t xml:space="preserve">- **Descripción:** </w:t>
-            </w:r>
-            <w:r>
-              <w:rPr>
-                <w:rFonts w:ascii="Calibri" w:hAnsi="Calibri"/>
-              </w:rPr>
-              <w:t>Incorporar ejemplos y casos de matemáticos y lógicos de diversos géneros en el contenido del curso. Invitar a conferencistas o profesionales de diversos géneros para compartir sus experiencias y perspectivas.</w:t>
+                <w:b/>
+                <w:bCs/>
+              </w:rPr>
+            </w:pPr>
+            <w:r>
+              <w:rPr>
+                <w:rFonts w:ascii="Calibri" w:hAnsi="Calibri"/>
+                <w:b/>
+                <w:bCs/>
+              </w:rPr>
+              <w:t>- Promoción de Modelos de Rol Diversos</w:t>
             </w:r>
           </w:p>
           <w:p>
@@ -10370,7 +10420,37 @@
               <w:rPr>
                 <w:rFonts w:ascii="Calibri" w:hAnsi="Calibri"/>
               </w:rPr>
-              <w:t xml:space="preserve">  - **Propósito:** Ofrecer modelos de rol diversos para inspirar a todos los estudiantes, demostrando que la matemática y la lógica están abiertas a todas las identidades de género.</w:t>
+              <w:t xml:space="preserve">  </w:t>
+            </w:r>
+            <w:r>
+              <w:rPr>
+                <w:rFonts w:ascii="Calibri" w:hAnsi="Calibri"/>
+                <w:b/>
+                <w:bCs/>
+              </w:rPr>
+              <w:t>- Descripción</w:t>
+            </w:r>
+            <w:r>
+              <w:rPr>
+                <w:rFonts w:ascii="Calibri" w:hAnsi="Calibri"/>
+                <w:b/>
+                <w:bCs/>
+              </w:rPr>
+              <w:t>:</w:t>
+            </w:r>
+            <w:r>
+              <w:rPr>
+                <w:rFonts w:ascii="Calibri" w:hAnsi="Calibri"/>
+                <w:b/>
+                <w:bCs/>
+              </w:rPr>
+              <w:t xml:space="preserve"> </w:t>
+            </w:r>
+            <w:r>
+              <w:rPr>
+                <w:rFonts w:ascii="Calibri" w:hAnsi="Calibri"/>
+              </w:rPr>
+              <w:t>Incorporar ejemplos y casos de matemáticos y lógicos de diversos géneros en el contenido del curso. Invitar a conferencistas o profesionales de diversos géneros para compartir sus experiencias y perspectivas.</w:t>
             </w:r>
           </w:p>
           <w:p>
@@ -10382,6 +10462,26 @@
                 <w:rFonts w:asciiTheme="minorHAnsi" w:hAnsiTheme="minorHAnsi"/>
               </w:rPr>
             </w:pPr>
+            <w:r>
+              <w:rPr>
+                <w:rFonts w:ascii="Calibri" w:hAnsi="Calibri"/>
+              </w:rPr>
+              <w:t xml:space="preserve">  </w:t>
+            </w:r>
+            <w:r>
+              <w:rPr>
+                <w:rFonts w:ascii="Calibri" w:hAnsi="Calibri"/>
+                <w:b/>
+                <w:bCs/>
+              </w:rPr>
+              <w:t>- Propósito:</w:t>
+            </w:r>
+            <w:r>
+              <w:rPr>
+                <w:rFonts w:ascii="Calibri" w:hAnsi="Calibri"/>
+              </w:rPr>
+              <w:t xml:space="preserve"> Ofrecer modelos de rol diversos para inspirar a todos los estudiantes, demostrando que la matemática y la lógica están abiertas a todas las identidades de género.</w:t>
+            </w:r>
           </w:p>
           <w:p>
             <w:pPr>
@@ -10392,12 +10492,6 @@
                 <w:rFonts w:asciiTheme="minorHAnsi" w:hAnsiTheme="minorHAnsi"/>
               </w:rPr>
             </w:pPr>
-            <w:r>
-              <w:rPr>
-                <w:rFonts w:ascii="Calibri" w:hAnsi="Calibri"/>
-              </w:rPr>
-              <w:t>- **Fomento de la Participación Equitativa**</w:t>
-            </w:r>
           </w:p>
           <w:p>
             <w:pPr>
@@ -10406,13 +10500,17 @@
               <w:jc w:val="both"/>
               <w:rPr>
                 <w:rFonts w:asciiTheme="minorHAnsi" w:hAnsiTheme="minorHAnsi"/>
-              </w:rPr>
-            </w:pPr>
-            <w:r>
-              <w:rPr>
-                <w:rFonts w:ascii="Calibri" w:hAnsi="Calibri"/>
-              </w:rPr>
-              <w:t xml:space="preserve">  - **Descripción:** Crear un ambiente de aula inclusivo donde se fomente la participación equitativa de todos los estudiantes, independientemente de su género. Aplicar técnicas de enseñanza que aseguren que todos los estudiantes tengan oportunidades iguales para contribuir y liderar.</w:t>
+                <w:b/>
+                <w:bCs/>
+              </w:rPr>
+            </w:pPr>
+            <w:r>
+              <w:rPr>
+                <w:rFonts w:ascii="Calibri" w:hAnsi="Calibri"/>
+                <w:b/>
+                <w:bCs/>
+              </w:rPr>
+              <w:t>- Fomento de la Participación Equitativa</w:t>
             </w:r>
           </w:p>
           <w:p>
@@ -10428,7 +10526,21 @@
               <w:rPr>
                 <w:rFonts w:ascii="Calibri" w:hAnsi="Calibri"/>
               </w:rPr>
-              <w:t xml:space="preserve">  - **Propósito:** Asegurar que todos los estudiantes, sin importar su género, tengan las mismas oportunidades para participar y destacarse en el curso.</w:t>
+              <w:t xml:space="preserve">  - </w:t>
+            </w:r>
+            <w:r>
+              <w:rPr>
+                <w:rFonts w:ascii="Calibri" w:hAnsi="Calibri"/>
+                <w:b/>
+                <w:bCs/>
+              </w:rPr>
+              <w:t>Descripción:</w:t>
+            </w:r>
+            <w:r>
+              <w:rPr>
+                <w:rFonts w:ascii="Calibri" w:hAnsi="Calibri"/>
+              </w:rPr>
+              <w:t xml:space="preserve"> Crear un ambiente de aula inclusivo donde se fomente la participación equitativa de todos los estudiantes, independientemente de su género. Aplicar técnicas de enseñanza que aseguren que todos los estudiantes tengan oportunidades iguales para contribuir y liderar.</w:t>
             </w:r>
           </w:p>
           <w:p>
@@ -10440,6 +10552,26 @@
                 <w:rFonts w:asciiTheme="minorHAnsi" w:hAnsiTheme="minorHAnsi"/>
               </w:rPr>
             </w:pPr>
+            <w:r>
+              <w:rPr>
+                <w:rFonts w:ascii="Calibri" w:hAnsi="Calibri"/>
+              </w:rPr>
+              <w:t xml:space="preserve">  - </w:t>
+            </w:r>
+            <w:r>
+              <w:rPr>
+                <w:rFonts w:ascii="Calibri" w:hAnsi="Calibri"/>
+                <w:b/>
+                <w:bCs/>
+              </w:rPr>
+              <w:t>Propósito:</w:t>
+            </w:r>
+            <w:r>
+              <w:rPr>
+                <w:rFonts w:ascii="Calibri" w:hAnsi="Calibri"/>
+              </w:rPr>
+              <w:t xml:space="preserve"> Asegurar que todos los estudiantes, sin importar su género, tengan las mismas oportunidades para participar y destacarse en el curso.</w:t>
+            </w:r>
           </w:p>
           <w:p>
             <w:pPr>
@@ -10448,17 +10580,25 @@
               <w:jc w:val="both"/>
               <w:rPr>
                 <w:rFonts w:asciiTheme="minorHAnsi" w:hAnsiTheme="minorHAnsi"/>
-                <w:b/>
-                <w:bCs/>
-              </w:rPr>
-            </w:pPr>
-            <w:r>
-              <w:rPr>
-                <w:rFonts w:ascii="Calibri" w:hAnsi="Calibri"/>
-                <w:b/>
-                <w:bCs/>
-              </w:rPr>
-              <w:t>### **2. Enfoque Diferencial**</w:t>
+              </w:rPr>
+            </w:pPr>
+          </w:p>
+          <w:p>
+            <w:pPr>
+              <w:jc w:val="both"/>
+              <w:rPr>
+                <w:rFonts w:asciiTheme="minorHAnsi" w:hAnsiTheme="minorHAnsi"/>
+                <w:b/>
+                <w:bCs/>
+              </w:rPr>
+            </w:pPr>
+            <w:r>
+              <w:rPr>
+                <w:rFonts w:ascii="Calibri" w:hAnsi="Calibri"/>
+                <w:b/>
+                <w:bCs/>
+              </w:rPr>
+              <w:t>2. Enfoque Diferencial</w:t>
             </w:r>
           </w:p>
           <w:p>
@@ -10484,7 +10624,15 @@
               <w:rPr>
                 <w:rFonts w:ascii="Calibri" w:hAnsi="Calibri"/>
               </w:rPr>
-              <w:t>- **Adaptación de Contenidos y Evaluaciones**</w:t>
+              <w:t xml:space="preserve">- </w:t>
+            </w:r>
+            <w:r>
+              <w:rPr>
+                <w:rFonts w:ascii="Calibri" w:hAnsi="Calibri"/>
+                <w:b/>
+                <w:bCs/>
+              </w:rPr>
+              <w:t>Adaptación de Contenidos y Evaluaciones</w:t>
             </w:r>
           </w:p>
           <w:p>
@@ -10500,7 +10648,21 @@
               <w:rPr>
                 <w:rFonts w:ascii="Calibri" w:hAnsi="Calibri"/>
               </w:rPr>
-              <w:t xml:space="preserve">  - **Descripción:** Personalizar los contenidos y las evaluaciones según las necesidades y el contexto de cada estudiante. Ofrecer múltiples formatos para la presentación de los contenidos y las evaluaciones para acomodar diferentes estilos de aprendizaje y ritmos.</w:t>
+              <w:t xml:space="preserve">  - </w:t>
+            </w:r>
+            <w:r>
+              <w:rPr>
+                <w:rFonts w:ascii="Calibri" w:hAnsi="Calibri"/>
+                <w:b/>
+                <w:bCs/>
+              </w:rPr>
+              <w:t>Descripción:</w:t>
+            </w:r>
+            <w:r>
+              <w:rPr>
+                <w:rFonts w:ascii="Calibri" w:hAnsi="Calibri"/>
+              </w:rPr>
+              <w:t xml:space="preserve"> Personalizar los contenidos y las evaluaciones según las necesidades y el contexto de cada estudiante. Ofrecer múltiples formatos para la presentación de los contenidos y las evaluaciones para acomodar diferentes estilos de aprendizaje y ritmos.</w:t>
             </w:r>
           </w:p>
           <w:p>
@@ -10516,7 +10678,22 @@
               <w:rPr>
                 <w:rFonts w:ascii="Calibri" w:hAnsi="Calibri"/>
               </w:rPr>
-              <w:t xml:space="preserve">  - **Propósito:** Asegurar que todos los estudiantes puedan acceder y comprender el material de manera efectiva, respetando sus diferencias individuales.</w:t>
+              <w:lastRenderedPageBreak/>
+              <w:t xml:space="preserve">  - </w:t>
+            </w:r>
+            <w:r>
+              <w:rPr>
+                <w:rFonts w:ascii="Calibri" w:hAnsi="Calibri"/>
+                <w:b/>
+                <w:bCs/>
+              </w:rPr>
+              <w:t>Propósito:</w:t>
+            </w:r>
+            <w:r>
+              <w:rPr>
+                <w:rFonts w:ascii="Calibri" w:hAnsi="Calibri"/>
+              </w:rPr>
+              <w:t xml:space="preserve"> Asegurar que todos los estudiantes puedan acceder y comprender el material de manera efectiva, respetando sus diferencias individuales.</w:t>
             </w:r>
           </w:p>
           <w:p>
@@ -10536,13 +10713,23 @@
               <w:jc w:val="both"/>
               <w:rPr>
                 <w:rFonts w:asciiTheme="minorHAnsi" w:hAnsiTheme="minorHAnsi"/>
-              </w:rPr>
-            </w:pPr>
-            <w:r>
-              <w:rPr>
-                <w:rFonts w:ascii="Calibri" w:hAnsi="Calibri"/>
-              </w:rPr>
-              <w:t>- **Planes de Estudio Individualizados**</w:t>
+                <w:b/>
+                <w:bCs/>
+              </w:rPr>
+            </w:pPr>
+            <w:r>
+              <w:rPr>
+                <w:rFonts w:ascii="Calibri" w:hAnsi="Calibri"/>
+              </w:rPr>
+              <w:t xml:space="preserve">- </w:t>
+            </w:r>
+            <w:r>
+              <w:rPr>
+                <w:rFonts w:ascii="Calibri" w:hAnsi="Calibri"/>
+                <w:b/>
+                <w:bCs/>
+              </w:rPr>
+              <w:t>Planes de Estudio Individualizados</w:t>
             </w:r>
           </w:p>
           <w:p>
@@ -10558,7 +10745,21 @@
               <w:rPr>
                 <w:rFonts w:ascii="Calibri" w:hAnsi="Calibri"/>
               </w:rPr>
-              <w:t xml:space="preserve">  - **Descripción:** Desarrollar planes de estudio personalizados que permitan a los estudiantes avanzar a su propio ritmo y según sus habilidades. Proporcionar recursos adicionales o alternativas para aquellos que necesiten apoyo extra o desafíos adicionales.</w:t>
+              <w:t xml:space="preserve">  - </w:t>
+            </w:r>
+            <w:r>
+              <w:rPr>
+                <w:rFonts w:ascii="Calibri" w:hAnsi="Calibri"/>
+                <w:b/>
+                <w:bCs/>
+              </w:rPr>
+              <w:t>Descripción:</w:t>
+            </w:r>
+            <w:r>
+              <w:rPr>
+                <w:rFonts w:ascii="Calibri" w:hAnsi="Calibri"/>
+              </w:rPr>
+              <w:t xml:space="preserve"> Desarrollar planes de estudio personalizados que permitan a los estudiantes avanzar a su propio ritmo y según sus habilidades. Proporcionar recursos adicionales o alternativas para aquellos que necesiten apoyo extra o desafíos adicionales.</w:t>
             </w:r>
           </w:p>
           <w:p>
@@ -10574,7 +10775,21 @@
               <w:rPr>
                 <w:rFonts w:ascii="Calibri" w:hAnsi="Calibri"/>
               </w:rPr>
-              <w:t xml:space="preserve">  - **Propósito:** Facilitar la inclusión y el éxito de todos los estudiantes, adaptando el aprendizaje a sus necesidades individuales.</w:t>
+              <w:t xml:space="preserve">  </w:t>
+            </w:r>
+            <w:r>
+              <w:rPr>
+                <w:rFonts w:ascii="Calibri" w:hAnsi="Calibri"/>
+                <w:b/>
+                <w:bCs/>
+              </w:rPr>
+              <w:t>- Propósito:</w:t>
+            </w:r>
+            <w:r>
+              <w:rPr>
+                <w:rFonts w:ascii="Calibri" w:hAnsi="Calibri"/>
+              </w:rPr>
+              <w:t xml:space="preserve"> Facilitar la inclusión y el éxito de todos los estudiantes, adaptando el aprendizaje a sus necesidades individuales.</w:t>
             </w:r>
           </w:p>
           <w:p>
@@ -10594,13 +10809,17 @@
               <w:jc w:val="both"/>
               <w:rPr>
                 <w:rFonts w:asciiTheme="minorHAnsi" w:hAnsiTheme="minorHAnsi"/>
-              </w:rPr>
-            </w:pPr>
-            <w:r>
-              <w:rPr>
-                <w:rFonts w:ascii="Calibri" w:hAnsi="Calibri"/>
-              </w:rPr>
-              <w:t>- **Retroalimentación y Apoyo Personalizado**</w:t>
+                <w:b/>
+                <w:bCs/>
+              </w:rPr>
+            </w:pPr>
+            <w:r>
+              <w:rPr>
+                <w:rFonts w:ascii="Calibri" w:hAnsi="Calibri"/>
+                <w:b/>
+                <w:bCs/>
+              </w:rPr>
+              <w:t>- Retroalimentación y Apoyo Personalizado</w:t>
             </w:r>
           </w:p>
           <w:p>
@@ -10615,8 +10834,16 @@
             <w:r>
               <w:rPr>
                 <w:rFonts w:ascii="Calibri" w:hAnsi="Calibri"/>
-              </w:rPr>
-              <w:t xml:space="preserve">  - **Descripción:** Proporcionar retroalimentación personalizada y apoyo adicional a los estudiantes que lo requieran, identificando sus fortalezas y áreas de mejora específicas. Ofrecer sesiones de tutoría o apoyo adicional según sea necesario.</w:t>
+                <w:b/>
+                <w:bCs/>
+              </w:rPr>
+              <w:t xml:space="preserve">  - Descripción:</w:t>
+            </w:r>
+            <w:r>
+              <w:rPr>
+                <w:rFonts w:ascii="Calibri" w:hAnsi="Calibri"/>
+              </w:rPr>
+              <w:t xml:space="preserve"> Proporcionar retroalimentación personalizada y apoyo adicional a los estudiantes que lo requieran, identificando sus fortalezas y áreas de mejora específicas. Ofrecer sesiones de tutoría o apoyo adicional según sea necesario.</w:t>
             </w:r>
           </w:p>
           <w:p>
@@ -10632,7 +10859,21 @@
               <w:rPr>
                 <w:rFonts w:ascii="Calibri" w:hAnsi="Calibri"/>
               </w:rPr>
-              <w:t xml:space="preserve">  - **Propósito:** Asegurar que cada estudiante reciba el apoyo necesario para superar dificultades y avanzar en su aprendizaje, respetando sus diferencias.</w:t>
+              <w:t xml:space="preserve">  </w:t>
+            </w:r>
+            <w:r>
+              <w:rPr>
+                <w:rFonts w:ascii="Calibri" w:hAnsi="Calibri"/>
+                <w:b/>
+                <w:bCs/>
+              </w:rPr>
+              <w:t>- Propósito:</w:t>
+            </w:r>
+            <w:r>
+              <w:rPr>
+                <w:rFonts w:ascii="Calibri" w:hAnsi="Calibri"/>
+              </w:rPr>
+              <w:t xml:space="preserve"> Asegurar que cada estudiante reciba el apoyo necesario para superar dificultades y avanzar en su aprendizaje, respetando sus diferencias.</w:t>
             </w:r>
           </w:p>
           <w:p>
@@ -10647,6 +10888,24 @@
           </w:p>
           <w:p>
             <w:pPr>
+              <w:jc w:val="both"/>
+              <w:rPr>
+                <w:rFonts w:asciiTheme="minorHAnsi" w:hAnsiTheme="minorHAnsi"/>
+                <w:b/>
+                <w:bCs/>
+              </w:rPr>
+            </w:pPr>
+            <w:r>
+              <w:rPr>
+                <w:rFonts w:ascii="Calibri" w:hAnsi="Calibri"/>
+                <w:b/>
+                <w:bCs/>
+              </w:rPr>
+              <w:t>3. Enfoque Intercultural</w:t>
+            </w:r>
+          </w:p>
+          <w:p>
+            <w:pPr>
               <w:pStyle w:val="Prrafodelista"/>
               <w:ind w:left="360"/>
               <w:jc w:val="both"/>
@@ -10654,12 +10913,6 @@
                 <w:rFonts w:asciiTheme="minorHAnsi" w:hAnsiTheme="minorHAnsi"/>
               </w:rPr>
             </w:pPr>
-            <w:r>
-              <w:rPr>
-                <w:rFonts w:ascii="Calibri" w:hAnsi="Calibri"/>
-              </w:rPr>
-              <w:t>### **3. Enfoque Intercultural**</w:t>
-            </w:r>
           </w:p>
           <w:p>
             <w:pPr>
@@ -10668,8 +10921,18 @@
               <w:jc w:val="both"/>
               <w:rPr>
                 <w:rFonts w:asciiTheme="minorHAnsi" w:hAnsiTheme="minorHAnsi"/>
-              </w:rPr>
-            </w:pPr>
+                <w:b/>
+                <w:bCs/>
+              </w:rPr>
+            </w:pPr>
+            <w:r>
+              <w:rPr>
+                <w:rFonts w:ascii="Calibri" w:hAnsi="Calibri"/>
+                <w:b/>
+                <w:bCs/>
+              </w:rPr>
+              <w:t>- Inclusión de Perspectivas Culturales Diversas</w:t>
+            </w:r>
           </w:p>
           <w:p>
             <w:pPr>
@@ -10684,7 +10947,33 @@
               <w:rPr>
                 <w:rFonts w:ascii="Calibri" w:hAnsi="Calibri"/>
               </w:rPr>
-              <w:t>- **Inclusión de Perspectivas Culturales Diversas**</w:t>
+              <w:t xml:space="preserve">  - </w:t>
+            </w:r>
+            <w:r>
+              <w:rPr>
+                <w:rFonts w:ascii="Calibri" w:hAnsi="Calibri"/>
+                <w:b/>
+                <w:bCs/>
+              </w:rPr>
+              <w:t>Descripción:</w:t>
+            </w:r>
+            <w:r>
+              <w:rPr>
+                <w:rFonts w:ascii="Calibri" w:hAnsi="Calibri"/>
+              </w:rPr>
+              <w:t xml:space="preserve"> </w:t>
+            </w:r>
+            <w:r>
+              <w:rPr>
+                <w:rFonts w:ascii="Calibri" w:hAnsi="Calibri"/>
+              </w:rPr>
+              <w:t>Trataré de i</w:t>
+            </w:r>
+            <w:r>
+              <w:rPr>
+                <w:rFonts w:ascii="Calibri" w:hAnsi="Calibri"/>
+              </w:rPr>
+              <w:t>ntegrar ejemplos, problemas y casos de estudio que reflejen la diversidad cultural y las experiencias globales en la lógica matemática y la teoría de conjuntos. Asegurarse de que el contenido del curso sea relevante y respetuoso con diferentes contextos culturales.</w:t>
             </w:r>
           </w:p>
           <w:p>
@@ -10700,7 +10989,21 @@
               <w:rPr>
                 <w:rFonts w:ascii="Calibri" w:hAnsi="Calibri"/>
               </w:rPr>
-              <w:t xml:space="preserve">  - **Descripción:** Integrar ejemplos, problemas y casos de estudio que reflejen la diversidad cultural y las experiencias globales en la lógica matemática y la teoría de conjuntos. Asegurarse de que el contenido del curso sea relevante y respetuoso con diferentes contextos culturales.</w:t>
+              <w:t xml:space="preserve">  </w:t>
+            </w:r>
+            <w:r>
+              <w:rPr>
+                <w:rFonts w:ascii="Calibri" w:hAnsi="Calibri"/>
+                <w:b/>
+                <w:bCs/>
+              </w:rPr>
+              <w:t>- Propósito:</w:t>
+            </w:r>
+            <w:r>
+              <w:rPr>
+                <w:rFonts w:ascii="Calibri" w:hAnsi="Calibri"/>
+              </w:rPr>
+              <w:t xml:space="preserve"> Valorar y respetar la diversidad cultural en el aula, proporcionando un contexto global y diverso para el aprendizaje.</w:t>
             </w:r>
           </w:p>
           <w:p>
@@ -10712,12 +11015,6 @@
                 <w:rFonts w:asciiTheme="minorHAnsi" w:hAnsiTheme="minorHAnsi"/>
               </w:rPr>
             </w:pPr>
-            <w:r>
-              <w:rPr>
-                <w:rFonts w:ascii="Calibri" w:hAnsi="Calibri"/>
-              </w:rPr>
-              <w:t xml:space="preserve">  - **Propósito:** Valorar y respetar la diversidad cultural en el aula, proporcionando un contexto global y diverso para el aprendizaje.</w:t>
-            </w:r>
           </w:p>
           <w:p>
             <w:pPr>
@@ -10726,23 +11023,17 @@
               <w:jc w:val="both"/>
               <w:rPr>
                 <w:rFonts w:asciiTheme="minorHAnsi" w:hAnsiTheme="minorHAnsi"/>
-              </w:rPr>
-            </w:pPr>
-          </w:p>
-          <w:p>
-            <w:pPr>
-              <w:pStyle w:val="Prrafodelista"/>
-              <w:ind w:left="360"/>
-              <w:jc w:val="both"/>
-              <w:rPr>
-                <w:rFonts w:asciiTheme="minorHAnsi" w:hAnsiTheme="minorHAnsi"/>
-              </w:rPr>
-            </w:pPr>
-            <w:r>
-              <w:rPr>
-                <w:rFonts w:ascii="Calibri" w:hAnsi="Calibri"/>
-              </w:rPr>
-              <w:t>- **Fomento del Diálogo y la Reflexión Intercultural**</w:t>
+                <w:b/>
+                <w:bCs/>
+              </w:rPr>
+            </w:pPr>
+            <w:r>
+              <w:rPr>
+                <w:rFonts w:ascii="Calibri" w:hAnsi="Calibri"/>
+                <w:b/>
+                <w:bCs/>
+              </w:rPr>
+              <w:t>- Fomento del Diálogo y la Reflexión Intercultural</w:t>
             </w:r>
           </w:p>
           <w:p>
@@ -10951,6 +11242,7 @@
                 <w:rFonts w:ascii="Calibri" w:hAnsi="Calibri"/>
                 <w:b/>
               </w:rPr>
+              <w:lastRenderedPageBreak/>
               <w:t>EVALUACIÓN</w:t>
             </w:r>
             <w:r>
@@ -10995,7 +11287,6 @@
                 <w:sz w:val="22"/>
                 <w:szCs w:val="22"/>
               </w:rPr>
-              <w:lastRenderedPageBreak/>
               <w:t>Explicitar los siguientes asuntos:</w:t>
             </w:r>
           </w:p>
@@ -11398,7 +11689,6 @@
               <w:rPr>
                 <w:rFonts w:ascii="Calibri" w:hAnsi="Calibri"/>
               </w:rPr>
-              <w:lastRenderedPageBreak/>
               <w:t xml:space="preserve">   - **Propósito:** Facilitar el aprendizaje progresivo y la adaptación del enfoque de estudio según las necesidades individuales, apoyando el desarrollo continuo de competencias.</w:t>
             </w:r>
           </w:p>
@@ -11824,300 +12114,300 @@
               <w:rPr>
                 <w:rFonts w:ascii="Calibri" w:hAnsi="Calibri"/>
               </w:rPr>
-              <w:t xml:space="preserve">   - **Descripción:** El curso promueve la capacidad de analizar y evaluar argumentos lógicos y matemáticos. Los estudiantes desarrollan habilidades para identificar fallos en argumentos, aplicar leyes </w:t>
+              <w:t xml:space="preserve">   - **Descripción:** El curso promueve la capacidad de analizar y evaluar argumentos lógicos y matemáticos. Los estudiantes desarrollan habilidades para identificar fallos en argumentos, aplicar leyes lógicas, y utilizar métodos de demostración rigurosos.</w:t>
+            </w:r>
+          </w:p>
+          <w:p>
+            <w:pPr>
+              <w:jc w:val="both"/>
+              <w:rPr>
+                <w:rFonts w:ascii="Calibri" w:hAnsi="Calibri"/>
+              </w:rPr>
+            </w:pPr>
+            <w:r>
+              <w:rPr>
+                <w:rFonts w:ascii="Calibri" w:hAnsi="Calibri"/>
+              </w:rPr>
+              <w:t xml:space="preserve">   - **Relación con el Programa:** Este proceso de aprendizaje está alineado con el objetivo de formar profesionales capaces de resolver problemas complejos y tomar decisiones basadas en un análisis lógico y riguroso, tal como se establece en el Acuerdo Académico 583 de 2021.</w:t>
+            </w:r>
+          </w:p>
+          <w:p>
+            <w:pPr>
+              <w:jc w:val="both"/>
+              <w:rPr>
+                <w:rFonts w:ascii="Calibri" w:hAnsi="Calibri"/>
+              </w:rPr>
+            </w:pPr>
+          </w:p>
+          <w:p>
+            <w:pPr>
+              <w:jc w:val="both"/>
+              <w:rPr>
+                <w:rFonts w:ascii="Calibri" w:hAnsi="Calibri"/>
+              </w:rPr>
+            </w:pPr>
+            <w:r>
+              <w:rPr>
+                <w:rFonts w:ascii="Calibri" w:hAnsi="Calibri"/>
+              </w:rPr>
+              <w:t>2. **Fomento de la Autonomía en el Aprendizaje**</w:t>
+            </w:r>
+          </w:p>
+          <w:p>
+            <w:pPr>
+              <w:jc w:val="both"/>
+              <w:rPr>
+                <w:rFonts w:ascii="Calibri" w:hAnsi="Calibri"/>
+              </w:rPr>
+            </w:pPr>
+            <w:r>
+              <w:rPr>
+                <w:rFonts w:ascii="Calibri" w:hAnsi="Calibri"/>
+              </w:rPr>
+              <w:t xml:space="preserve">   - **Descripción:** A través del enfoque de Aula Invertida y el uso de recursos tecnológicos, los estudiantes aprenden a gestionar su propio proceso de aprendizaje. Desarrollan habilidades para la autoevaluación y la búsqueda independiente de información.</w:t>
+            </w:r>
+          </w:p>
+          <w:p>
+            <w:pPr>
+              <w:jc w:val="both"/>
+              <w:rPr>
+                <w:rFonts w:ascii="Calibri" w:hAnsi="Calibri"/>
+              </w:rPr>
+            </w:pPr>
+            <w:r>
+              <w:rPr>
+                <w:rFonts w:ascii="Calibri" w:hAnsi="Calibri"/>
+              </w:rPr>
+              <w:t xml:space="preserve">   - **Relación con el Programa:** Promueve la capacidad de los estudiantes para aprender de manera autónoma, una competencia clave para el éxito académico y profesional, reflejada en la política de formación de la Universidad de Antioquia.</w:t>
+            </w:r>
+          </w:p>
+          <w:p>
+            <w:pPr>
+              <w:jc w:val="both"/>
+              <w:rPr>
+                <w:rFonts w:ascii="Calibri" w:hAnsi="Calibri"/>
+              </w:rPr>
+            </w:pPr>
+          </w:p>
+          <w:p>
+            <w:pPr>
+              <w:jc w:val="both"/>
+              <w:rPr>
+                <w:rFonts w:ascii="Calibri" w:hAnsi="Calibri"/>
+              </w:rPr>
+            </w:pPr>
+            <w:r>
+              <w:rPr>
+                <w:rFonts w:ascii="Calibri" w:hAnsi="Calibri"/>
+              </w:rPr>
+              <w:t>3. **Aplicación de Metodologías Matemáticas y Lógicas**</w:t>
+            </w:r>
+          </w:p>
+          <w:p>
+            <w:pPr>
+              <w:jc w:val="both"/>
+              <w:rPr>
+                <w:rFonts w:ascii="Calibri" w:hAnsi="Calibri"/>
+              </w:rPr>
+            </w:pPr>
+            <w:r>
+              <w:rPr>
+                <w:rFonts w:ascii="Calibri" w:hAnsi="Calibri"/>
+              </w:rPr>
+              <w:t xml:space="preserve">   - **Descripción:** Los estudiantes aplican metodologías de lógica matemática y teoría de conjuntos a problemas prácticos y teóricos. Esto incluye el uso de técnicas de demostración, inferencias, y operaciones con conjuntos.</w:t>
+            </w:r>
+          </w:p>
+          <w:p>
+            <w:pPr>
+              <w:jc w:val="both"/>
+              <w:rPr>
+                <w:rFonts w:ascii="Calibri" w:hAnsi="Calibri"/>
+              </w:rPr>
+            </w:pPr>
+            <w:r>
+              <w:rPr>
+                <w:rFonts w:ascii="Calibri" w:hAnsi="Calibri"/>
+              </w:rPr>
+              <w:t xml:space="preserve">   - **Relación con el Programa:** Alineado con el objetivo de formar expertos en el uso y aplicación de métodos matemáticos, que es central en el Acuerdo Académico 583.</w:t>
+            </w:r>
+          </w:p>
+          <w:p>
+            <w:pPr>
+              <w:jc w:val="both"/>
+              <w:rPr>
+                <w:rFonts w:ascii="Calibri" w:hAnsi="Calibri"/>
+              </w:rPr>
+            </w:pPr>
+          </w:p>
+          <w:p>
+            <w:pPr>
+              <w:jc w:val="both"/>
+              <w:rPr>
+                <w:rFonts w:ascii="Calibri" w:hAnsi="Calibri"/>
+              </w:rPr>
+            </w:pPr>
+            <w:r>
+              <w:rPr>
+                <w:rFonts w:ascii="Calibri" w:hAnsi="Calibri"/>
+              </w:rPr>
+              <w:t>4. **Colaboración y Trabajo en Equipo**</w:t>
+            </w:r>
+          </w:p>
+          <w:p>
+            <w:pPr>
+              <w:jc w:val="both"/>
+              <w:rPr>
+                <w:rFonts w:ascii="Calibri" w:hAnsi="Calibri"/>
+              </w:rPr>
+            </w:pPr>
+            <w:r>
+              <w:rPr>
+                <w:rFonts w:ascii="Calibri" w:hAnsi="Calibri"/>
+              </w:rPr>
+              <w:t xml:space="preserve">   - **Descripción:** Los proyectos colaborativos fomentan el trabajo en equipo y la comunicación efectiva entre estudiantes. Desarrollan habilidades para resolver problemas en grupo y contribuir a proyectos conjuntos.</w:t>
+            </w:r>
+          </w:p>
+          <w:p>
+            <w:pPr>
+              <w:jc w:val="both"/>
+              <w:rPr>
+                <w:rFonts w:ascii="Calibri" w:hAnsi="Calibri"/>
+              </w:rPr>
+            </w:pPr>
+            <w:r>
+              <w:rPr>
+                <w:rFonts w:ascii="Calibri" w:hAnsi="Calibri"/>
+              </w:rPr>
+              <w:t xml:space="preserve">   - **Relación con el Programa:** Refleja la intención del programa de formar profesionales capaces de colaborar y trabajar en entornos interdisciplinarios, tal como se especifica en la Política Institucional.</w:t>
+            </w:r>
+          </w:p>
+          <w:p>
+            <w:pPr>
+              <w:jc w:val="both"/>
+              <w:rPr>
+                <w:rFonts w:ascii="Calibri" w:hAnsi="Calibri"/>
+              </w:rPr>
+            </w:pPr>
+          </w:p>
+          <w:p>
+            <w:pPr>
+              <w:jc w:val="both"/>
+              <w:rPr>
+                <w:rFonts w:ascii="Calibri" w:hAnsi="Calibri"/>
+              </w:rPr>
+            </w:pPr>
+            <w:r>
+              <w:rPr>
+                <w:rFonts w:ascii="Calibri" w:hAnsi="Calibri"/>
+              </w:rPr>
+              <w:t>5. **Desarrollo de Competencias Tecnológicas**</w:t>
+            </w:r>
+          </w:p>
+          <w:p>
+            <w:pPr>
+              <w:jc w:val="both"/>
+              <w:rPr>
+                <w:rFonts w:ascii="Calibri" w:hAnsi="Calibri"/>
+              </w:rPr>
+            </w:pPr>
+            <w:r>
+              <w:rPr>
+                <w:rFonts w:ascii="Calibri" w:hAnsi="Calibri"/>
+              </w:rPr>
+              <w:t xml:space="preserve">   - **Descripción:** El uso de herramientas tecnológicas como Python, LaTeX, y Git es fundamental en el curso. Los estudiantes desarrollan competencias tecnológicas que son esenciales para el trabajo en matemáticas y la investigación.</w:t>
+            </w:r>
+          </w:p>
+          <w:p>
+            <w:pPr>
+              <w:jc w:val="both"/>
+              <w:rPr>
+                <w:rFonts w:ascii="Calibri" w:hAnsi="Calibri"/>
+              </w:rPr>
+            </w:pPr>
+            <w:r>
+              <w:rPr>
+                <w:rFonts w:ascii="Calibri" w:hAnsi="Calibri"/>
+              </w:rPr>
+              <w:t xml:space="preserve">   - **Relación con el Programa:** Este proceso apoya el objetivo de capacitar a los estudiantes en el uso de tecnologías actuales en su campo, como se establece en el Acuerdo Académico 583.</w:t>
+            </w:r>
+          </w:p>
+          <w:p>
+            <w:pPr>
+              <w:jc w:val="both"/>
+              <w:rPr>
+                <w:rFonts w:ascii="Calibri" w:hAnsi="Calibri"/>
+              </w:rPr>
+            </w:pPr>
+          </w:p>
+          <w:p>
+            <w:pPr>
+              <w:jc w:val="both"/>
+              <w:rPr>
+                <w:rFonts w:ascii="Calibri" w:hAnsi="Calibri"/>
+              </w:rPr>
+            </w:pPr>
+            <w:r>
+              <w:rPr>
+                <w:rFonts w:ascii="Calibri" w:hAnsi="Calibri"/>
+              </w:rPr>
+              <w:t>### **Resultados de Aprendizaje**</w:t>
+            </w:r>
+          </w:p>
+          <w:p>
+            <w:pPr>
+              <w:jc w:val="both"/>
+              <w:rPr>
+                <w:rFonts w:ascii="Calibri" w:hAnsi="Calibri"/>
+              </w:rPr>
+            </w:pPr>
+          </w:p>
+          <w:p>
+            <w:pPr>
+              <w:jc w:val="both"/>
+              <w:rPr>
+                <w:rFonts w:ascii="Calibri" w:hAnsi="Calibri"/>
+              </w:rPr>
+            </w:pPr>
+            <w:r>
+              <w:rPr>
+                <w:rFonts w:ascii="Calibri" w:hAnsi="Calibri"/>
+              </w:rPr>
+              <w:t>1. **Dominio de Conceptos Fundamentales de Lógica Matemática**</w:t>
+            </w:r>
+          </w:p>
+          <w:p>
+            <w:pPr>
+              <w:jc w:val="both"/>
+              <w:rPr>
+                <w:rFonts w:ascii="Calibri" w:hAnsi="Calibri"/>
+              </w:rPr>
+            </w:pPr>
+            <w:r>
+              <w:rPr>
+                <w:rFonts w:ascii="Calibri" w:hAnsi="Calibri"/>
+              </w:rPr>
+              <w:t xml:space="preserve">   - **Descripción:** Los estudiantes adquieren un conocimiento profundo de los conceptos básicos de la lógica matemática, incluyendo operaciones lógicas, tablas de verdad, tautologías, y métodos de demostración.</w:t>
+            </w:r>
+          </w:p>
+          <w:p>
+            <w:pPr>
+              <w:jc w:val="both"/>
+              <w:rPr>
+                <w:rFonts w:ascii="Calibri" w:hAnsi="Calibri"/>
+              </w:rPr>
+            </w:pPr>
+            <w:r>
+              <w:rPr>
+                <w:rFonts w:ascii="Calibri" w:hAnsi="Calibri"/>
+              </w:rPr>
+              <w:t xml:space="preserve">   - **Relación con el Programa:** Este resultado está alineado con el objetivo de que los estudiantes comprendan y apliquen los principios fundamentales de las matemáticas, como se define en el Acuerdo </w:t>
             </w:r>
             <w:r>
               <w:rPr>
                 <w:rFonts w:ascii="Calibri" w:hAnsi="Calibri"/>
               </w:rPr>
               <w:lastRenderedPageBreak/>
-              <w:t>lógicas, y utilizar métodos de demostración rigurosos.</w:t>
-            </w:r>
-          </w:p>
-          <w:p>
-            <w:pPr>
-              <w:jc w:val="both"/>
-              <w:rPr>
-                <w:rFonts w:ascii="Calibri" w:hAnsi="Calibri"/>
-              </w:rPr>
-            </w:pPr>
-            <w:r>
-              <w:rPr>
-                <w:rFonts w:ascii="Calibri" w:hAnsi="Calibri"/>
-              </w:rPr>
-              <w:t xml:space="preserve">   - **Relación con el Programa:** Este proceso de aprendizaje está alineado con el objetivo de formar profesionales capaces de resolver problemas complejos y tomar decisiones basadas en un análisis lógico y riguroso, tal como se establece en el Acuerdo Académico 583 de 2021.</w:t>
-            </w:r>
-          </w:p>
-          <w:p>
-            <w:pPr>
-              <w:jc w:val="both"/>
-              <w:rPr>
-                <w:rFonts w:ascii="Calibri" w:hAnsi="Calibri"/>
-              </w:rPr>
-            </w:pPr>
-          </w:p>
-          <w:p>
-            <w:pPr>
-              <w:jc w:val="both"/>
-              <w:rPr>
-                <w:rFonts w:ascii="Calibri" w:hAnsi="Calibri"/>
-              </w:rPr>
-            </w:pPr>
-            <w:r>
-              <w:rPr>
-                <w:rFonts w:ascii="Calibri" w:hAnsi="Calibri"/>
-              </w:rPr>
-              <w:t>2. **Fomento de la Autonomía en el Aprendizaje**</w:t>
-            </w:r>
-          </w:p>
-          <w:p>
-            <w:pPr>
-              <w:jc w:val="both"/>
-              <w:rPr>
-                <w:rFonts w:ascii="Calibri" w:hAnsi="Calibri"/>
-              </w:rPr>
-            </w:pPr>
-            <w:r>
-              <w:rPr>
-                <w:rFonts w:ascii="Calibri" w:hAnsi="Calibri"/>
-              </w:rPr>
-              <w:t xml:space="preserve">   - **Descripción:** A través del enfoque de Aula Invertida y el uso de recursos tecnológicos, los estudiantes aprenden a gestionar su propio proceso de aprendizaje. Desarrollan habilidades para la autoevaluación y la búsqueda independiente de información.</w:t>
-            </w:r>
-          </w:p>
-          <w:p>
-            <w:pPr>
-              <w:jc w:val="both"/>
-              <w:rPr>
-                <w:rFonts w:ascii="Calibri" w:hAnsi="Calibri"/>
-              </w:rPr>
-            </w:pPr>
-            <w:r>
-              <w:rPr>
-                <w:rFonts w:ascii="Calibri" w:hAnsi="Calibri"/>
-              </w:rPr>
-              <w:t xml:space="preserve">   - **Relación con el Programa:** Promueve la capacidad de los estudiantes para aprender de manera autónoma, una competencia clave para el éxito académico y profesional, reflejada en la política de formación de la Universidad de Antioquia.</w:t>
-            </w:r>
-          </w:p>
-          <w:p>
-            <w:pPr>
-              <w:jc w:val="both"/>
-              <w:rPr>
-                <w:rFonts w:ascii="Calibri" w:hAnsi="Calibri"/>
-              </w:rPr>
-            </w:pPr>
-          </w:p>
-          <w:p>
-            <w:pPr>
-              <w:jc w:val="both"/>
-              <w:rPr>
-                <w:rFonts w:ascii="Calibri" w:hAnsi="Calibri"/>
-              </w:rPr>
-            </w:pPr>
-            <w:r>
-              <w:rPr>
-                <w:rFonts w:ascii="Calibri" w:hAnsi="Calibri"/>
-              </w:rPr>
-              <w:t>3. **Aplicación de Metodologías Matemáticas y Lógicas**</w:t>
-            </w:r>
-          </w:p>
-          <w:p>
-            <w:pPr>
-              <w:jc w:val="both"/>
-              <w:rPr>
-                <w:rFonts w:ascii="Calibri" w:hAnsi="Calibri"/>
-              </w:rPr>
-            </w:pPr>
-            <w:r>
-              <w:rPr>
-                <w:rFonts w:ascii="Calibri" w:hAnsi="Calibri"/>
-              </w:rPr>
-              <w:t xml:space="preserve">   - **Descripción:** Los estudiantes aplican metodologías de lógica matemática y teoría de conjuntos a problemas prácticos y teóricos. Esto incluye el uso de técnicas de demostración, inferencias, y operaciones con conjuntos.</w:t>
-            </w:r>
-          </w:p>
-          <w:p>
-            <w:pPr>
-              <w:jc w:val="both"/>
-              <w:rPr>
-                <w:rFonts w:ascii="Calibri" w:hAnsi="Calibri"/>
-              </w:rPr>
-            </w:pPr>
-            <w:r>
-              <w:rPr>
-                <w:rFonts w:ascii="Calibri" w:hAnsi="Calibri"/>
-              </w:rPr>
-              <w:t xml:space="preserve">   - **Relación con el Programa:** Alineado con el objetivo de formar expertos en el uso y aplicación de métodos matemáticos, que es central en el Acuerdo Académico 583.</w:t>
-            </w:r>
-          </w:p>
-          <w:p>
-            <w:pPr>
-              <w:jc w:val="both"/>
-              <w:rPr>
-                <w:rFonts w:ascii="Calibri" w:hAnsi="Calibri"/>
-              </w:rPr>
-            </w:pPr>
-          </w:p>
-          <w:p>
-            <w:pPr>
-              <w:jc w:val="both"/>
-              <w:rPr>
-                <w:rFonts w:ascii="Calibri" w:hAnsi="Calibri"/>
-              </w:rPr>
-            </w:pPr>
-            <w:r>
-              <w:rPr>
-                <w:rFonts w:ascii="Calibri" w:hAnsi="Calibri"/>
-              </w:rPr>
-              <w:t>4. **Colaboración y Trabajo en Equipo**</w:t>
-            </w:r>
-          </w:p>
-          <w:p>
-            <w:pPr>
-              <w:jc w:val="both"/>
-              <w:rPr>
-                <w:rFonts w:ascii="Calibri" w:hAnsi="Calibri"/>
-              </w:rPr>
-            </w:pPr>
-            <w:r>
-              <w:rPr>
-                <w:rFonts w:ascii="Calibri" w:hAnsi="Calibri"/>
-              </w:rPr>
-              <w:t xml:space="preserve">   - **Descripción:** Los proyectos colaborativos fomentan el trabajo en equipo y la comunicación efectiva entre estudiantes. Desarrollan habilidades para resolver problemas en grupo y contribuir a proyectos conjuntos.</w:t>
-            </w:r>
-          </w:p>
-          <w:p>
-            <w:pPr>
-              <w:jc w:val="both"/>
-              <w:rPr>
-                <w:rFonts w:ascii="Calibri" w:hAnsi="Calibri"/>
-              </w:rPr>
-            </w:pPr>
-            <w:r>
-              <w:rPr>
-                <w:rFonts w:ascii="Calibri" w:hAnsi="Calibri"/>
-              </w:rPr>
-              <w:t xml:space="preserve">   - **Relación con el Programa:** Refleja la intención del programa de formar profesionales capaces de colaborar y trabajar en entornos interdisciplinarios, tal como se especifica en la Política Institucional.</w:t>
-            </w:r>
-          </w:p>
-          <w:p>
-            <w:pPr>
-              <w:jc w:val="both"/>
-              <w:rPr>
-                <w:rFonts w:ascii="Calibri" w:hAnsi="Calibri"/>
-              </w:rPr>
-            </w:pPr>
-          </w:p>
-          <w:p>
-            <w:pPr>
-              <w:jc w:val="both"/>
-              <w:rPr>
-                <w:rFonts w:ascii="Calibri" w:hAnsi="Calibri"/>
-              </w:rPr>
-            </w:pPr>
-            <w:r>
-              <w:rPr>
-                <w:rFonts w:ascii="Calibri" w:hAnsi="Calibri"/>
-              </w:rPr>
-              <w:t>5. **Desarrollo de Competencias Tecnológicas**</w:t>
-            </w:r>
-          </w:p>
-          <w:p>
-            <w:pPr>
-              <w:jc w:val="both"/>
-              <w:rPr>
-                <w:rFonts w:ascii="Calibri" w:hAnsi="Calibri"/>
-              </w:rPr>
-            </w:pPr>
-            <w:r>
-              <w:rPr>
-                <w:rFonts w:ascii="Calibri" w:hAnsi="Calibri"/>
-              </w:rPr>
-              <w:t xml:space="preserve">   - **Descripción:** El uso de herramientas tecnológicas como Python, LaTeX, y Git es fundamental en el curso. Los estudiantes desarrollan competencias tecnológicas que son esenciales para el trabajo en matemáticas y la investigación.</w:t>
-            </w:r>
-          </w:p>
-          <w:p>
-            <w:pPr>
-              <w:jc w:val="both"/>
-              <w:rPr>
-                <w:rFonts w:ascii="Calibri" w:hAnsi="Calibri"/>
-              </w:rPr>
-            </w:pPr>
-            <w:r>
-              <w:rPr>
-                <w:rFonts w:ascii="Calibri" w:hAnsi="Calibri"/>
-              </w:rPr>
-              <w:t xml:space="preserve">   - **Relación con el Programa:** Este proceso apoya el objetivo de capacitar a los estudiantes en el uso de tecnologías actuales en su campo, como se establece en el Acuerdo Académico 583.</w:t>
-            </w:r>
-          </w:p>
-          <w:p>
-            <w:pPr>
-              <w:jc w:val="both"/>
-              <w:rPr>
-                <w:rFonts w:ascii="Calibri" w:hAnsi="Calibri"/>
-              </w:rPr>
-            </w:pPr>
-          </w:p>
-          <w:p>
-            <w:pPr>
-              <w:jc w:val="both"/>
-              <w:rPr>
-                <w:rFonts w:ascii="Calibri" w:hAnsi="Calibri"/>
-              </w:rPr>
-            </w:pPr>
-            <w:r>
-              <w:rPr>
-                <w:rFonts w:ascii="Calibri" w:hAnsi="Calibri"/>
-              </w:rPr>
-              <w:t>### **Resultados de Aprendizaje**</w:t>
-            </w:r>
-          </w:p>
-          <w:p>
-            <w:pPr>
-              <w:jc w:val="both"/>
-              <w:rPr>
-                <w:rFonts w:ascii="Calibri" w:hAnsi="Calibri"/>
-              </w:rPr>
-            </w:pPr>
-          </w:p>
-          <w:p>
-            <w:pPr>
-              <w:jc w:val="both"/>
-              <w:rPr>
-                <w:rFonts w:ascii="Calibri" w:hAnsi="Calibri"/>
-              </w:rPr>
-            </w:pPr>
-            <w:r>
-              <w:rPr>
-                <w:rFonts w:ascii="Calibri" w:hAnsi="Calibri"/>
-              </w:rPr>
-              <w:t>1. **Dominio de Conceptos Fundamentales de Lógica Matemática**</w:t>
-            </w:r>
-          </w:p>
-          <w:p>
-            <w:pPr>
-              <w:jc w:val="both"/>
-              <w:rPr>
-                <w:rFonts w:ascii="Calibri" w:hAnsi="Calibri"/>
-              </w:rPr>
-            </w:pPr>
-            <w:r>
-              <w:rPr>
-                <w:rFonts w:ascii="Calibri" w:hAnsi="Calibri"/>
-              </w:rPr>
-              <w:t xml:space="preserve">   - **Descripción:** Los estudiantes adquieren un conocimiento profundo de los conceptos básicos de la lógica matemática, incluyendo operaciones lógicas, tablas de verdad, tautologías, y métodos de demostración.</w:t>
-            </w:r>
-          </w:p>
-          <w:p>
-            <w:pPr>
-              <w:jc w:val="both"/>
-              <w:rPr>
-                <w:rFonts w:ascii="Calibri" w:hAnsi="Calibri"/>
-              </w:rPr>
-            </w:pPr>
-            <w:r>
-              <w:rPr>
-                <w:rFonts w:ascii="Calibri" w:hAnsi="Calibri"/>
-              </w:rPr>
-              <w:t xml:space="preserve">   - **Relación con el Programa:** Este resultado está alineado con el objetivo de que los estudiantes comprendan y apliquen los principios fundamentales de las matemáticas, como se define en el Acuerdo Académico 583.</w:t>
+              <w:t>Académico 583.</w:t>
             </w:r>
           </w:p>
           <w:p>
@@ -12153,14 +12443,7 @@
               <w:rPr>
                 <w:rFonts w:ascii="Calibri" w:hAnsi="Calibri"/>
               </w:rPr>
-              <w:t xml:space="preserve">   - **Descripción:** Los estudiantes demuestran la capacidad de aplicar métodos de lógica matemática y </w:t>
-            </w:r>
-            <w:r>
-              <w:rPr>
-                <w:rFonts w:ascii="Calibri" w:hAnsi="Calibri"/>
-              </w:rPr>
-              <w:lastRenderedPageBreak/>
-              <w:t>teoría de conjuntos para resolver problemas complejos y desarrollar argumentos matemáticos rigurosos.</w:t>
+              <w:t xml:space="preserve">   - **Descripción:** Los estudiantes demuestran la capacidad de aplicar métodos de lógica matemática y teoría de conjuntos para resolver problemas complejos y desarrollar argumentos matemáticos rigurosos.</w:t>
             </w:r>
           </w:p>
           <w:p>
@@ -12682,6 +12965,7 @@
                 <w:b/>
                 <w:bCs/>
               </w:rPr>
+              <w:lastRenderedPageBreak/>
               <w:t>Parcial 3</w:t>
             </w:r>
           </w:p>
@@ -12883,7 +13167,6 @@
                 <w:rFonts w:asciiTheme="minorHAnsi" w:hAnsiTheme="minorHAnsi"/>
                 <w:b/>
               </w:rPr>
-              <w:lastRenderedPageBreak/>
               <w:t>BIBLIOGRAFÍA Y OTRAS FUENTES</w:t>
             </w:r>
           </w:p>
@@ -16211,7 +16494,6 @@
   <w:style w:type="character" w:default="1" w:styleId="Fuentedeprrafopredeter">
     <w:name w:val="Default Paragraph Font"/>
     <w:uiPriority w:val="1"/>
-    <w:semiHidden/>
     <w:unhideWhenUsed/>
   </w:style>
   <w:style w:type="table" w:default="1" w:styleId="Tablanormal">
@@ -17778,7 +18060,6 @@
     <w:rsid w:val="00732919"/>
     <w:rsid w:val="007455D0"/>
     <w:rsid w:val="00784C4C"/>
-    <w:rsid w:val="007C4F89"/>
     <w:rsid w:val="007D3B51"/>
     <w:rsid w:val="00820AD2"/>
     <w:rsid w:val="008304EB"/>
@@ -17824,6 +18105,7 @@
     <w:rsid w:val="00EA4159"/>
     <w:rsid w:val="00EC57D1"/>
     <w:rsid w:val="00EC6E0C"/>
+    <w:rsid w:val="00EE5012"/>
     <w:rsid w:val="00F15E54"/>
     <w:rsid w:val="00F2042A"/>
     <w:rsid w:val="00F61E27"/>

</xml_diff>